<commit_message>
Web services usage guide updated
</commit_message>
<xml_diff>
--- a/api_usage_guide.docx
+++ b/api_usage_guide.docx
@@ -2087,6 +2087,603 @@
       </w:r>
     </w:p>
     <w:p/>
+    <w:p>
+      <w:pPr>
+        <w:rPr>
+          <w:sz w:val="32"/>
+          <w:szCs w:val="32"/>
+        </w:rPr>
+      </w:pPr>
+      <w:r>
+        <w:rPr>
+          <w:sz w:val="32"/>
+          <w:szCs w:val="32"/>
+        </w:rPr>
+        <w:t>Get</w:t>
+      </w:r>
+      <w:r>
+        <w:rPr>
+          <w:sz w:val="32"/>
+          <w:szCs w:val="32"/>
+        </w:rPr>
+        <w:t xml:space="preserve"> Users</w:t>
+      </w:r>
+      <w:r>
+        <w:rPr>
+          <w:sz w:val="32"/>
+          <w:szCs w:val="32"/>
+        </w:rPr>
+        <w:t xml:space="preserve"> along with Profile</w:t>
+      </w:r>
+    </w:p>
+    <w:p>
+      <w:hyperlink r:id="rId8" w:history="1">
+        <w:r>
+          <w:rPr>
+            <w:rStyle w:val="Hyperlink"/>
+          </w:rPr>
+          <w:t>http://api.chatndate.com/web/api/users?expand=profile</w:t>
+        </w:r>
+      </w:hyperlink>
+    </w:p>
+    <w:p>
+      <w:r>
+        <w:t>OR</w:t>
+      </w:r>
+    </w:p>
+    <w:p>
+      <w:pPr>
+        <w:rPr>
+          <w:rFonts w:ascii="Arial" w:hAnsi="Arial" w:cs="Arial"/>
+          <w:color w:val="222222"/>
+        </w:rPr>
+      </w:pPr>
+      <w:hyperlink r:id="rId9" w:history="1">
+        <w:r>
+          <w:rPr>
+            <w:rStyle w:val="Hyperlink"/>
+            <w:rFonts w:ascii="Calibri" w:hAnsi="Calibri" w:cs="Calibri"/>
+            <w:color w:val="1155CC"/>
+          </w:rPr>
+          <w:t>http://api.chatndate.com/web/api/users/30?expand=profile</w:t>
+        </w:r>
+      </w:hyperlink>
+      <w:r>
+        <w:rPr>
+          <w:rFonts w:ascii="Calibri" w:hAnsi="Calibri" w:cs="Calibri"/>
+          <w:color w:val="222222"/>
+        </w:rPr>
+        <w:t> </w:t>
+      </w:r>
+    </w:p>
+    <w:p/>
+    <w:p>
+      <w:r>
+        <w:t>Output is:</w:t>
+      </w:r>
+    </w:p>
+    <w:p>
+      <w:r>
+        <w:lastRenderedPageBreak/>
+        <w:t>{</w:t>
+      </w:r>
+    </w:p>
+    <w:p>
+      <w:r>
+        <w:t xml:space="preserve">  "</w:t>
+      </w:r>
+      <w:proofErr w:type="gramStart"/>
+      <w:r>
+        <w:t>id</w:t>
+      </w:r>
+      <w:proofErr w:type="gramEnd"/>
+      <w:r>
+        <w:t>": 30,</w:t>
+      </w:r>
+    </w:p>
+    <w:p>
+      <w:r>
+        <w:t xml:space="preserve">  "</w:t>
+      </w:r>
+      <w:proofErr w:type="gramStart"/>
+      <w:r>
+        <w:t>username</w:t>
+      </w:r>
+      <w:proofErr w:type="gramEnd"/>
+      <w:r>
+        <w:t>": "test31",</w:t>
+      </w:r>
+    </w:p>
+    <w:p>
+      <w:r>
+        <w:t xml:space="preserve">  "</w:t>
+      </w:r>
+      <w:proofErr w:type="gramStart"/>
+      <w:r>
+        <w:t>email</w:t>
+      </w:r>
+      <w:proofErr w:type="gramEnd"/>
+      <w:r>
+        <w:t>": "test31@test.com",</w:t>
+      </w:r>
+    </w:p>
+    <w:p>
+      <w:r>
+        <w:t xml:space="preserve">  "</w:t>
+      </w:r>
+      <w:proofErr w:type="spellStart"/>
+      <w:r>
+        <w:t>password_hash</w:t>
+      </w:r>
+      <w:proofErr w:type="spellEnd"/>
+      <w:r>
+        <w:t>": "$2y$10$Vre7qMWUO0RyQYiqVvRw7er2PozW4sDcQWijI1okvB8OZCwe0e0o6",</w:t>
+      </w:r>
+    </w:p>
+    <w:p>
+      <w:r>
+        <w:t xml:space="preserve">  "</w:t>
+      </w:r>
+      <w:proofErr w:type="spellStart"/>
+      <w:r>
+        <w:t>auth_key</w:t>
+      </w:r>
+      <w:proofErr w:type="spellEnd"/>
+      <w:r>
+        <w:t>": "_h17niLvML6gSJ7lVxC0sZMgRL9F28SZ",</w:t>
+      </w:r>
+    </w:p>
+    <w:p>
+      <w:r>
+        <w:t xml:space="preserve">  "</w:t>
+      </w:r>
+      <w:proofErr w:type="spellStart"/>
+      <w:r>
+        <w:t>confirmed_at</w:t>
+      </w:r>
+      <w:proofErr w:type="spellEnd"/>
+      <w:r>
+        <w:t>": null,</w:t>
+      </w:r>
+    </w:p>
+    <w:p>
+      <w:r>
+        <w:t xml:space="preserve">  "</w:t>
+      </w:r>
+      <w:proofErr w:type="spellStart"/>
+      <w:r>
+        <w:t>unconfirmed_email</w:t>
+      </w:r>
+      <w:proofErr w:type="spellEnd"/>
+      <w:r>
+        <w:t>": null,</w:t>
+      </w:r>
+    </w:p>
+    <w:p>
+      <w:r>
+        <w:t xml:space="preserve">  "</w:t>
+      </w:r>
+      <w:proofErr w:type="spellStart"/>
+      <w:r>
+        <w:t>blocked_at</w:t>
+      </w:r>
+      <w:proofErr w:type="spellEnd"/>
+      <w:r>
+        <w:t>": null,</w:t>
+      </w:r>
+    </w:p>
+    <w:p>
+      <w:r>
+        <w:t xml:space="preserve">  "</w:t>
+      </w:r>
+      <w:proofErr w:type="spellStart"/>
+      <w:r>
+        <w:t>registration_ip</w:t>
+      </w:r>
+      <w:proofErr w:type="spellEnd"/>
+      <w:r>
+        <w:t>": "106.192.19.60",</w:t>
+      </w:r>
+    </w:p>
+    <w:p>
+      <w:r>
+        <w:t xml:space="preserve">  "</w:t>
+      </w:r>
+      <w:proofErr w:type="spellStart"/>
+      <w:r>
+        <w:t>created_at</w:t>
+      </w:r>
+      <w:proofErr w:type="spellEnd"/>
+      <w:r>
+        <w:t>": 1462077558,</w:t>
+      </w:r>
+    </w:p>
+    <w:p>
+      <w:r>
+        <w:t xml:space="preserve">  "</w:t>
+      </w:r>
+      <w:proofErr w:type="spellStart"/>
+      <w:r>
+        <w:t>updated_at</w:t>
+      </w:r>
+      <w:proofErr w:type="spellEnd"/>
+      <w:r>
+        <w:t>": 1462077558,</w:t>
+      </w:r>
+    </w:p>
+    <w:p>
+      <w:r>
+        <w:t xml:space="preserve">  "</w:t>
+      </w:r>
+      <w:proofErr w:type="gramStart"/>
+      <w:r>
+        <w:t>flags</w:t>
+      </w:r>
+      <w:proofErr w:type="gramEnd"/>
+      <w:r>
+        <w:t>": 0,</w:t>
+      </w:r>
+    </w:p>
+    <w:p>
+      <w:r>
+        <w:t xml:space="preserve">  "</w:t>
+      </w:r>
+      <w:proofErr w:type="spellStart"/>
+      <w:r>
+        <w:t>rabbitmq_routing_key</w:t>
+      </w:r>
+      <w:proofErr w:type="spellEnd"/>
+      <w:r>
+        <w:t>": 30,</w:t>
+      </w:r>
+    </w:p>
+    <w:p>
+      <w:r>
+        <w:t xml:space="preserve">  "</w:t>
+      </w:r>
+      <w:proofErr w:type="spellStart"/>
+      <w:r>
+        <w:t>rabbitmq_channel_name</w:t>
+      </w:r>
+      <w:proofErr w:type="spellEnd"/>
+      <w:r>
+        <w:t>": "30",</w:t>
+      </w:r>
+    </w:p>
+    <w:p>
+      <w:r>
+        <w:t xml:space="preserve">  "</w:t>
+      </w:r>
+      <w:proofErr w:type="gramStart"/>
+      <w:r>
+        <w:t>profile</w:t>
+      </w:r>
+      <w:proofErr w:type="gramEnd"/>
+      <w:r>
+        <w:t>": {</w:t>
+      </w:r>
+    </w:p>
+    <w:p>
+      <w:r>
+        <w:t xml:space="preserve">    "</w:t>
+      </w:r>
+      <w:proofErr w:type="spellStart"/>
+      <w:r>
+        <w:t>user_id</w:t>
+      </w:r>
+      <w:proofErr w:type="spellEnd"/>
+      <w:r>
+        <w:t>": 30,</w:t>
+      </w:r>
+    </w:p>
+    <w:p>
+      <w:r>
+        <w:t xml:space="preserve">    "</w:t>
+      </w:r>
+      <w:proofErr w:type="spellStart"/>
+      <w:r>
+        <w:t>first_name</w:t>
+      </w:r>
+      <w:proofErr w:type="spellEnd"/>
+      <w:r>
+        <w:t>": "</w:t>
+      </w:r>
+      <w:proofErr w:type="spellStart"/>
+      <w:r>
+        <w:t>Inderjit</w:t>
+      </w:r>
+      <w:proofErr w:type="spellEnd"/>
+      <w:r>
+        <w:t>",</w:t>
+      </w:r>
+    </w:p>
+    <w:p>
+      <w:r>
+        <w:t xml:space="preserve">    "</w:t>
+      </w:r>
+      <w:proofErr w:type="spellStart"/>
+      <w:r>
+        <w:t>last_name</w:t>
+      </w:r>
+      <w:proofErr w:type="spellEnd"/>
+      <w:r>
+        <w:t>": "Singh",</w:t>
+      </w:r>
+    </w:p>
+    <w:p>
+      <w:r>
+        <w:t xml:space="preserve">    "</w:t>
+      </w:r>
+      <w:proofErr w:type="gramStart"/>
+      <w:r>
+        <w:t>gender</w:t>
+      </w:r>
+      <w:proofErr w:type="gramEnd"/>
+      <w:r>
+        <w:t>": null,</w:t>
+      </w:r>
+    </w:p>
+    <w:p>
+      <w:r>
+        <w:t xml:space="preserve">    "</w:t>
+      </w:r>
+      <w:proofErr w:type="spellStart"/>
+      <w:r>
+        <w:t>appellido_paterno</w:t>
+      </w:r>
+      <w:proofErr w:type="spellEnd"/>
+      <w:r>
+        <w:t>": null,</w:t>
+      </w:r>
+    </w:p>
+    <w:p>
+      <w:r>
+        <w:t xml:space="preserve">    "</w:t>
+      </w:r>
+      <w:proofErr w:type="spellStart"/>
+      <w:r>
+        <w:t>appellido_mother</w:t>
+      </w:r>
+      <w:proofErr w:type="spellEnd"/>
+      <w:r>
+        <w:t>": null,</w:t>
+      </w:r>
+    </w:p>
+    <w:p>
+      <w:r>
+        <w:t xml:space="preserve">    "</w:t>
+      </w:r>
+      <w:proofErr w:type="spellStart"/>
+      <w:r>
+        <w:t>places_country_id</w:t>
+      </w:r>
+      <w:proofErr w:type="spellEnd"/>
+      <w:r>
+        <w:t>": null,</w:t>
+      </w:r>
+    </w:p>
+    <w:p>
+      <w:r>
+        <w:t xml:space="preserve">    "</w:t>
+      </w:r>
+      <w:proofErr w:type="spellStart"/>
+      <w:r>
+        <w:t>places_state_id</w:t>
+      </w:r>
+      <w:proofErr w:type="spellEnd"/>
+      <w:r>
+        <w:t>": null,</w:t>
+      </w:r>
+    </w:p>
+    <w:p>
+      <w:r>
+        <w:t xml:space="preserve">    "</w:t>
+      </w:r>
+      <w:proofErr w:type="spellStart"/>
+      <w:r>
+        <w:t>places_city_id</w:t>
+      </w:r>
+      <w:proofErr w:type="spellEnd"/>
+      <w:r>
+        <w:t>": null,</w:t>
+      </w:r>
+    </w:p>
+    <w:p>
+      <w:r>
+        <w:lastRenderedPageBreak/>
+        <w:t xml:space="preserve">    "</w:t>
+      </w:r>
+      <w:proofErr w:type="gramStart"/>
+      <w:r>
+        <w:t>address</w:t>
+      </w:r>
+      <w:proofErr w:type="gramEnd"/>
+      <w:r>
+        <w:t>": null,</w:t>
+      </w:r>
+    </w:p>
+    <w:p>
+      <w:r>
+        <w:t xml:space="preserve">    "</w:t>
+      </w:r>
+      <w:proofErr w:type="gramStart"/>
+      <w:r>
+        <w:t>language</w:t>
+      </w:r>
+      <w:proofErr w:type="gramEnd"/>
+      <w:r>
+        <w:t>": null,</w:t>
+      </w:r>
+    </w:p>
+    <w:p>
+      <w:r>
+        <w:t xml:space="preserve">    "</w:t>
+      </w:r>
+      <w:proofErr w:type="gramStart"/>
+      <w:r>
+        <w:t>dob</w:t>
+      </w:r>
+      <w:proofErr w:type="gramEnd"/>
+      <w:r>
+        <w:t>": null,</w:t>
+      </w:r>
+    </w:p>
+    <w:p>
+      <w:r>
+        <w:t xml:space="preserve">    "</w:t>
+      </w:r>
+      <w:proofErr w:type="spellStart"/>
+      <w:r>
+        <w:t>height_ft</w:t>
+      </w:r>
+      <w:proofErr w:type="spellEnd"/>
+      <w:r>
+        <w:t>": null,</w:t>
+      </w:r>
+    </w:p>
+    <w:p>
+      <w:r>
+        <w:t xml:space="preserve">    "</w:t>
+      </w:r>
+      <w:proofErr w:type="spellStart"/>
+      <w:r>
+        <w:t>weight_kg</w:t>
+      </w:r>
+      <w:proofErr w:type="spellEnd"/>
+      <w:r>
+        <w:t>": null,</w:t>
+      </w:r>
+    </w:p>
+    <w:p>
+      <w:r>
+        <w:t xml:space="preserve">    "</w:t>
+      </w:r>
+      <w:proofErr w:type="gramStart"/>
+      <w:r>
+        <w:t>profession</w:t>
+      </w:r>
+      <w:proofErr w:type="gramEnd"/>
+      <w:r>
+        <w:t>": null,</w:t>
+      </w:r>
+    </w:p>
+    <w:p>
+      <w:r>
+        <w:t xml:space="preserve">    "</w:t>
+      </w:r>
+      <w:proofErr w:type="gramStart"/>
+      <w:r>
+        <w:t>education</w:t>
+      </w:r>
+      <w:proofErr w:type="gramEnd"/>
+      <w:r>
+        <w:t>": null,</w:t>
+      </w:r>
+    </w:p>
+    <w:p>
+      <w:r>
+        <w:t xml:space="preserve">    "</w:t>
+      </w:r>
+      <w:proofErr w:type="spellStart"/>
+      <w:r>
+        <w:t>languages_spoken</w:t>
+      </w:r>
+      <w:proofErr w:type="spellEnd"/>
+      <w:r>
+        <w:t>": null,</w:t>
+      </w:r>
+    </w:p>
+    <w:p>
+      <w:r>
+        <w:t xml:space="preserve">    "</w:t>
+      </w:r>
+      <w:proofErr w:type="gramStart"/>
+      <w:r>
+        <w:t>description</w:t>
+      </w:r>
+      <w:proofErr w:type="gramEnd"/>
+      <w:r>
+        <w:t>": null</w:t>
+      </w:r>
+    </w:p>
+    <w:p>
+      <w:r>
+        <w:t xml:space="preserve">  }</w:t>
+      </w:r>
+    </w:p>
+    <w:p>
+      <w:r>
+        <w:t>}</w:t>
+      </w:r>
+    </w:p>
+    <w:p/>
+    <w:p>
+      <w:r>
+        <w:rPr>
+          <w:sz w:val="32"/>
+          <w:szCs w:val="32"/>
+        </w:rPr>
+        <w:t>Get</w:t>
+      </w:r>
+      <w:r>
+        <w:rPr>
+          <w:sz w:val="32"/>
+          <w:szCs w:val="32"/>
+        </w:rPr>
+        <w:t xml:space="preserve"> Users</w:t>
+      </w:r>
+      <w:r>
+        <w:rPr>
+          <w:sz w:val="32"/>
+          <w:szCs w:val="32"/>
+        </w:rPr>
+        <w:t xml:space="preserve"> User along with Profile</w:t>
+      </w:r>
+      <w:r>
+        <w:rPr>
+          <w:sz w:val="32"/>
+          <w:szCs w:val="32"/>
+        </w:rPr>
+        <w:t xml:space="preserve"> Limited user table fields</w:t>
+      </w:r>
+    </w:p>
+    <w:p>
+      <w:hyperlink r:id="rId10" w:history="1">
+        <w:r>
+          <w:rPr>
+            <w:rStyle w:val="Hyperlink"/>
+          </w:rPr>
+          <w:t>http://api.chatndate.com/web/api/users?expand=profile&amp;fields=id,username</w:t>
+        </w:r>
+      </w:hyperlink>
+    </w:p>
+    <w:p>
+      <w:r>
+        <w:t xml:space="preserve">The above </w:t>
+      </w:r>
+      <w:proofErr w:type="spellStart"/>
+      <w:r>
+        <w:t>webservice</w:t>
+      </w:r>
+      <w:proofErr w:type="spellEnd"/>
+      <w:r>
+        <w:t xml:space="preserve"> will return Users full profile and </w:t>
+      </w:r>
+      <w:proofErr w:type="spellStart"/>
+      <w:r>
+        <w:t>id</w:t>
+      </w:r>
+      <w:proofErr w:type="gramStart"/>
+      <w:r>
+        <w:t>,username</w:t>
+      </w:r>
+      <w:proofErr w:type="spellEnd"/>
+      <w:proofErr w:type="gramEnd"/>
+      <w:r>
+        <w:t xml:space="preserve"> field from user table</w:t>
+      </w:r>
+    </w:p>
+    <w:p/>
     <w:p/>
     <w:p>
       <w:pPr>
@@ -2157,7 +2754,7 @@
       <w:r>
         <w:t xml:space="preserve"> </w:t>
       </w:r>
-      <w:hyperlink r:id="rId8" w:history="1">
+      <w:hyperlink r:id="rId11" w:history="1">
         <w:r>
           <w:rPr>
             <w:rStyle w:val="Hyperlink"/>
@@ -2181,17 +2778,17 @@
     </w:p>
     <w:p>
       <w:r>
+        <w:t>Example:</w:t>
+      </w:r>
+    </w:p>
+    <w:p>
+      <w:r>
+        <w:t xml:space="preserve">  {</w:t>
+      </w:r>
+    </w:p>
+    <w:p>
+      <w:r>
         <w:lastRenderedPageBreak/>
-        <w:t>Example:</w:t>
-      </w:r>
-    </w:p>
-    <w:p>
-      <w:r>
-        <w:t xml:space="preserve">  {</w:t>
-      </w:r>
-    </w:p>
-    <w:p>
-      <w:r>
         <w:t xml:space="preserve">    "</w:t>
       </w:r>
       <w:proofErr w:type="gramStart"/>
@@ -2448,7 +3045,7 @@
       <w:r>
         <w:t xml:space="preserve"> </w:t>
       </w:r>
-      <w:hyperlink r:id="rId9" w:history="1">
+      <w:hyperlink r:id="rId12" w:history="1">
         <w:r>
           <w:rPr>
             <w:rStyle w:val="Hyperlink"/>
@@ -2500,7 +3097,7 @@
                     </pic:cNvPicPr>
                   </pic:nvPicPr>
                   <pic:blipFill>
-                    <a:blip r:embed="rId10"/>
+                    <a:blip r:embed="rId13"/>
                     <a:srcRect/>
                     <a:stretch>
                       <a:fillRect/>
@@ -3343,11 +3940,11 @@
   <w:style w:type="paragraph" w:default="1" w:styleId="Normal">
     <w:name w:val="Normal"/>
     <w:qFormat/>
+    <w:rsid w:val="00937DD3"/>
   </w:style>
   <w:style w:type="character" w:default="1" w:styleId="DefaultParagraphFont">
     <w:name w:val="Default Paragraph Font"/>
     <w:uiPriority w:val="1"/>
-    <w:semiHidden/>
     <w:unhideWhenUsed/>
   </w:style>
   <w:style w:type="table" w:default="1" w:styleId="TableNormal">

</xml_diff>

<commit_message>
Updated usage guide file
</commit_message>
<xml_diff>
--- a/api_usage_guide.docx
+++ b/api_usage_guide.docx
@@ -2131,12 +2131,6 @@
         <w:gridCol w:w="5077"/>
       </w:tblGrid>
       <w:tr>
-        <w:tblPrEx>
-          <w:tblCellMar>
-            <w:top w:w="0" w:type="dxa"/>
-            <w:bottom w:w="0" w:type="dxa"/>
-          </w:tblCellMar>
-        </w:tblPrEx>
         <w:trPr>
           <w:trHeight w:val="379"/>
         </w:trPr>
@@ -2172,12 +2166,6 @@
         </w:tc>
       </w:tr>
       <w:tr>
-        <w:tblPrEx>
-          <w:tblCellMar>
-            <w:top w:w="0" w:type="dxa"/>
-            <w:bottom w:w="0" w:type="dxa"/>
-          </w:tblCellMar>
-        </w:tblPrEx>
         <w:trPr>
           <w:trHeight w:val="624"/>
         </w:trPr>
@@ -2213,12 +2201,6 @@
         </w:tc>
       </w:tr>
       <w:tr>
-        <w:tblPrEx>
-          <w:tblCellMar>
-            <w:top w:w="0" w:type="dxa"/>
-            <w:bottom w:w="0" w:type="dxa"/>
-          </w:tblCellMar>
-        </w:tblPrEx>
         <w:trPr>
           <w:trHeight w:val="624"/>
         </w:trPr>
@@ -2255,12 +2237,6 @@
         </w:tc>
       </w:tr>
       <w:tr>
-        <w:tblPrEx>
-          <w:tblCellMar>
-            <w:top w:w="0" w:type="dxa"/>
-            <w:bottom w:w="0" w:type="dxa"/>
-          </w:tblCellMar>
-        </w:tblPrEx>
         <w:trPr>
           <w:trHeight w:val="624"/>
         </w:trPr>
@@ -2296,12 +2272,6 @@
         </w:tc>
       </w:tr>
       <w:tr>
-        <w:tblPrEx>
-          <w:tblCellMar>
-            <w:top w:w="0" w:type="dxa"/>
-            <w:bottom w:w="0" w:type="dxa"/>
-          </w:tblCellMar>
-        </w:tblPrEx>
         <w:trPr>
           <w:trHeight w:val="624"/>
         </w:trPr>
@@ -2337,12 +2307,6 @@
         </w:tc>
       </w:tr>
       <w:tr>
-        <w:tblPrEx>
-          <w:tblCellMar>
-            <w:top w:w="0" w:type="dxa"/>
-            <w:bottom w:w="0" w:type="dxa"/>
-          </w:tblCellMar>
-        </w:tblPrEx>
         <w:trPr>
           <w:trHeight w:val="624"/>
         </w:trPr>
@@ -2390,90 +2354,37 @@
     </w:p>
     <w:p>
       <w:r>
-        <w:t>In this case you need to post data with following format</w:t>
-      </w:r>
-      <w:r>
-        <w:rPr>
-          <w:noProof/>
-        </w:rPr>
-        <w:drawing>
-          <wp:inline distT="0" distB="0" distL="0" distR="0">
-            <wp:extent cx="5939155" cy="2790190"/>
-            <wp:effectExtent l="19050" t="0" r="4445" b="0"/>
-            <wp:docPr id="99" name="Picture 99" descr="C:\Users\dell\Desktop\postobject.png"/>
-            <wp:cNvGraphicFramePr>
-              <a:graphicFrameLocks xmlns:a="http://schemas.openxmlformats.org/drawingml/2006/main" noChangeAspect="1"/>
-            </wp:cNvGraphicFramePr>
-            <a:graphic xmlns:a="http://schemas.openxmlformats.org/drawingml/2006/main">
-              <a:graphicData uri="http://schemas.openxmlformats.org/drawingml/2006/picture">
-                <pic:pic xmlns:pic="http://schemas.openxmlformats.org/drawingml/2006/picture">
-                  <pic:nvPicPr>
-                    <pic:cNvPr id="0" name="Picture 99" descr="C:\Users\dell\Desktop\postobject.png"/>
-                    <pic:cNvPicPr>
-                      <a:picLocks noChangeAspect="1" noChangeArrowheads="1"/>
-                    </pic:cNvPicPr>
-                  </pic:nvPicPr>
-                  <pic:blipFill>
-                    <a:blip r:embed="rId14"/>
-                    <a:srcRect/>
-                    <a:stretch>
-                      <a:fillRect/>
-                    </a:stretch>
-                  </pic:blipFill>
-                  <pic:spPr bwMode="auto">
-                    <a:xfrm>
-                      <a:off x="0" y="0"/>
-                      <a:ext cx="5939155" cy="2790190"/>
-                    </a:xfrm>
-                    <a:prstGeom prst="rect">
-                      <a:avLst/>
-                    </a:prstGeom>
-                    <a:noFill/>
-                    <a:ln w="9525">
-                      <a:noFill/>
-                      <a:miter lim="800000"/>
-                      <a:headEnd/>
-                      <a:tailEnd/>
-                    </a:ln>
-                  </pic:spPr>
-                </pic:pic>
-              </a:graphicData>
-            </a:graphic>
-          </wp:inline>
-        </w:drawing>
+        <w:t>Currently I am taking just simple information</w:t>
+      </w:r>
+    </w:p>
+    <w:p>
+      <w:r>
+        <w:t>email</w:t>
+      </w:r>
+    </w:p>
+    <w:p>
+      <w:r>
+        <w:t>password</w:t>
+      </w:r>
+    </w:p>
+    <w:p>
+      <w:r>
+        <w:t>first_name</w:t>
+      </w:r>
+    </w:p>
+    <w:p>
+      <w:r>
+        <w:t>last_name</w:t>
+      </w:r>
+    </w:p>
+    <w:p>
+      <w:r>
+        <w:t>languages_id</w:t>
       </w:r>
     </w:p>
     <w:p/>
-    <w:p/>
-    <w:p>
-      <w:r>
-        <w:t>Currently I am taking just simple information</w:t>
-      </w:r>
-    </w:p>
-    <w:p>
-      <w:r>
-        <w:t>email</w:t>
-      </w:r>
-    </w:p>
-    <w:p>
-      <w:r>
-        <w:t>password</w:t>
-      </w:r>
-    </w:p>
-    <w:p>
-      <w:r>
-        <w:t>first_name</w:t>
-      </w:r>
-    </w:p>
-    <w:p>
-      <w:r>
-        <w:t>last_name</w:t>
-      </w:r>
-    </w:p>
-    <w:p/>
-    <w:p>
-      <w:r>
-        <w:lastRenderedPageBreak/>
+    <w:p>
+      <w:r>
         <w:t xml:space="preserve">Because our High priority work is to build chat API, we will expand profile information later, I already created table to store users full profile but it will make our testing job hard if </w:t>
       </w:r>
       <w:r>
@@ -2560,6 +2471,7 @@
         <w:rPr>
           <w:b/>
         </w:rPr>
+        <w:lastRenderedPageBreak/>
         <w:t>User object URL :</w:t>
       </w:r>
       <w:r>
@@ -2683,62 +2595,62 @@
     </w:p>
     <w:p>
       <w:r>
+        <w:t xml:space="preserve">  "places_country_id": null,</w:t>
+      </w:r>
+    </w:p>
+    <w:p>
+      <w:r>
+        <w:t xml:space="preserve">  "places_state_id": null,</w:t>
+      </w:r>
+    </w:p>
+    <w:p>
+      <w:r>
+        <w:t xml:space="preserve">  "places_city_id": null,</w:t>
+      </w:r>
+    </w:p>
+    <w:p>
+      <w:r>
+        <w:t xml:space="preserve">  "address": null,</w:t>
+      </w:r>
+    </w:p>
+    <w:p>
+      <w:r>
+        <w:t xml:space="preserve">  "language": null,</w:t>
+      </w:r>
+    </w:p>
+    <w:p>
+      <w:r>
+        <w:t xml:space="preserve">  "dob": null,</w:t>
+      </w:r>
+    </w:p>
+    <w:p>
+      <w:r>
+        <w:t xml:space="preserve">  "height_ft": null,</w:t>
+      </w:r>
+    </w:p>
+    <w:p>
+      <w:r>
+        <w:t xml:space="preserve">  "weight_kg": null,</w:t>
+      </w:r>
+    </w:p>
+    <w:p>
+      <w:r>
+        <w:t xml:space="preserve">  "profession": null,</w:t>
+      </w:r>
+    </w:p>
+    <w:p>
+      <w:r>
+        <w:t xml:space="preserve">  "education": null,</w:t>
+      </w:r>
+    </w:p>
+    <w:p>
+      <w:r>
+        <w:t xml:space="preserve">  "languages_spoken": null,</w:t>
+      </w:r>
+    </w:p>
+    <w:p>
+      <w:r>
         <w:lastRenderedPageBreak/>
-        <w:t xml:space="preserve">  "places_country_id": null,</w:t>
-      </w:r>
-    </w:p>
-    <w:p>
-      <w:r>
-        <w:t xml:space="preserve">  "places_state_id": null,</w:t>
-      </w:r>
-    </w:p>
-    <w:p>
-      <w:r>
-        <w:t xml:space="preserve">  "places_city_id": null,</w:t>
-      </w:r>
-    </w:p>
-    <w:p>
-      <w:r>
-        <w:t xml:space="preserve">  "address": null,</w:t>
-      </w:r>
-    </w:p>
-    <w:p>
-      <w:r>
-        <w:t xml:space="preserve">  "language": null,</w:t>
-      </w:r>
-    </w:p>
-    <w:p>
-      <w:r>
-        <w:t xml:space="preserve">  "dob": null,</w:t>
-      </w:r>
-    </w:p>
-    <w:p>
-      <w:r>
-        <w:t xml:space="preserve">  "height_ft": null,</w:t>
-      </w:r>
-    </w:p>
-    <w:p>
-      <w:r>
-        <w:t xml:space="preserve">  "weight_kg": null,</w:t>
-      </w:r>
-    </w:p>
-    <w:p>
-      <w:r>
-        <w:t xml:space="preserve">  "profession": null,</w:t>
-      </w:r>
-    </w:p>
-    <w:p>
-      <w:r>
-        <w:t xml:space="preserve">  "education": null,</w:t>
-      </w:r>
-    </w:p>
-    <w:p>
-      <w:r>
-        <w:t xml:space="preserve">  "languages_spoken": null,</w:t>
-      </w:r>
-    </w:p>
-    <w:p>
-      <w:r>
         <w:t xml:space="preserve">  "description": null</w:t>
       </w:r>
     </w:p>
@@ -2801,235 +2713,322 @@
     <w:p>
       <w:pPr>
         <w:jc w:val="center"/>
+      </w:pPr>
+      <w:hyperlink r:id="rId14" w:history="1">
+        <w:r>
+          <w:rPr>
+            <w:rStyle w:val="Hyperlink"/>
+          </w:rPr>
+          <w:t>http://api.chatndate.com/web/api/languages</w:t>
+        </w:r>
+      </w:hyperlink>
+    </w:p>
+    <w:p>
+      <w:pPr>
+        <w:jc w:val="center"/>
         <w:rPr>
           <w:sz w:val="40"/>
           <w:szCs w:val="40"/>
         </w:rPr>
+      </w:pPr>
+    </w:p>
+    <w:p>
+      <w:pPr>
+        <w:rPr>
+          <w:sz w:val="28"/>
+          <w:szCs w:val="28"/>
+        </w:rPr>
+      </w:pPr>
+      <w:r>
+        <w:rPr>
+          <w:sz w:val="28"/>
+          <w:szCs w:val="28"/>
+        </w:rPr>
+        <w:t>Output:</w:t>
+      </w:r>
+    </w:p>
+    <w:p>
+      <w:pPr>
+        <w:rPr>
+          <w:sz w:val="28"/>
+          <w:szCs w:val="28"/>
+        </w:rPr>
+      </w:pPr>
+      <w:r>
+        <w:rPr>
+          <w:sz w:val="28"/>
+          <w:szCs w:val="28"/>
+        </w:rPr>
+        <w:t>[</w:t>
+      </w:r>
+    </w:p>
+    <w:p>
+      <w:pPr>
+        <w:rPr>
+          <w:sz w:val="28"/>
+          <w:szCs w:val="28"/>
+        </w:rPr>
+      </w:pPr>
+      <w:r>
+        <w:rPr>
+          <w:sz w:val="28"/>
+          <w:szCs w:val="28"/>
+        </w:rPr>
+        <w:t xml:space="preserve">  {</w:t>
+      </w:r>
+    </w:p>
+    <w:p>
+      <w:pPr>
+        <w:rPr>
+          <w:sz w:val="28"/>
+          <w:szCs w:val="28"/>
+        </w:rPr>
+      </w:pPr>
+      <w:r>
+        <w:rPr>
+          <w:sz w:val="28"/>
+          <w:szCs w:val="28"/>
+        </w:rPr>
+        <w:t xml:space="preserve">    "id": 1,</w:t>
+      </w:r>
+    </w:p>
+    <w:p>
+      <w:pPr>
+        <w:rPr>
+          <w:sz w:val="28"/>
+          <w:szCs w:val="28"/>
+        </w:rPr>
+      </w:pPr>
+      <w:r>
+        <w:rPr>
+          <w:sz w:val="28"/>
+          <w:szCs w:val="28"/>
+        </w:rPr>
+        <w:t xml:space="preserve">    "language_name": "English",</w:t>
+      </w:r>
+    </w:p>
+    <w:p>
+      <w:pPr>
+        <w:rPr>
+          <w:sz w:val="28"/>
+          <w:szCs w:val="28"/>
+        </w:rPr>
+      </w:pPr>
+      <w:r>
+        <w:rPr>
+          <w:sz w:val="28"/>
+          <w:szCs w:val="28"/>
+        </w:rPr>
+        <w:t xml:space="preserve">    "language_code": "en"</w:t>
+      </w:r>
+    </w:p>
+    <w:p>
+      <w:pPr>
+        <w:rPr>
+          <w:sz w:val="28"/>
+          <w:szCs w:val="28"/>
+        </w:rPr>
+      </w:pPr>
+      <w:r>
+        <w:rPr>
+          <w:sz w:val="28"/>
+          <w:szCs w:val="28"/>
+        </w:rPr>
+        <w:t xml:space="preserve">  },</w:t>
+      </w:r>
+    </w:p>
+    <w:p>
+      <w:pPr>
+        <w:rPr>
+          <w:sz w:val="28"/>
+          <w:szCs w:val="28"/>
+        </w:rPr>
+      </w:pPr>
+      <w:r>
+        <w:rPr>
+          <w:sz w:val="28"/>
+          <w:szCs w:val="28"/>
+        </w:rPr>
+        <w:t xml:space="preserve">  {</w:t>
+      </w:r>
+    </w:p>
+    <w:p>
+      <w:pPr>
+        <w:rPr>
+          <w:sz w:val="28"/>
+          <w:szCs w:val="28"/>
+        </w:rPr>
+      </w:pPr>
+      <w:r>
+        <w:rPr>
+          <w:sz w:val="28"/>
+          <w:szCs w:val="28"/>
+        </w:rPr>
+        <w:t xml:space="preserve">    "id": 2,</w:t>
+      </w:r>
+    </w:p>
+    <w:p>
+      <w:pPr>
+        <w:rPr>
+          <w:sz w:val="28"/>
+          <w:szCs w:val="28"/>
+        </w:rPr>
+      </w:pPr>
+      <w:r>
+        <w:rPr>
+          <w:sz w:val="28"/>
+          <w:szCs w:val="28"/>
+        </w:rPr>
+        <w:t xml:space="preserve">    "language_name": "Spanish",</w:t>
+      </w:r>
+    </w:p>
+    <w:p>
+      <w:pPr>
+        <w:rPr>
+          <w:sz w:val="28"/>
+          <w:szCs w:val="28"/>
+        </w:rPr>
+      </w:pPr>
+      <w:r>
+        <w:rPr>
+          <w:sz w:val="28"/>
+          <w:szCs w:val="28"/>
+        </w:rPr>
+        <w:t xml:space="preserve">    "language_code": "es"</w:t>
+      </w:r>
+    </w:p>
+    <w:p>
+      <w:pPr>
+        <w:rPr>
+          <w:sz w:val="28"/>
+          <w:szCs w:val="28"/>
+        </w:rPr>
+      </w:pPr>
+      <w:r>
+        <w:rPr>
+          <w:sz w:val="28"/>
+          <w:szCs w:val="28"/>
+        </w:rPr>
+        <w:t xml:space="preserve">  }</w:t>
+      </w:r>
+    </w:p>
+    <w:p>
+      <w:pPr>
+        <w:rPr>
+          <w:sz w:val="28"/>
+          <w:szCs w:val="28"/>
+        </w:rPr>
+      </w:pPr>
+      <w:r>
+        <w:rPr>
+          <w:sz w:val="28"/>
+          <w:szCs w:val="28"/>
+        </w:rPr>
+        <w:t>]</w:t>
+      </w:r>
+    </w:p>
+    <w:p>
+      <w:pPr>
+        <w:jc w:val="center"/>
+        <w:rPr>
+          <w:sz w:val="40"/>
+          <w:szCs w:val="40"/>
+        </w:rPr>
+      </w:pPr>
+    </w:p>
+    <w:p>
+      <w:pPr>
+        <w:jc w:val="center"/>
+        <w:rPr>
+          <w:sz w:val="40"/>
+          <w:szCs w:val="40"/>
+        </w:rPr>
+      </w:pPr>
+    </w:p>
+    <w:p>
+      <w:pPr>
+        <w:jc w:val="center"/>
+        <w:rPr>
+          <w:sz w:val="40"/>
+          <w:szCs w:val="40"/>
+        </w:rPr>
+      </w:pPr>
+    </w:p>
+    <w:p>
+      <w:pPr>
+        <w:jc w:val="center"/>
+        <w:rPr>
+          <w:sz w:val="40"/>
+          <w:szCs w:val="40"/>
+        </w:rPr>
+      </w:pPr>
+    </w:p>
+    <w:p>
+      <w:pPr>
+        <w:jc w:val="center"/>
+        <w:rPr>
+          <w:sz w:val="40"/>
+          <w:szCs w:val="40"/>
+        </w:rPr>
+      </w:pPr>
+    </w:p>
+    <w:p>
+      <w:pPr>
+        <w:jc w:val="center"/>
+        <w:rPr>
+          <w:sz w:val="40"/>
+          <w:szCs w:val="40"/>
+        </w:rPr>
+      </w:pPr>
+    </w:p>
+    <w:p>
+      <w:pPr>
+        <w:jc w:val="center"/>
+        <w:rPr>
+          <w:sz w:val="40"/>
+          <w:szCs w:val="40"/>
+        </w:rPr>
+      </w:pPr>
+      <w:r>
+        <w:rPr>
+          <w:sz w:val="40"/>
+          <w:szCs w:val="40"/>
+        </w:rPr>
+        <w:t>CHAT Web Service</w:t>
+      </w:r>
+    </w:p>
+    <w:p>
+      <w:pPr>
+        <w:jc w:val="center"/>
       </w:pPr>
       <w:hyperlink r:id="rId15" w:history="1">
         <w:r>
           <w:rPr>
             <w:rStyle w:val="Hyperlink"/>
-            <w:sz w:val="40"/>
-            <w:szCs w:val="40"/>
           </w:rPr>
-          <w:t>http://localhost/ChatWeb/web/api/languages</w:t>
+          <w:t>http://api.chatndate.com/web/api/chats</w:t>
         </w:r>
       </w:hyperlink>
     </w:p>
     <w:p>
       <w:pPr>
-        <w:rPr>
-          <w:sz w:val="28"/>
-          <w:szCs w:val="28"/>
-        </w:rPr>
-      </w:pPr>
-      <w:r>
-        <w:rPr>
-          <w:sz w:val="28"/>
-          <w:szCs w:val="28"/>
-        </w:rPr>
-        <w:t>Output:</w:t>
-      </w:r>
-    </w:p>
-    <w:p>
-      <w:pPr>
-        <w:rPr>
-          <w:sz w:val="28"/>
-          <w:szCs w:val="28"/>
-        </w:rPr>
-      </w:pPr>
-      <w:r>
-        <w:rPr>
-          <w:sz w:val="28"/>
-          <w:szCs w:val="28"/>
-        </w:rPr>
-        <w:t>[</w:t>
-      </w:r>
-    </w:p>
-    <w:p>
-      <w:pPr>
-        <w:rPr>
-          <w:sz w:val="28"/>
-          <w:szCs w:val="28"/>
-        </w:rPr>
-      </w:pPr>
-      <w:r>
-        <w:rPr>
-          <w:sz w:val="28"/>
-          <w:szCs w:val="28"/>
-        </w:rPr>
-        <w:t xml:space="preserve">  {</w:t>
-      </w:r>
-    </w:p>
-    <w:p>
-      <w:pPr>
-        <w:rPr>
-          <w:sz w:val="28"/>
-          <w:szCs w:val="28"/>
-        </w:rPr>
-      </w:pPr>
-      <w:r>
-        <w:rPr>
-          <w:sz w:val="28"/>
-          <w:szCs w:val="28"/>
-        </w:rPr>
-        <w:t xml:space="preserve">    "id": 1,</w:t>
-      </w:r>
-    </w:p>
-    <w:p>
-      <w:pPr>
-        <w:rPr>
-          <w:sz w:val="28"/>
-          <w:szCs w:val="28"/>
-        </w:rPr>
-      </w:pPr>
-      <w:r>
-        <w:rPr>
-          <w:sz w:val="28"/>
-          <w:szCs w:val="28"/>
-        </w:rPr>
-        <w:t xml:space="preserve">    "language_name": "English",</w:t>
-      </w:r>
-    </w:p>
-    <w:p>
-      <w:pPr>
-        <w:rPr>
-          <w:sz w:val="28"/>
-          <w:szCs w:val="28"/>
-        </w:rPr>
-      </w:pPr>
-      <w:r>
-        <w:rPr>
-          <w:sz w:val="28"/>
-          <w:szCs w:val="28"/>
-        </w:rPr>
-        <w:t xml:space="preserve">    "language_code": "en"</w:t>
-      </w:r>
-    </w:p>
-    <w:p>
-      <w:pPr>
-        <w:rPr>
-          <w:sz w:val="28"/>
-          <w:szCs w:val="28"/>
-        </w:rPr>
-      </w:pPr>
-      <w:r>
-        <w:rPr>
-          <w:sz w:val="28"/>
-          <w:szCs w:val="28"/>
-        </w:rPr>
-        <w:t xml:space="preserve">  },</w:t>
-      </w:r>
-    </w:p>
-    <w:p>
-      <w:pPr>
-        <w:rPr>
-          <w:sz w:val="28"/>
-          <w:szCs w:val="28"/>
-        </w:rPr>
-      </w:pPr>
-      <w:r>
-        <w:rPr>
-          <w:sz w:val="28"/>
-          <w:szCs w:val="28"/>
-        </w:rPr>
-        <w:t xml:space="preserve">  {</w:t>
-      </w:r>
-    </w:p>
-    <w:p>
-      <w:pPr>
-        <w:rPr>
-          <w:sz w:val="28"/>
-          <w:szCs w:val="28"/>
-        </w:rPr>
-      </w:pPr>
-      <w:r>
-        <w:rPr>
-          <w:sz w:val="28"/>
-          <w:szCs w:val="28"/>
-        </w:rPr>
-        <w:t xml:space="preserve">    "id": 2,</w:t>
-      </w:r>
-    </w:p>
-    <w:p>
-      <w:pPr>
-        <w:rPr>
-          <w:sz w:val="28"/>
-          <w:szCs w:val="28"/>
-        </w:rPr>
-      </w:pPr>
-      <w:r>
-        <w:rPr>
-          <w:sz w:val="28"/>
-          <w:szCs w:val="28"/>
-        </w:rPr>
-        <w:t xml:space="preserve">    "language_name": "Spanish",</w:t>
-      </w:r>
-    </w:p>
-    <w:p>
-      <w:pPr>
-        <w:rPr>
-          <w:sz w:val="28"/>
-          <w:szCs w:val="28"/>
-        </w:rPr>
-      </w:pPr>
-      <w:r>
-        <w:rPr>
-          <w:sz w:val="28"/>
-          <w:szCs w:val="28"/>
-        </w:rPr>
-        <w:t xml:space="preserve">    "language_code": "es"</w:t>
-      </w:r>
-    </w:p>
-    <w:p>
-      <w:pPr>
-        <w:rPr>
-          <w:sz w:val="28"/>
-          <w:szCs w:val="28"/>
-        </w:rPr>
-      </w:pPr>
-      <w:r>
-        <w:rPr>
-          <w:sz w:val="28"/>
-          <w:szCs w:val="28"/>
-        </w:rPr>
-        <w:lastRenderedPageBreak/>
-        <w:t xml:space="preserve">  }</w:t>
-      </w:r>
-    </w:p>
-    <w:p>
-      <w:pPr>
-        <w:rPr>
-          <w:sz w:val="28"/>
-          <w:szCs w:val="28"/>
-        </w:rPr>
-      </w:pPr>
-      <w:r>
-        <w:rPr>
-          <w:sz w:val="28"/>
-          <w:szCs w:val="28"/>
-        </w:rPr>
-        <w:t>]</w:t>
-      </w:r>
-    </w:p>
-    <w:p>
-      <w:pPr>
         <w:jc w:val="center"/>
+      </w:pPr>
+    </w:p>
+    <w:p>
+      <w:pPr>
         <w:rPr>
           <w:sz w:val="40"/>
           <w:szCs w:val="40"/>
         </w:rPr>
       </w:pPr>
-    </w:p>
-    <w:p>
-      <w:pPr>
-        <w:jc w:val="center"/>
+      <w:r>
         <w:rPr>
           <w:sz w:val="40"/>
           <w:szCs w:val="40"/>
         </w:rPr>
-      </w:pPr>
+        <w:t>POST /chats</w:t>
+      </w:r>
     </w:p>
     <w:p>
       <w:pPr>
@@ -3042,66 +3041,46 @@
     </w:p>
     <w:p>
       <w:pPr>
-        <w:jc w:val="center"/>
-        <w:rPr>
-          <w:sz w:val="40"/>
-          <w:szCs w:val="40"/>
-        </w:rPr>
-      </w:pPr>
-    </w:p>
-    <w:p>
-      <w:pPr>
-        <w:jc w:val="center"/>
-        <w:rPr>
-          <w:sz w:val="40"/>
-          <w:szCs w:val="40"/>
-        </w:rPr>
-      </w:pPr>
-      <w:r>
-        <w:rPr>
-          <w:sz w:val="40"/>
-          <w:szCs w:val="40"/>
-        </w:rPr>
-        <w:t>CHAT Web Service</w:t>
-      </w:r>
-    </w:p>
-    <w:p>
-      <w:pPr>
-        <w:jc w:val="center"/>
-        <w:rPr>
-          <w:sz w:val="40"/>
-          <w:szCs w:val="40"/>
-        </w:rPr>
-      </w:pPr>
-    </w:p>
-    <w:p>
-      <w:pPr>
-        <w:rPr>
-          <w:sz w:val="24"/>
-          <w:szCs w:val="24"/>
-        </w:rPr>
-      </w:pPr>
-      <w:r>
-        <w:rPr>
-          <w:sz w:val="24"/>
-          <w:szCs w:val="24"/>
-        </w:rPr>
-        <w:t>Chat window will have language selction</w:t>
-      </w:r>
-    </w:p>
-    <w:p>
-      <w:pPr>
-        <w:rPr>
-          <w:sz w:val="24"/>
-          <w:szCs w:val="24"/>
-        </w:rPr>
-      </w:pPr>
-      <w:r>
-        <w:rPr>
-          <w:sz w:val="24"/>
-          <w:szCs w:val="24"/>
-        </w:rPr>
-        <w:t>Each message will contain</w:t>
+        <w:rPr>
+          <w:sz w:val="24"/>
+          <w:szCs w:val="24"/>
+        </w:rPr>
+      </w:pPr>
+      <w:r>
+        <w:rPr>
+          <w:sz w:val="24"/>
+          <w:szCs w:val="24"/>
+        </w:rPr>
+        <w:t xml:space="preserve">Chat window will have language </w:t>
+      </w:r>
+      <w:r>
+        <w:rPr>
+          <w:sz w:val="24"/>
+          <w:szCs w:val="24"/>
+        </w:rPr>
+        <w:t>section</w:t>
+      </w:r>
+    </w:p>
+    <w:p>
+      <w:pPr>
+        <w:rPr>
+          <w:sz w:val="24"/>
+          <w:szCs w:val="24"/>
+        </w:rPr>
+      </w:pPr>
+      <w:r>
+        <w:rPr>
+          <w:sz w:val="24"/>
+          <w:szCs w:val="24"/>
+        </w:rPr>
+        <w:t xml:space="preserve">Each message will </w:t>
+      </w:r>
+      <w:r>
+        <w:rPr>
+          <w:sz w:val="24"/>
+          <w:szCs w:val="24"/>
+        </w:rPr>
+        <w:t>take input as follow:</w:t>
       </w:r>
     </w:p>
     <w:tbl>
@@ -3124,12 +3103,6 @@
         <w:gridCol w:w="5077"/>
       </w:tblGrid>
       <w:tr>
-        <w:tblPrEx>
-          <w:tblCellMar>
-            <w:top w:w="0" w:type="dxa"/>
-            <w:bottom w:w="0" w:type="dxa"/>
-          </w:tblCellMar>
-        </w:tblPrEx>
         <w:trPr>
           <w:trHeight w:val="379"/>
         </w:trPr>
@@ -3165,12 +3138,6 @@
         </w:tc>
       </w:tr>
       <w:tr>
-        <w:tblPrEx>
-          <w:tblCellMar>
-            <w:top w:w="0" w:type="dxa"/>
-            <w:bottom w:w="0" w:type="dxa"/>
-          </w:tblCellMar>
-        </w:tblPrEx>
         <w:trPr>
           <w:trHeight w:val="624"/>
         </w:trPr>
@@ -3211,12 +3178,6 @@
         </w:tc>
       </w:tr>
       <w:tr>
-        <w:tblPrEx>
-          <w:tblCellMar>
-            <w:top w:w="0" w:type="dxa"/>
-            <w:bottom w:w="0" w:type="dxa"/>
-          </w:tblCellMar>
-        </w:tblPrEx>
         <w:trPr>
           <w:trHeight w:val="624"/>
         </w:trPr>
@@ -3263,12 +3224,6 @@
         </w:tc>
       </w:tr>
       <w:tr>
-        <w:tblPrEx>
-          <w:tblCellMar>
-            <w:top w:w="0" w:type="dxa"/>
-            <w:bottom w:w="0" w:type="dxa"/>
-          </w:tblCellMar>
-        </w:tblPrEx>
         <w:trPr>
           <w:trHeight w:val="624"/>
         </w:trPr>
@@ -3304,12 +3259,6 @@
         </w:tc>
       </w:tr>
       <w:tr>
-        <w:tblPrEx>
-          <w:tblCellMar>
-            <w:top w:w="0" w:type="dxa"/>
-            <w:bottom w:w="0" w:type="dxa"/>
-          </w:tblCellMar>
-        </w:tblPrEx>
         <w:trPr>
           <w:trHeight w:val="624"/>
         </w:trPr>
@@ -3417,11 +3366,36 @@
           <w:szCs w:val="24"/>
         </w:rPr>
       </w:pPr>
-      <w:r>
-        <w:rPr>
-          <w:sz w:val="24"/>
-          <w:szCs w:val="24"/>
-        </w:rPr>
+    </w:p>
+    <w:p>
+      <w:pPr>
+        <w:rPr>
+          <w:sz w:val="24"/>
+          <w:szCs w:val="24"/>
+        </w:rPr>
+      </w:pPr>
+    </w:p>
+    <w:p>
+      <w:pPr>
+        <w:rPr>
+          <w:sz w:val="24"/>
+          <w:szCs w:val="24"/>
+        </w:rPr>
+      </w:pPr>
+    </w:p>
+    <w:p>
+      <w:pPr>
+        <w:rPr>
+          <w:sz w:val="24"/>
+          <w:szCs w:val="24"/>
+        </w:rPr>
+      </w:pPr>
+      <w:r>
+        <w:rPr>
+          <w:sz w:val="24"/>
+          <w:szCs w:val="24"/>
+        </w:rPr>
+        <w:lastRenderedPageBreak/>
         <w:t>When we push data to our Chat Web Service</w:t>
       </w:r>
     </w:p>
@@ -3439,56 +3413,75 @@
         </w:rPr>
         <w:t xml:space="preserve">First our publisher (RabbitMQ) </w:t>
       </w:r>
-    </w:p>
-    <w:p>
-      <w:pPr>
-        <w:rPr>
-          <w:sz w:val="24"/>
-          <w:szCs w:val="24"/>
-        </w:rPr>
-      </w:pPr>
-      <w:r>
-        <w:rPr>
-          <w:sz w:val="24"/>
-          <w:szCs w:val="24"/>
-        </w:rPr>
-        <w:t xml:space="preserve">Involve </w:t>
-      </w:r>
-      <w:r>
-        <w:rPr>
-          <w:sz w:val="24"/>
-          <w:szCs w:val="24"/>
-        </w:rPr>
-        <w:t>Google translator</w:t>
-      </w:r>
-      <w:r>
-        <w:rPr>
-          <w:sz w:val="24"/>
-          <w:szCs w:val="24"/>
-        </w:rPr>
-        <w:t xml:space="preserve"> to translate message</w:t>
-      </w:r>
-      <w:r>
-        <w:rPr>
-          <w:sz w:val="24"/>
-          <w:szCs w:val="24"/>
-        </w:rPr>
-        <w:t xml:space="preserve"> in languages which are English to Spanish or Spanish to English.</w:t>
-      </w:r>
-    </w:p>
-    <w:p>
-      <w:pPr>
-        <w:rPr>
-          <w:sz w:val="24"/>
-          <w:szCs w:val="24"/>
-        </w:rPr>
-      </w:pPr>
-      <w:r>
-        <w:rPr>
-          <w:sz w:val="24"/>
-          <w:szCs w:val="24"/>
-        </w:rPr>
-        <w:t xml:space="preserve">It store message meta in chat table and its all translation and original message in chat_translation table. </w:t>
+      <w:r>
+        <w:rPr>
+          <w:sz w:val="24"/>
+          <w:szCs w:val="24"/>
+        </w:rPr>
+        <w:t xml:space="preserve"> will add this data in 2 queues </w:t>
+      </w:r>
+    </w:p>
+    <w:p>
+      <w:pPr>
+        <w:pStyle w:val="ListParagraph"/>
+        <w:numPr>
+          <w:ilvl w:val="0"/>
+          <w:numId w:val="3"/>
+        </w:numPr>
+        <w:rPr>
+          <w:sz w:val="24"/>
+          <w:szCs w:val="24"/>
+        </w:rPr>
+      </w:pPr>
+      <w:r>
+        <w:rPr>
+          <w:sz w:val="24"/>
+          <w:szCs w:val="24"/>
+        </w:rPr>
+        <w:t>User specific queue (Android app will be consumer of this queue)</w:t>
+      </w:r>
+    </w:p>
+    <w:p>
+      <w:pPr>
+        <w:pStyle w:val="ListParagraph"/>
+        <w:numPr>
+          <w:ilvl w:val="0"/>
+          <w:numId w:val="3"/>
+        </w:numPr>
+        <w:rPr>
+          <w:sz w:val="24"/>
+          <w:szCs w:val="24"/>
+        </w:rPr>
+      </w:pPr>
+      <w:r>
+        <w:rPr>
+          <w:sz w:val="24"/>
+          <w:szCs w:val="24"/>
+        </w:rPr>
+        <w:t>Mysql Database queue (at server my php script will be consumer of this queue)</w:t>
+      </w:r>
+    </w:p>
+    <w:p>
+      <w:pPr>
+        <w:rPr>
+          <w:sz w:val="24"/>
+          <w:szCs w:val="24"/>
+        </w:rPr>
+      </w:pPr>
+    </w:p>
+    <w:p>
+      <w:pPr>
+        <w:rPr>
+          <w:sz w:val="24"/>
+          <w:szCs w:val="24"/>
+        </w:rPr>
+      </w:pPr>
+      <w:r>
+        <w:rPr>
+          <w:sz w:val="24"/>
+          <w:szCs w:val="24"/>
+        </w:rPr>
+        <w:t>Work is in progress…….</w:t>
       </w:r>
     </w:p>
     <w:p>
@@ -3684,9 +3677,9 @@
     </w:lvl>
   </w:abstractNum>
   <w:abstractNum w:abstractNumId="1">
-    <w:nsid w:val="732B0184"/>
+    <w:nsid w:val="0E046828"/>
     <w:multiLevelType w:val="hybridMultilevel"/>
-    <w:tmpl w:val="A5C87F2C"/>
+    <w:tmpl w:val="4CF6EAB8"/>
     <w:lvl w:ilvl="0" w:tplc="0409000F">
       <w:start w:val="1"/>
       <w:numFmt w:val="decimal"/>
@@ -3772,10 +3765,102 @@
       </w:pPr>
     </w:lvl>
   </w:abstractNum>
+  <w:abstractNum w:abstractNumId="2">
+    <w:nsid w:val="732B0184"/>
+    <w:multiLevelType w:val="hybridMultilevel"/>
+    <w:tmpl w:val="A5C87F2C"/>
+    <w:lvl w:ilvl="0" w:tplc="0409000F">
+      <w:start w:val="1"/>
+      <w:numFmt w:val="decimal"/>
+      <w:lvlText w:val="%1."/>
+      <w:lvlJc w:val="left"/>
+      <w:pPr>
+        <w:ind w:left="720" w:hanging="360"/>
+      </w:pPr>
+      <w:rPr>
+        <w:rFonts w:hint="default"/>
+      </w:rPr>
+    </w:lvl>
+    <w:lvl w:ilvl="1" w:tplc="04090019" w:tentative="1">
+      <w:start w:val="1"/>
+      <w:numFmt w:val="lowerLetter"/>
+      <w:lvlText w:val="%2."/>
+      <w:lvlJc w:val="left"/>
+      <w:pPr>
+        <w:ind w:left="1440" w:hanging="360"/>
+      </w:pPr>
+    </w:lvl>
+    <w:lvl w:ilvl="2" w:tplc="0409001B" w:tentative="1">
+      <w:start w:val="1"/>
+      <w:numFmt w:val="lowerRoman"/>
+      <w:lvlText w:val="%3."/>
+      <w:lvlJc w:val="right"/>
+      <w:pPr>
+        <w:ind w:left="2160" w:hanging="180"/>
+      </w:pPr>
+    </w:lvl>
+    <w:lvl w:ilvl="3" w:tplc="0409000F" w:tentative="1">
+      <w:start w:val="1"/>
+      <w:numFmt w:val="decimal"/>
+      <w:lvlText w:val="%4."/>
+      <w:lvlJc w:val="left"/>
+      <w:pPr>
+        <w:ind w:left="2880" w:hanging="360"/>
+      </w:pPr>
+    </w:lvl>
+    <w:lvl w:ilvl="4" w:tplc="04090019" w:tentative="1">
+      <w:start w:val="1"/>
+      <w:numFmt w:val="lowerLetter"/>
+      <w:lvlText w:val="%5."/>
+      <w:lvlJc w:val="left"/>
+      <w:pPr>
+        <w:ind w:left="3600" w:hanging="360"/>
+      </w:pPr>
+    </w:lvl>
+    <w:lvl w:ilvl="5" w:tplc="0409001B" w:tentative="1">
+      <w:start w:val="1"/>
+      <w:numFmt w:val="lowerRoman"/>
+      <w:lvlText w:val="%6."/>
+      <w:lvlJc w:val="right"/>
+      <w:pPr>
+        <w:ind w:left="4320" w:hanging="180"/>
+      </w:pPr>
+    </w:lvl>
+    <w:lvl w:ilvl="6" w:tplc="0409000F" w:tentative="1">
+      <w:start w:val="1"/>
+      <w:numFmt w:val="decimal"/>
+      <w:lvlText w:val="%7."/>
+      <w:lvlJc w:val="left"/>
+      <w:pPr>
+        <w:ind w:left="5040" w:hanging="360"/>
+      </w:pPr>
+    </w:lvl>
+    <w:lvl w:ilvl="7" w:tplc="04090019" w:tentative="1">
+      <w:start w:val="1"/>
+      <w:numFmt w:val="lowerLetter"/>
+      <w:lvlText w:val="%8."/>
+      <w:lvlJc w:val="left"/>
+      <w:pPr>
+        <w:ind w:left="5760" w:hanging="360"/>
+      </w:pPr>
+    </w:lvl>
+    <w:lvl w:ilvl="8" w:tplc="0409001B" w:tentative="1">
+      <w:start w:val="1"/>
+      <w:numFmt w:val="lowerRoman"/>
+      <w:lvlText w:val="%9."/>
+      <w:lvlJc w:val="right"/>
+      <w:pPr>
+        <w:ind w:left="6480" w:hanging="180"/>
+      </w:pPr>
+    </w:lvl>
+  </w:abstractNum>
   <w:num w:numId="1">
     <w:abstractNumId w:val="0"/>
   </w:num>
   <w:num w:numId="2">
+    <w:abstractNumId w:val="2"/>
+  </w:num>
+  <w:num w:numId="3">
     <w:abstractNumId w:val="1"/>
   </w:num>
 </w:numbering>

</xml_diff>

<commit_message>
user api added rabbitmq variables
</commit_message>
<xml_diff>
--- a/api_usage_guide.docx
+++ b/api_usage_guide.docx
@@ -4,7 +4,15 @@
   <w:body>
     <w:p>
       <w:r>
-        <w:t xml:space="preserve">API ROOT URL : </w:t>
+        <w:t xml:space="preserve">API ROOT </w:t>
+      </w:r>
+      <w:proofErr w:type="gramStart"/>
+      <w:r>
+        <w:t>URL :</w:t>
+      </w:r>
+      <w:proofErr w:type="gramEnd"/>
+      <w:r>
+        <w:t xml:space="preserve"> </w:t>
       </w:r>
       <w:hyperlink r:id="rId5" w:history="1">
         <w:r>
@@ -23,7 +31,17 @@
         <w:t>API</w:t>
       </w:r>
       <w:r>
-        <w:t xml:space="preserve"> in your java code, please keep this url in variable because root URL can be changed in future.</w:t>
+        <w:t xml:space="preserve"> in your java code, please keep this </w:t>
+      </w:r>
+      <w:proofErr w:type="spellStart"/>
+      <w:proofErr w:type="gramStart"/>
+      <w:r>
+        <w:t>url</w:t>
+      </w:r>
+      <w:proofErr w:type="spellEnd"/>
+      <w:proofErr w:type="gramEnd"/>
+      <w:r>
+        <w:t xml:space="preserve"> in variable because root URL can be changed in future.</w:t>
       </w:r>
     </w:p>
     <w:p>
@@ -38,30 +56,62 @@
           <w:sz w:val="32"/>
           <w:szCs w:val="32"/>
         </w:rPr>
-        <w:t>To test API I am using Chrom extension POST</w:t>
-      </w:r>
-    </w:p>
-    <w:p>
-      <w:pPr>
+        <w:t xml:space="preserve">To test API I am using </w:t>
+      </w:r>
+      <w:proofErr w:type="spellStart"/>
+      <w:r>
         <w:rPr>
           <w:sz w:val="32"/>
           <w:szCs w:val="32"/>
         </w:rPr>
-      </w:pPr>
-    </w:p>
-    <w:p>
-      <w:pPr>
+        <w:t>Chrom</w:t>
+      </w:r>
+      <w:proofErr w:type="spellEnd"/>
+      <w:r>
         <w:rPr>
           <w:sz w:val="32"/>
           <w:szCs w:val="32"/>
         </w:rPr>
-      </w:pPr>
-      <w:r>
+        <w:t xml:space="preserve"> extension POST</w:t>
+      </w:r>
+    </w:p>
+    <w:p>
+      <w:pPr>
         <w:rPr>
           <w:sz w:val="32"/>
           <w:szCs w:val="32"/>
         </w:rPr>
-        <w:t>These services are avaible with current API</w:t>
+      </w:pPr>
+    </w:p>
+    <w:p>
+      <w:pPr>
+        <w:rPr>
+          <w:sz w:val="32"/>
+          <w:szCs w:val="32"/>
+        </w:rPr>
+      </w:pPr>
+      <w:r>
+        <w:rPr>
+          <w:sz w:val="32"/>
+          <w:szCs w:val="32"/>
+        </w:rPr>
+        <w:t xml:space="preserve">These services are </w:t>
+      </w:r>
+      <w:proofErr w:type="spellStart"/>
+      <w:r>
+        <w:rPr>
+          <w:sz w:val="32"/>
+          <w:szCs w:val="32"/>
+        </w:rPr>
+        <w:t>avaible</w:t>
+      </w:r>
+      <w:proofErr w:type="spellEnd"/>
+      <w:r>
+        <w:rPr>
+          <w:sz w:val="32"/>
+          <w:szCs w:val="32"/>
+        </w:rPr>
+        <w:t xml:space="preserve"> with current API</w:t>
       </w:r>
     </w:p>
     <w:p>
@@ -73,6 +123,7 @@
           <w:szCs w:val="24"/>
         </w:rPr>
       </w:pPr>
+      <w:proofErr w:type="gramStart"/>
       <w:r>
         <w:rPr>
           <w:rFonts w:ascii="Times New Roman" w:eastAsia="Times New Roman" w:hAnsi="Symbol" w:cs="Times New Roman"/>
@@ -94,66 +145,35 @@
           <w:rFonts w:ascii="Courier New" w:eastAsia="Times New Roman" w:hAnsi="Courier New" w:cs="Courier New"/>
           <w:sz w:val="20"/>
         </w:rPr>
-        <w:t>GET /users</w:t>
-      </w:r>
-      <w:r>
-        <w:rPr>
-          <w:rFonts w:ascii="Times New Roman" w:eastAsia="Times New Roman" w:hAnsi="Times New Roman" w:cs="Times New Roman"/>
-          <w:sz w:val="24"/>
-          <w:szCs w:val="24"/>
-        </w:rPr>
-        <w:t xml:space="preserve">: list all users page by page; </w:t>
-      </w:r>
-    </w:p>
-    <w:p>
-      <w:pPr>
-        <w:spacing w:after="0" w:line="240" w:lineRule="auto"/>
-        <w:rPr>
-          <w:rFonts w:ascii="Times New Roman" w:eastAsia="Times New Roman" w:hAnsi="Times New Roman" w:cs="Times New Roman"/>
-          <w:sz w:val="24"/>
-          <w:szCs w:val="24"/>
-        </w:rPr>
-      </w:pPr>
-      <w:r>
-        <w:rPr>
-          <w:rFonts w:ascii="Times New Roman" w:eastAsia="Times New Roman" w:hAnsi="Symbol" w:cs="Times New Roman"/>
-          <w:sz w:val="24"/>
-          <w:szCs w:val="24"/>
-        </w:rPr>
-        <w:t></w:t>
-      </w:r>
-      <w:r>
-        <w:rPr>
-          <w:rFonts w:ascii="Times New Roman" w:eastAsia="Times New Roman" w:hAnsi="Times New Roman" w:cs="Times New Roman"/>
-          <w:sz w:val="24"/>
-          <w:szCs w:val="24"/>
-        </w:rPr>
-        <w:t xml:space="preserve">  </w:t>
-      </w:r>
+        <w:t>GET</w:t>
+      </w:r>
+      <w:proofErr w:type="gramEnd"/>
       <w:r>
         <w:rPr>
           <w:rFonts w:ascii="Courier New" w:eastAsia="Times New Roman" w:hAnsi="Courier New" w:cs="Courier New"/>
           <w:sz w:val="20"/>
         </w:rPr>
-        <w:t>POST /users</w:t>
-      </w:r>
-      <w:r>
-        <w:rPr>
-          <w:rFonts w:ascii="Times New Roman" w:eastAsia="Times New Roman" w:hAnsi="Times New Roman" w:cs="Times New Roman"/>
-          <w:sz w:val="24"/>
-          <w:szCs w:val="24"/>
-        </w:rPr>
-        <w:t xml:space="preserve">: create a new user; </w:t>
-      </w:r>
-    </w:p>
-    <w:p>
-      <w:pPr>
-        <w:rPr>
-          <w:rFonts w:ascii="Times New Roman" w:eastAsia="Times New Roman" w:hAnsi="Times New Roman" w:cs="Times New Roman"/>
-          <w:sz w:val="24"/>
-          <w:szCs w:val="24"/>
-        </w:rPr>
-      </w:pPr>
+        <w:t xml:space="preserve"> /users</w:t>
+      </w:r>
+      <w:r>
+        <w:rPr>
+          <w:rFonts w:ascii="Times New Roman" w:eastAsia="Times New Roman" w:hAnsi="Times New Roman" w:cs="Times New Roman"/>
+          <w:sz w:val="24"/>
+          <w:szCs w:val="24"/>
+        </w:rPr>
+        <w:t xml:space="preserve">: list all users page by page; </w:t>
+      </w:r>
+    </w:p>
+    <w:p>
+      <w:pPr>
+        <w:spacing w:after="0" w:line="240" w:lineRule="auto"/>
+        <w:rPr>
+          <w:rFonts w:ascii="Times New Roman" w:eastAsia="Times New Roman" w:hAnsi="Times New Roman" w:cs="Times New Roman"/>
+          <w:sz w:val="24"/>
+          <w:szCs w:val="24"/>
+        </w:rPr>
+      </w:pPr>
+      <w:proofErr w:type="gramStart"/>
       <w:r>
         <w:rPr>
           <w:rFonts w:ascii="Times New Roman" w:eastAsia="Times New Roman" w:hAnsi="Symbol" w:cs="Times New Roman"/>
@@ -175,124 +195,199 @@
           <w:rFonts w:ascii="Courier New" w:eastAsia="Times New Roman" w:hAnsi="Courier New" w:cs="Courier New"/>
           <w:sz w:val="20"/>
         </w:rPr>
-        <w:t>GET /users/123</w:t>
-      </w:r>
-      <w:r>
-        <w:rPr>
-          <w:rFonts w:ascii="Times New Roman" w:eastAsia="Times New Roman" w:hAnsi="Times New Roman" w:cs="Times New Roman"/>
-          <w:sz w:val="24"/>
-          <w:szCs w:val="24"/>
-        </w:rPr>
-        <w:t>: return the details of the user 123;</w:t>
-      </w:r>
-    </w:p>
-    <w:p>
-      <w:pPr>
-        <w:spacing w:after="0" w:line="240" w:lineRule="auto"/>
-        <w:rPr>
-          <w:rFonts w:ascii="Times New Roman" w:eastAsia="Times New Roman" w:hAnsi="Times New Roman" w:cs="Times New Roman"/>
-          <w:sz w:val="24"/>
-          <w:szCs w:val="24"/>
-        </w:rPr>
-      </w:pPr>
-      <w:r>
-        <w:rPr>
-          <w:rFonts w:ascii="Times New Roman" w:eastAsia="Times New Roman" w:hAnsi="Symbol" w:cs="Times New Roman"/>
-          <w:sz w:val="24"/>
-          <w:szCs w:val="24"/>
-        </w:rPr>
-        <w:t></w:t>
-      </w:r>
-      <w:r>
-        <w:rPr>
-          <w:rFonts w:ascii="Times New Roman" w:eastAsia="Times New Roman" w:hAnsi="Times New Roman" w:cs="Times New Roman"/>
-          <w:sz w:val="24"/>
-          <w:szCs w:val="24"/>
-        </w:rPr>
-        <w:t xml:space="preserve">  </w:t>
-      </w:r>
+        <w:t>POST</w:t>
+      </w:r>
+      <w:proofErr w:type="gramEnd"/>
       <w:r>
         <w:rPr>
           <w:rFonts w:ascii="Courier New" w:eastAsia="Times New Roman" w:hAnsi="Courier New" w:cs="Courier New"/>
           <w:sz w:val="20"/>
         </w:rPr>
-        <w:t>GET /</w:t>
+        <w:t xml:space="preserve"> /users</w:t>
+      </w:r>
+      <w:r>
+        <w:rPr>
+          <w:rFonts w:ascii="Times New Roman" w:eastAsia="Times New Roman" w:hAnsi="Times New Roman" w:cs="Times New Roman"/>
+          <w:sz w:val="24"/>
+          <w:szCs w:val="24"/>
+        </w:rPr>
+        <w:t xml:space="preserve">: create a new user; </w:t>
+      </w:r>
+    </w:p>
+    <w:p>
+      <w:pPr>
+        <w:rPr>
+          <w:rFonts w:ascii="Times New Roman" w:eastAsia="Times New Roman" w:hAnsi="Times New Roman" w:cs="Times New Roman"/>
+          <w:sz w:val="24"/>
+          <w:szCs w:val="24"/>
+        </w:rPr>
+      </w:pPr>
+      <w:proofErr w:type="gramStart"/>
+      <w:r>
+        <w:rPr>
+          <w:rFonts w:ascii="Times New Roman" w:eastAsia="Times New Roman" w:hAnsi="Symbol" w:cs="Times New Roman"/>
+          <w:sz w:val="24"/>
+          <w:szCs w:val="24"/>
+        </w:rPr>
+        <w:t></w:t>
+      </w:r>
+      <w:r>
+        <w:rPr>
+          <w:rFonts w:ascii="Times New Roman" w:eastAsia="Times New Roman" w:hAnsi="Times New Roman" w:cs="Times New Roman"/>
+          <w:sz w:val="24"/>
+          <w:szCs w:val="24"/>
+        </w:rPr>
+        <w:t xml:space="preserve">  </w:t>
       </w:r>
       <w:r>
         <w:rPr>
           <w:rFonts w:ascii="Courier New" w:eastAsia="Times New Roman" w:hAnsi="Courier New" w:cs="Courier New"/>
           <w:sz w:val="20"/>
         </w:rPr>
-        <w:t>profile</w:t>
-      </w:r>
-      <w:r>
-        <w:rPr>
-          <w:rFonts w:ascii="Times New Roman" w:eastAsia="Times New Roman" w:hAnsi="Times New Roman" w:cs="Times New Roman"/>
-          <w:sz w:val="24"/>
-          <w:szCs w:val="24"/>
-        </w:rPr>
-        <w:t>: list all users</w:t>
-      </w:r>
-      <w:r>
-        <w:rPr>
-          <w:rFonts w:ascii="Times New Roman" w:eastAsia="Times New Roman" w:hAnsi="Times New Roman" w:cs="Times New Roman"/>
-          <w:sz w:val="24"/>
-          <w:szCs w:val="24"/>
-        </w:rPr>
-        <w:t xml:space="preserve"> profiles</w:t>
-      </w:r>
-      <w:r>
-        <w:rPr>
-          <w:rFonts w:ascii="Times New Roman" w:eastAsia="Times New Roman" w:hAnsi="Times New Roman" w:cs="Times New Roman"/>
-          <w:sz w:val="24"/>
-          <w:szCs w:val="24"/>
-        </w:rPr>
-        <w:t xml:space="preserve"> page by page; </w:t>
-      </w:r>
-    </w:p>
-    <w:p>
-      <w:pPr>
-        <w:rPr>
-          <w:rFonts w:ascii="Times New Roman" w:eastAsia="Times New Roman" w:hAnsi="Times New Roman" w:cs="Times New Roman"/>
-          <w:sz w:val="24"/>
-          <w:szCs w:val="24"/>
-        </w:rPr>
-      </w:pPr>
-      <w:r>
-        <w:rPr>
-          <w:rFonts w:ascii="Times New Roman" w:eastAsia="Times New Roman" w:hAnsi="Symbol" w:cs="Times New Roman"/>
-          <w:sz w:val="24"/>
-          <w:szCs w:val="24"/>
-        </w:rPr>
-        <w:t></w:t>
-      </w:r>
-      <w:r>
-        <w:rPr>
-          <w:rFonts w:ascii="Times New Roman" w:eastAsia="Times New Roman" w:hAnsi="Times New Roman" w:cs="Times New Roman"/>
-          <w:sz w:val="24"/>
-          <w:szCs w:val="24"/>
-        </w:rPr>
-        <w:t xml:space="preserve">  </w:t>
-      </w:r>
+        <w:t>GET</w:t>
+      </w:r>
+      <w:proofErr w:type="gramEnd"/>
       <w:r>
         <w:rPr>
           <w:rFonts w:ascii="Courier New" w:eastAsia="Times New Roman" w:hAnsi="Courier New" w:cs="Courier New"/>
           <w:sz w:val="20"/>
         </w:rPr>
-        <w:t>GET /</w:t>
+        <w:t xml:space="preserve"> /users/123</w:t>
+      </w:r>
+      <w:r>
+        <w:rPr>
+          <w:rFonts w:ascii="Times New Roman" w:eastAsia="Times New Roman" w:hAnsi="Times New Roman" w:cs="Times New Roman"/>
+          <w:sz w:val="24"/>
+          <w:szCs w:val="24"/>
+        </w:rPr>
+        <w:t>: return the details of the user 123;</w:t>
+      </w:r>
+    </w:p>
+    <w:p>
+      <w:pPr>
+        <w:spacing w:after="0" w:line="240" w:lineRule="auto"/>
+        <w:rPr>
+          <w:rFonts w:ascii="Times New Roman" w:eastAsia="Times New Roman" w:hAnsi="Times New Roman" w:cs="Times New Roman"/>
+          <w:sz w:val="24"/>
+          <w:szCs w:val="24"/>
+        </w:rPr>
+      </w:pPr>
+      <w:proofErr w:type="gramStart"/>
+      <w:r>
+        <w:rPr>
+          <w:rFonts w:ascii="Times New Roman" w:eastAsia="Times New Roman" w:hAnsi="Symbol" w:cs="Times New Roman"/>
+          <w:sz w:val="24"/>
+          <w:szCs w:val="24"/>
+        </w:rPr>
+        <w:t></w:t>
+      </w:r>
+      <w:r>
+        <w:rPr>
+          <w:rFonts w:ascii="Times New Roman" w:eastAsia="Times New Roman" w:hAnsi="Times New Roman" w:cs="Times New Roman"/>
+          <w:sz w:val="24"/>
+          <w:szCs w:val="24"/>
+        </w:rPr>
+        <w:t xml:space="preserve">  </w:t>
       </w:r>
       <w:r>
         <w:rPr>
           <w:rFonts w:ascii="Courier New" w:eastAsia="Times New Roman" w:hAnsi="Courier New" w:cs="Courier New"/>
           <w:sz w:val="20"/>
         </w:rPr>
-        <w:t>profiles</w:t>
-      </w:r>
+        <w:t>GET</w:t>
+      </w:r>
+      <w:proofErr w:type="gramEnd"/>
       <w:r>
         <w:rPr>
           <w:rFonts w:ascii="Courier New" w:eastAsia="Times New Roman" w:hAnsi="Courier New" w:cs="Courier New"/>
           <w:sz w:val="20"/>
         </w:rPr>
+        <w:t xml:space="preserve"> /</w:t>
+      </w:r>
+      <w:r>
+        <w:rPr>
+          <w:rFonts w:ascii="Courier New" w:eastAsia="Times New Roman" w:hAnsi="Courier New" w:cs="Courier New"/>
+          <w:sz w:val="20"/>
+        </w:rPr>
+        <w:t>profile</w:t>
+      </w:r>
+      <w:r>
+        <w:rPr>
+          <w:rFonts w:ascii="Times New Roman" w:eastAsia="Times New Roman" w:hAnsi="Times New Roman" w:cs="Times New Roman"/>
+          <w:sz w:val="24"/>
+          <w:szCs w:val="24"/>
+        </w:rPr>
+        <w:t>: list all users</w:t>
+      </w:r>
+      <w:r>
+        <w:rPr>
+          <w:rFonts w:ascii="Times New Roman" w:eastAsia="Times New Roman" w:hAnsi="Times New Roman" w:cs="Times New Roman"/>
+          <w:sz w:val="24"/>
+          <w:szCs w:val="24"/>
+        </w:rPr>
+        <w:t xml:space="preserve"> profiles</w:t>
+      </w:r>
+      <w:r>
+        <w:rPr>
+          <w:rFonts w:ascii="Times New Roman" w:eastAsia="Times New Roman" w:hAnsi="Times New Roman" w:cs="Times New Roman"/>
+          <w:sz w:val="24"/>
+          <w:szCs w:val="24"/>
+        </w:rPr>
+        <w:t xml:space="preserve"> page by page; </w:t>
+      </w:r>
+    </w:p>
+    <w:p>
+      <w:pPr>
+        <w:rPr>
+          <w:rFonts w:ascii="Times New Roman" w:eastAsia="Times New Roman" w:hAnsi="Times New Roman" w:cs="Times New Roman"/>
+          <w:sz w:val="24"/>
+          <w:szCs w:val="24"/>
+        </w:rPr>
+      </w:pPr>
+      <w:proofErr w:type="gramStart"/>
+      <w:r>
+        <w:rPr>
+          <w:rFonts w:ascii="Times New Roman" w:eastAsia="Times New Roman" w:hAnsi="Symbol" w:cs="Times New Roman"/>
+          <w:sz w:val="24"/>
+          <w:szCs w:val="24"/>
+        </w:rPr>
+        <w:t></w:t>
+      </w:r>
+      <w:r>
+        <w:rPr>
+          <w:rFonts w:ascii="Times New Roman" w:eastAsia="Times New Roman" w:hAnsi="Times New Roman" w:cs="Times New Roman"/>
+          <w:sz w:val="24"/>
+          <w:szCs w:val="24"/>
+        </w:rPr>
+        <w:t xml:space="preserve">  </w:t>
+      </w:r>
+      <w:r>
+        <w:rPr>
+          <w:rFonts w:ascii="Courier New" w:eastAsia="Times New Roman" w:hAnsi="Courier New" w:cs="Courier New"/>
+          <w:sz w:val="20"/>
+        </w:rPr>
+        <w:t>GET</w:t>
+      </w:r>
+      <w:proofErr w:type="gramEnd"/>
+      <w:r>
+        <w:rPr>
+          <w:rFonts w:ascii="Courier New" w:eastAsia="Times New Roman" w:hAnsi="Courier New" w:cs="Courier New"/>
+          <w:sz w:val="20"/>
+        </w:rPr>
+        <w:t xml:space="preserve"> /</w:t>
+      </w:r>
+      <w:r>
+        <w:rPr>
+          <w:rFonts w:ascii="Courier New" w:eastAsia="Times New Roman" w:hAnsi="Courier New" w:cs="Courier New"/>
+          <w:sz w:val="20"/>
+        </w:rPr>
+        <w:t>profiles</w:t>
+      </w:r>
+      <w:r>
+        <w:rPr>
+          <w:rFonts w:ascii="Courier New" w:eastAsia="Times New Roman" w:hAnsi="Courier New" w:cs="Courier New"/>
+          <w:sz w:val="20"/>
+        </w:rPr>
         <w:t>/123</w:t>
       </w:r>
       <w:r>
@@ -358,27 +453,91 @@
     </w:p>
     <w:p>
       <w:r>
-        <w:t xml:space="preserve">  "name": "Unprocessable entity",</w:t>
-      </w:r>
-    </w:p>
-    <w:p>
-      <w:r>
-        <w:t xml:space="preserve">  "message": "{\"email\":[\"This email address has already been taken\"]}",</w:t>
-      </w:r>
-    </w:p>
-    <w:p>
-      <w:r>
-        <w:t xml:space="preserve">  "code": 0,</w:t>
-      </w:r>
-    </w:p>
-    <w:p>
-      <w:r>
-        <w:t xml:space="preserve">  "status": 422,</w:t>
-      </w:r>
-    </w:p>
-    <w:p>
-      <w:r>
-        <w:t xml:space="preserve">  "type": "yii\\web\\HttpException"</w:t>
+        <w:t xml:space="preserve">  "</w:t>
+      </w:r>
+      <w:proofErr w:type="gramStart"/>
+      <w:r>
+        <w:t>name</w:t>
+      </w:r>
+      <w:proofErr w:type="gramEnd"/>
+      <w:r>
+        <w:t>": "</w:t>
+      </w:r>
+      <w:proofErr w:type="spellStart"/>
+      <w:r>
+        <w:t>Unprocessable</w:t>
+      </w:r>
+      <w:proofErr w:type="spellEnd"/>
+      <w:r>
+        <w:t xml:space="preserve"> entity",</w:t>
+      </w:r>
+    </w:p>
+    <w:p>
+      <w:r>
+        <w:t xml:space="preserve">  "message": "{\"email\"</w:t>
+      </w:r>
+      <w:proofErr w:type="gramStart"/>
+      <w:r>
+        <w:t>:[</w:t>
+      </w:r>
+      <w:proofErr w:type="gramEnd"/>
+      <w:r>
+        <w:t>\"This email address has already been taken\"]}",</w:t>
+      </w:r>
+    </w:p>
+    <w:p>
+      <w:r>
+        <w:t xml:space="preserve">  "</w:t>
+      </w:r>
+      <w:proofErr w:type="gramStart"/>
+      <w:r>
+        <w:t>code</w:t>
+      </w:r>
+      <w:proofErr w:type="gramEnd"/>
+      <w:r>
+        <w:t>": 0,</w:t>
+      </w:r>
+    </w:p>
+    <w:p>
+      <w:r>
+        <w:t xml:space="preserve">  "</w:t>
+      </w:r>
+      <w:proofErr w:type="gramStart"/>
+      <w:r>
+        <w:t>status</w:t>
+      </w:r>
+      <w:proofErr w:type="gramEnd"/>
+      <w:r>
+        <w:t>": 422,</w:t>
+      </w:r>
+    </w:p>
+    <w:p>
+      <w:r>
+        <w:t xml:space="preserve">  "</w:t>
+      </w:r>
+      <w:proofErr w:type="gramStart"/>
+      <w:r>
+        <w:t>type</w:t>
+      </w:r>
+      <w:proofErr w:type="gramEnd"/>
+      <w:r>
+        <w:t>": "</w:t>
+      </w:r>
+      <w:proofErr w:type="spellStart"/>
+      <w:r>
+        <w:t>yii</w:t>
+      </w:r>
+      <w:proofErr w:type="spellEnd"/>
+      <w:r>
+        <w:t>\\web\\</w:t>
+      </w:r>
+      <w:proofErr w:type="spellStart"/>
+      <w:r>
+        <w:t>HttpException</w:t>
+      </w:r>
+      <w:proofErr w:type="spellEnd"/>
+      <w:r>
+        <w:t>"</w:t>
       </w:r>
     </w:p>
     <w:p>
@@ -847,8 +1006,13 @@
     <w:p/>
     <w:p/>
     <w:p>
-      <w:r>
-        <w:t>Webservice Objects</w:t>
+      <w:proofErr w:type="spellStart"/>
+      <w:r>
+        <w:t>Webservice</w:t>
+      </w:r>
+      <w:proofErr w:type="spellEnd"/>
+      <w:r>
+        <w:t xml:space="preserve"> Objects</w:t>
       </w:r>
     </w:p>
     <w:p>
@@ -893,8 +1057,16 @@
         <w:rPr>
           <w:b/>
         </w:rPr>
-        <w:t>User object URL :</w:t>
-      </w:r>
+        <w:t xml:space="preserve">User object </w:t>
+      </w:r>
+      <w:proofErr w:type="gramStart"/>
+      <w:r>
+        <w:rPr>
+          <w:b/>
+        </w:rPr>
+        <w:t>URL :</w:t>
+      </w:r>
+      <w:proofErr w:type="gramEnd"/>
       <w:r>
         <w:t xml:space="preserve"> </w:t>
       </w:r>
@@ -920,184 +1092,23 @@
     </w:p>
     <w:p>
       <w:r>
-        <w:t>To access user object  you need to call above user, It will return you list of users in json format, currently per feed limit is 20, we may increase or decrease per page limit</w:t>
-      </w:r>
-    </w:p>
-    <w:p>
-      <w:r>
-        <w:t>By calling above url it will return following feed</w:t>
-      </w:r>
-    </w:p>
-    <w:p>
-      <w:r>
-        <w:t>[</w:t>
-      </w:r>
-    </w:p>
-    <w:p>
-      <w:r>
-        <w:t xml:space="preserve">  {</w:t>
-      </w:r>
-    </w:p>
-    <w:p>
-      <w:r>
-        <w:t xml:space="preserve">    "id": 29,</w:t>
-      </w:r>
-    </w:p>
-    <w:p>
-      <w:r>
-        <w:t xml:space="preserve">    "username": "test24",</w:t>
-      </w:r>
-    </w:p>
-    <w:p>
-      <w:r>
-        <w:t xml:space="preserve">    "email": "test24@test.com",</w:t>
-      </w:r>
-    </w:p>
-    <w:p>
-      <w:r>
-        <w:t xml:space="preserve">    "password_hash": "$2y$10$E16iAHFpdyQOc7CcgC683.uwsjld1pFZ16CVYUnxufBLYXKn0JGLC",</w:t>
-      </w:r>
-    </w:p>
-    <w:p>
-      <w:r>
-        <w:lastRenderedPageBreak/>
-        <w:t xml:space="preserve">    "auth_key": "KHCihqaEDqflQVDLWDqTIje4uvvB5-v5",</w:t>
-      </w:r>
-    </w:p>
-    <w:p>
-      <w:r>
-        <w:t xml:space="preserve">    "confirmed_at": null,</w:t>
-      </w:r>
-    </w:p>
-    <w:p>
-      <w:r>
-        <w:t xml:space="preserve">    "unconfirmed_email": null,</w:t>
-      </w:r>
-    </w:p>
-    <w:p>
-      <w:r>
-        <w:t xml:space="preserve">    "blocked_at": null,</w:t>
-      </w:r>
-    </w:p>
-    <w:p>
-      <w:r>
-        <w:t xml:space="preserve">    "registration_ip": "::1",</w:t>
-      </w:r>
-    </w:p>
-    <w:p>
-      <w:r>
-        <w:t xml:space="preserve">    "created_at": 1462071188,</w:t>
-      </w:r>
-    </w:p>
-    <w:p>
-      <w:r>
-        <w:t xml:space="preserve">    "updated_at": 1462071188,</w:t>
-      </w:r>
-    </w:p>
-    <w:p>
-      <w:r>
-        <w:t xml:space="preserve">    "flags": 0,</w:t>
-      </w:r>
-    </w:p>
-    <w:p>
-      <w:r>
-        <w:t xml:space="preserve">    "rabbitmq_routing_key": "29",</w:t>
-      </w:r>
-    </w:p>
-    <w:p>
-      <w:r>
-        <w:t xml:space="preserve">    "rabbitmq_channel_name": "29"</w:t>
-      </w:r>
-    </w:p>
-    <w:p>
-      <w:r>
-        <w:t xml:space="preserve">  },</w:t>
-      </w:r>
-    </w:p>
-    <w:p>
-      <w:r>
-        <w:t xml:space="preserve">  {</w:t>
-      </w:r>
-    </w:p>
-    <w:p>
-      <w:r>
-        <w:t xml:space="preserve">    "id": 30,</w:t>
-      </w:r>
-    </w:p>
-    <w:p>
-      <w:r>
-        <w:t xml:space="preserve">    "username": "test25",</w:t>
-      </w:r>
-    </w:p>
-    <w:p>
-      <w:r>
-        <w:t xml:space="preserve">    "email": "test25@test.com",</w:t>
-      </w:r>
-    </w:p>
-    <w:p>
-      <w:r>
-        <w:t xml:space="preserve">    "password_hash": "$2y$10$TO9jdxyKMXFSid9xCX/4be4YvSXGrJbKHGyoxj4fAGFe6z.t63HvK",</w:t>
-      </w:r>
-    </w:p>
-    <w:p>
-      <w:r>
-        <w:t xml:space="preserve">    "auth_key": "5m47cNzJEWpUl1TlugL9IkqIFv3c3qKr",</w:t>
-      </w:r>
-    </w:p>
-    <w:p>
-      <w:r>
-        <w:t xml:space="preserve">    "confirmed_at": null,</w:t>
-      </w:r>
-    </w:p>
-    <w:p>
-      <w:r>
-        <w:t xml:space="preserve">    "unconfirmed_email": null,</w:t>
-      </w:r>
-    </w:p>
-    <w:p>
-      <w:r>
-        <w:t xml:space="preserve">    "blocked_at": null,</w:t>
-      </w:r>
-    </w:p>
-    <w:p>
-      <w:r>
-        <w:t xml:space="preserve">    "registration_ip": "::1",</w:t>
-      </w:r>
-    </w:p>
-    <w:p>
-      <w:r>
-        <w:t xml:space="preserve">    "created_at": 1462071263,</w:t>
-      </w:r>
-    </w:p>
-    <w:p>
-      <w:r>
-        <w:t xml:space="preserve">    "updated_at": 1462071263,</w:t>
-      </w:r>
-    </w:p>
-    <w:p>
-      <w:r>
-        <w:t xml:space="preserve">    "flags": 0,</w:t>
-      </w:r>
-    </w:p>
-    <w:p>
-      <w:r>
-        <w:t xml:space="preserve">    "rabbitmq_routing_key": "30",</w:t>
-      </w:r>
-    </w:p>
-    <w:p>
-      <w:r>
-        <w:lastRenderedPageBreak/>
-        <w:t xml:space="preserve">    "rabbitmq_channel_name": "30"</w:t>
-      </w:r>
-    </w:p>
-    <w:p>
-      <w:r>
-        <w:t xml:space="preserve">  }</w:t>
-      </w:r>
-    </w:p>
-    <w:p>
-      <w:r>
-        <w:t>]</w:t>
+        <w:t xml:space="preserve">To access user </w:t>
+      </w:r>
+      <w:proofErr w:type="gramStart"/>
+      <w:r>
+        <w:t>object  you</w:t>
+      </w:r>
+      <w:proofErr w:type="gramEnd"/>
+      <w:r>
+        <w:t xml:space="preserve"> need to call above user, It will return you list of users in </w:t>
+      </w:r>
+      <w:proofErr w:type="spellStart"/>
+      <w:r>
+        <w:t>json</w:t>
+      </w:r>
+      <w:proofErr w:type="spellEnd"/>
+      <w:r>
+        <w:t xml:space="preserve"> format, currently per feed limit is 20, we may increase or decrease per page limit</w:t>
       </w:r>
     </w:p>
     <w:p>
@@ -1204,7 +1215,43 @@
           <w:color w:val="808080"/>
           <w:sz w:val="18"/>
         </w:rPr>
-        <w:t>application/json; charset=UTF-8</w:t>
+        <w:t>application/</w:t>
+      </w:r>
+      <w:proofErr w:type="spellStart"/>
+      <w:r>
+        <w:rPr>
+          <w:rFonts w:ascii="Segoe UI" w:eastAsia="Times New Roman" w:hAnsi="Segoe UI" w:cs="Segoe UI"/>
+          <w:color w:val="808080"/>
+          <w:sz w:val="18"/>
+        </w:rPr>
+        <w:t>json</w:t>
+      </w:r>
+      <w:proofErr w:type="spellEnd"/>
+      <w:r>
+        <w:rPr>
+          <w:rFonts w:ascii="Segoe UI" w:eastAsia="Times New Roman" w:hAnsi="Segoe UI" w:cs="Segoe UI"/>
+          <w:color w:val="808080"/>
+          <w:sz w:val="18"/>
+        </w:rPr>
+        <w:t xml:space="preserve">; </w:t>
+      </w:r>
+      <w:proofErr w:type="spellStart"/>
+      <w:r>
+        <w:rPr>
+          <w:rFonts w:ascii="Segoe UI" w:eastAsia="Times New Roman" w:hAnsi="Segoe UI" w:cs="Segoe UI"/>
+          <w:color w:val="808080"/>
+          <w:sz w:val="18"/>
+        </w:rPr>
+        <w:t>charset</w:t>
+      </w:r>
+      <w:proofErr w:type="spellEnd"/>
+      <w:r>
+        <w:rPr>
+          <w:rFonts w:ascii="Segoe UI" w:eastAsia="Times New Roman" w:hAnsi="Segoe UI" w:cs="Segoe UI"/>
+          <w:color w:val="808080"/>
+          <w:sz w:val="18"/>
+        </w:rPr>
+        <w:t>=UTF-8</w:t>
       </w:r>
     </w:p>
     <w:p>
@@ -1294,7 +1341,61 @@
           <w:color w:val="808080"/>
           <w:sz w:val="18"/>
         </w:rPr>
-        <w:t>&lt;http://localhost/ChatWeb/web/api/users?page=1&gt;; rel=self, &lt;http://localhost/ChatWeb/web/api/users?page=2&gt;; rel=next, &lt;http://localhost/ChatWeb/web/api/users?page=2&gt;; rel=last</w:t>
+        <w:t xml:space="preserve">&lt;http://localhost/ChatWeb/web/api/users?page=1&gt;; </w:t>
+      </w:r>
+      <w:proofErr w:type="spellStart"/>
+      <w:r>
+        <w:rPr>
+          <w:rFonts w:ascii="Segoe UI" w:eastAsia="Times New Roman" w:hAnsi="Segoe UI" w:cs="Segoe UI"/>
+          <w:color w:val="808080"/>
+          <w:sz w:val="18"/>
+        </w:rPr>
+        <w:t>rel</w:t>
+      </w:r>
+      <w:proofErr w:type="spellEnd"/>
+      <w:r>
+        <w:rPr>
+          <w:rFonts w:ascii="Segoe UI" w:eastAsia="Times New Roman" w:hAnsi="Segoe UI" w:cs="Segoe UI"/>
+          <w:color w:val="808080"/>
+          <w:sz w:val="18"/>
+        </w:rPr>
+        <w:t xml:space="preserve">=self, &lt;http://localhost/ChatWeb/web/api/users?page=2&gt;; </w:t>
+      </w:r>
+      <w:proofErr w:type="spellStart"/>
+      <w:r>
+        <w:rPr>
+          <w:rFonts w:ascii="Segoe UI" w:eastAsia="Times New Roman" w:hAnsi="Segoe UI" w:cs="Segoe UI"/>
+          <w:color w:val="808080"/>
+          <w:sz w:val="18"/>
+        </w:rPr>
+        <w:t>rel</w:t>
+      </w:r>
+      <w:proofErr w:type="spellEnd"/>
+      <w:r>
+        <w:rPr>
+          <w:rFonts w:ascii="Segoe UI" w:eastAsia="Times New Roman" w:hAnsi="Segoe UI" w:cs="Segoe UI"/>
+          <w:color w:val="808080"/>
+          <w:sz w:val="18"/>
+        </w:rPr>
+        <w:t xml:space="preserve">=next, &lt;http://localhost/ChatWeb/web/api/users?page=2&gt;; </w:t>
+      </w:r>
+      <w:proofErr w:type="spellStart"/>
+      <w:r>
+        <w:rPr>
+          <w:rFonts w:ascii="Segoe UI" w:eastAsia="Times New Roman" w:hAnsi="Segoe UI" w:cs="Segoe UI"/>
+          <w:color w:val="808080"/>
+          <w:sz w:val="18"/>
+        </w:rPr>
+        <w:t>rel</w:t>
+      </w:r>
+      <w:proofErr w:type="spellEnd"/>
+      <w:r>
+        <w:rPr>
+          <w:rFonts w:ascii="Segoe UI" w:eastAsia="Times New Roman" w:hAnsi="Segoe UI" w:cs="Segoe UI"/>
+          <w:color w:val="808080"/>
+          <w:sz w:val="18"/>
+        </w:rPr>
+        <w:t>=last</w:t>
       </w:r>
     </w:p>
     <w:p>
@@ -1406,6 +1507,7 @@
           <w:color w:val="808080"/>
           <w:sz w:val="18"/>
         </w:rPr>
+        <w:lastRenderedPageBreak/>
         <w:t>X-Pagination-Per-Page →</w:t>
       </w:r>
       <w:r>
@@ -1615,9 +1717,8 @@
           <w:rPr>
             <w:rStyle w:val="Hyperlink"/>
             <w:rFonts w:ascii="Calibri" w:hAnsi="Calibri" w:cs="Calibri"/>
-            <w:color w:val="1155CC"/>
           </w:rPr>
-          <w:t>http://api.chatndate.com/web/api/users/30?expand=profile</w:t>
+          <w:t>http://api.chatndate.com/web/api/users/1?expand=profile</w:t>
         </w:r>
       </w:hyperlink>
       <w:r>
@@ -1629,193 +1730,7 @@
       </w:r>
     </w:p>
     <w:p/>
-    <w:p>
-      <w:r>
-        <w:t>Output is:</w:t>
-      </w:r>
-    </w:p>
-    <w:p>
-      <w:r>
-        <w:lastRenderedPageBreak/>
-        <w:t>{</w:t>
-      </w:r>
-    </w:p>
-    <w:p>
-      <w:r>
-        <w:t xml:space="preserve">  "id": 30,</w:t>
-      </w:r>
-    </w:p>
-    <w:p>
-      <w:r>
-        <w:t xml:space="preserve">  "username": "test31",</w:t>
-      </w:r>
-    </w:p>
-    <w:p>
-      <w:r>
-        <w:t xml:space="preserve">  "email": "test31@test.com",</w:t>
-      </w:r>
-    </w:p>
-    <w:p>
-      <w:r>
-        <w:t xml:space="preserve">  "password_hash": "$2y$10$Vre7qMWUO0RyQYiqVvRw7er2PozW4sDcQWijI1okvB8OZCwe0e0o6",</w:t>
-      </w:r>
-    </w:p>
-    <w:p>
-      <w:r>
-        <w:t xml:space="preserve">  "auth_key": "_h17niLvML6gSJ7lVxC0sZMgRL9F28SZ",</w:t>
-      </w:r>
-    </w:p>
-    <w:p>
-      <w:r>
-        <w:t xml:space="preserve">  "confirmed_at": null,</w:t>
-      </w:r>
-    </w:p>
-    <w:p>
-      <w:r>
-        <w:t xml:space="preserve">  "unconfirmed_email": null,</w:t>
-      </w:r>
-    </w:p>
-    <w:p>
-      <w:r>
-        <w:t xml:space="preserve">  "blocked_at": null,</w:t>
-      </w:r>
-    </w:p>
-    <w:p>
-      <w:r>
-        <w:t xml:space="preserve">  "registration_ip": "106.192.19.60",</w:t>
-      </w:r>
-    </w:p>
-    <w:p>
-      <w:r>
-        <w:t xml:space="preserve">  "created_at": 1462077558,</w:t>
-      </w:r>
-    </w:p>
-    <w:p>
-      <w:r>
-        <w:t xml:space="preserve">  "updated_at": 1462077558,</w:t>
-      </w:r>
-    </w:p>
-    <w:p>
-      <w:r>
-        <w:t xml:space="preserve">  "flags": 0,</w:t>
-      </w:r>
-    </w:p>
-    <w:p>
-      <w:r>
-        <w:t xml:space="preserve">  "rabbitmq_routing_key": 30,</w:t>
-      </w:r>
-    </w:p>
-    <w:p>
-      <w:r>
-        <w:t xml:space="preserve">  "rabbitmq_channel_name": "30",</w:t>
-      </w:r>
-    </w:p>
-    <w:p>
-      <w:r>
-        <w:t xml:space="preserve">  "profile": {</w:t>
-      </w:r>
-    </w:p>
-    <w:p>
-      <w:r>
-        <w:t xml:space="preserve">    "user_id": 30,</w:t>
-      </w:r>
-    </w:p>
-    <w:p>
-      <w:r>
-        <w:t xml:space="preserve">    "first_name": "Inderjit",</w:t>
-      </w:r>
-    </w:p>
-    <w:p>
-      <w:r>
-        <w:t xml:space="preserve">    "last_name": "Singh",</w:t>
-      </w:r>
-    </w:p>
-    <w:p>
-      <w:r>
-        <w:t xml:space="preserve">    "gender": null,</w:t>
-      </w:r>
-    </w:p>
-    <w:p>
-      <w:r>
-        <w:t xml:space="preserve">    "appellido_paterno": null,</w:t>
-      </w:r>
-    </w:p>
-    <w:p>
-      <w:r>
-        <w:t xml:space="preserve">    "appellido_mother": null,</w:t>
-      </w:r>
-    </w:p>
-    <w:p>
-      <w:r>
-        <w:t xml:space="preserve">    "places_country_id": null,</w:t>
-      </w:r>
-    </w:p>
-    <w:p>
-      <w:r>
-        <w:t xml:space="preserve">    "places_state_id": null,</w:t>
-      </w:r>
-    </w:p>
-    <w:p>
-      <w:r>
-        <w:t xml:space="preserve">    "places_city_id": null,</w:t>
-      </w:r>
-    </w:p>
-    <w:p>
-      <w:r>
-        <w:lastRenderedPageBreak/>
-        <w:t xml:space="preserve">    "address": null,</w:t>
-      </w:r>
-    </w:p>
-    <w:p>
-      <w:r>
-        <w:t xml:space="preserve">    "language": null,</w:t>
-      </w:r>
-    </w:p>
-    <w:p>
-      <w:r>
-        <w:t xml:space="preserve">    "dob": null,</w:t>
-      </w:r>
-    </w:p>
-    <w:p>
-      <w:r>
-        <w:t xml:space="preserve">    "height_ft": null,</w:t>
-      </w:r>
-    </w:p>
-    <w:p>
-      <w:r>
-        <w:t xml:space="preserve">    "weight_kg": null,</w:t>
-      </w:r>
-    </w:p>
-    <w:p>
-      <w:r>
-        <w:t xml:space="preserve">    "profession": null,</w:t>
-      </w:r>
-    </w:p>
-    <w:p>
-      <w:r>
-        <w:t xml:space="preserve">    "education": null,</w:t>
-      </w:r>
-    </w:p>
-    <w:p>
-      <w:r>
-        <w:t xml:space="preserve">    "languages_spoken": null,</w:t>
-      </w:r>
-    </w:p>
-    <w:p>
-      <w:r>
-        <w:t xml:space="preserve">    "description": null</w:t>
-      </w:r>
-    </w:p>
-    <w:p>
-      <w:r>
-        <w:t xml:space="preserve">  }</w:t>
-      </w:r>
-    </w:p>
-    <w:p>
-      <w:r>
-        <w:t>}</w:t>
-      </w:r>
-    </w:p>
+    <w:p/>
     <w:p/>
     <w:p>
       <w:r>
@@ -1881,7 +1796,28 @@
     </w:p>
     <w:p>
       <w:r>
-        <w:t>The above webservice will return Users full profile and id,username field from user table</w:t>
+        <w:t xml:space="preserve">The above </w:t>
+      </w:r>
+      <w:proofErr w:type="spellStart"/>
+      <w:r>
+        <w:t>webservice</w:t>
+      </w:r>
+      <w:proofErr w:type="spellEnd"/>
+      <w:r>
+        <w:t xml:space="preserve"> will return Users full profile and </w:t>
+      </w:r>
+      <w:proofErr w:type="spellStart"/>
+      <w:r>
+        <w:t>id</w:t>
+      </w:r>
+      <w:proofErr w:type="gramStart"/>
+      <w:r>
+        <w:t>,username</w:t>
+      </w:r>
+      <w:proofErr w:type="spellEnd"/>
+      <w:proofErr w:type="gramEnd"/>
+      <w:r>
+        <w:t xml:space="preserve"> field from user table</w:t>
       </w:r>
     </w:p>
     <w:p/>
@@ -1927,6 +1863,7 @@
           <w:sz w:val="36"/>
           <w:szCs w:val="36"/>
         </w:rPr>
+        <w:lastRenderedPageBreak/>
         <w:t xml:space="preserve">Purpose: List </w:t>
       </w:r>
       <w:r>
@@ -1942,8 +1879,16 @@
         <w:rPr>
           <w:b/>
         </w:rPr>
-        <w:t>User object URL :</w:t>
-      </w:r>
+        <w:t xml:space="preserve">User object </w:t>
+      </w:r>
+      <w:proofErr w:type="gramStart"/>
+      <w:r>
+        <w:rPr>
+          <w:b/>
+        </w:rPr>
+        <w:t>URL :</w:t>
+      </w:r>
+      <w:proofErr w:type="gramEnd"/>
       <w:r>
         <w:t xml:space="preserve"> </w:t>
       </w:r>
@@ -1958,93 +1903,15 @@
     </w:p>
     <w:p>
       <w:r>
-        <w:t>This API’s working is same but rather then providing list of users in array it will give you json object for user with ID 30</w:t>
-      </w:r>
-    </w:p>
-    <w:p>
-      <w:r>
-        <w:lastRenderedPageBreak/>
-        <w:t>Example:</w:t>
-      </w:r>
-    </w:p>
-    <w:p>
-      <w:r>
-        <w:t xml:space="preserve">  {</w:t>
-      </w:r>
-    </w:p>
-    <w:p>
-      <w:r>
-        <w:t xml:space="preserve">    "id": 30,</w:t>
-      </w:r>
-    </w:p>
-    <w:p>
-      <w:r>
-        <w:t xml:space="preserve">    "username": "test25",</w:t>
-      </w:r>
-    </w:p>
-    <w:p>
-      <w:r>
-        <w:t xml:space="preserve">    "email": "test25@test.com",</w:t>
-      </w:r>
-    </w:p>
-    <w:p>
-      <w:r>
-        <w:t xml:space="preserve">    "password_hash": "$2y$10$TO9jdxyKMXFSid9xCX/4be4YvSXGrJbKHGyoxj4fAGFe6z.t63HvK",</w:t>
-      </w:r>
-    </w:p>
-    <w:p>
-      <w:r>
-        <w:t xml:space="preserve">    "auth_key": "5m47cNzJEWpUl1TlugL9IkqIFv3c3qKr",</w:t>
-      </w:r>
-    </w:p>
-    <w:p>
-      <w:r>
-        <w:t xml:space="preserve">    "confirmed_at": null,</w:t>
-      </w:r>
-    </w:p>
-    <w:p>
-      <w:r>
-        <w:t xml:space="preserve">    "unconfirmed_email": null,</w:t>
-      </w:r>
-    </w:p>
-    <w:p>
-      <w:r>
-        <w:t xml:space="preserve">    "blocked_at": null,</w:t>
-      </w:r>
-    </w:p>
-    <w:p>
-      <w:r>
-        <w:t xml:space="preserve">    "registration_ip": "::1",</w:t>
-      </w:r>
-    </w:p>
-    <w:p>
-      <w:r>
-        <w:t xml:space="preserve">    "created_at": 1462071263,</w:t>
-      </w:r>
-    </w:p>
-    <w:p>
-      <w:r>
-        <w:t xml:space="preserve">    "updated_at": 1462071263,</w:t>
-      </w:r>
-    </w:p>
-    <w:p>
-      <w:r>
-        <w:t xml:space="preserve">    "flags": 0,</w:t>
-      </w:r>
-    </w:p>
-    <w:p>
-      <w:r>
-        <w:t xml:space="preserve">    "rabbitmq_routing_key": "30",</w:t>
-      </w:r>
-    </w:p>
-    <w:p>
-      <w:r>
-        <w:t xml:space="preserve">    "rabbitmq_channel_name": "30"</w:t>
-      </w:r>
-    </w:p>
-    <w:p>
-      <w:r>
-        <w:t xml:space="preserve">  }</w:t>
+        <w:t xml:space="preserve">This API’s working is same but rather then providing list of users in array it will give you </w:t>
+      </w:r>
+      <w:proofErr w:type="spellStart"/>
+      <w:r>
+        <w:t>json</w:t>
+      </w:r>
+      <w:proofErr w:type="spellEnd"/>
+      <w:r>
+        <w:t xml:space="preserve"> object for user with ID 30</w:t>
       </w:r>
     </w:p>
     <w:p/>
@@ -2097,8 +1964,16 @@
         <w:rPr>
           <w:b/>
         </w:rPr>
-        <w:t>User object URL :</w:t>
-      </w:r>
+        <w:t xml:space="preserve">User object </w:t>
+      </w:r>
+      <w:proofErr w:type="gramStart"/>
+      <w:r>
+        <w:rPr>
+          <w:b/>
+        </w:rPr>
+        <w:t>URL :</w:t>
+      </w:r>
+      <w:proofErr w:type="gramEnd"/>
       <w:r>
         <w:t xml:space="preserve"> </w:t>
       </w:r>
@@ -2210,7 +2085,6 @@
           </w:tcPr>
           <w:p>
             <w:r>
-              <w:lastRenderedPageBreak/>
               <w:t>password</w:t>
             </w:r>
           </w:p>
@@ -2245,9 +2119,11 @@
             <w:tcW w:w="1485" w:type="dxa"/>
           </w:tcPr>
           <w:p>
+            <w:proofErr w:type="spellStart"/>
             <w:r>
               <w:t>first_name</w:t>
             </w:r>
+            <w:proofErr w:type="spellEnd"/>
           </w:p>
         </w:tc>
         <w:tc>
@@ -2280,9 +2156,11 @@
             <w:tcW w:w="1485" w:type="dxa"/>
           </w:tcPr>
           <w:p>
+            <w:proofErr w:type="spellStart"/>
             <w:r>
               <w:t>last_name</w:t>
             </w:r>
+            <w:proofErr w:type="spellEnd"/>
           </w:p>
         </w:tc>
         <w:tc>
@@ -2315,9 +2193,11 @@
             <w:tcW w:w="1485" w:type="dxa"/>
           </w:tcPr>
           <w:p>
+            <w:proofErr w:type="spellStart"/>
             <w:r>
               <w:t>languages_id</w:t>
             </w:r>
+            <w:proofErr w:type="spellEnd"/>
           </w:p>
         </w:tc>
         <w:tc>
@@ -2326,8 +2206,13 @@
           </w:tcPr>
           <w:p>
             <w:r>
-              <w:t>Small int</w:t>
-            </w:r>
+              <w:t xml:space="preserve">Small </w:t>
+            </w:r>
+            <w:proofErr w:type="spellStart"/>
+            <w:r>
+              <w:t>int</w:t>
+            </w:r>
+            <w:proofErr w:type="spellEnd"/>
           </w:p>
         </w:tc>
         <w:tc>
@@ -2341,15 +2226,30 @@
           </w:p>
           <w:p>
             <w:r>
-              <w:t>2 = spanish</w:t>
-            </w:r>
+              <w:t xml:space="preserve">2 = </w:t>
+            </w:r>
+            <w:proofErr w:type="spellStart"/>
+            <w:r>
+              <w:t>spanish</w:t>
+            </w:r>
+            <w:proofErr w:type="spellEnd"/>
           </w:p>
         </w:tc>
       </w:tr>
     </w:tbl>
     <w:p>
       <w:r>
-        <w:t>When you hit above API url with post data, This API assume you are trying to insert data in users object, which mean it is create new user request.</w:t>
+        <w:t xml:space="preserve">When you hit above API </w:t>
+      </w:r>
+      <w:proofErr w:type="spellStart"/>
+      <w:proofErr w:type="gramStart"/>
+      <w:r>
+        <w:t>url</w:t>
+      </w:r>
+      <w:proofErr w:type="spellEnd"/>
+      <w:proofErr w:type="gramEnd"/>
+      <w:r>
+        <w:t xml:space="preserve"> with post data, This API assume you are trying to insert data in users object, which mean it is create new user request.</w:t>
       </w:r>
     </w:p>
     <w:p>
@@ -2358,37 +2258,56 @@
       </w:r>
     </w:p>
     <w:p>
+      <w:proofErr w:type="gramStart"/>
       <w:r>
         <w:t>email</w:t>
       </w:r>
-    </w:p>
-    <w:p>
+      <w:proofErr w:type="gramEnd"/>
+    </w:p>
+    <w:p>
+      <w:proofErr w:type="gramStart"/>
       <w:r>
         <w:t>password</w:t>
       </w:r>
-    </w:p>
-    <w:p>
+      <w:proofErr w:type="gramEnd"/>
+    </w:p>
+    <w:p>
+      <w:proofErr w:type="spellStart"/>
       <w:r>
         <w:t>first_name</w:t>
       </w:r>
-    </w:p>
-    <w:p>
+      <w:proofErr w:type="spellEnd"/>
+    </w:p>
+    <w:p>
+      <w:proofErr w:type="spellStart"/>
       <w:r>
         <w:t>last_name</w:t>
       </w:r>
-    </w:p>
-    <w:p>
+      <w:proofErr w:type="spellEnd"/>
+    </w:p>
+    <w:p>
+      <w:proofErr w:type="spellStart"/>
       <w:r>
         <w:t>languages_id</w:t>
       </w:r>
+      <w:proofErr w:type="spellEnd"/>
     </w:p>
     <w:p/>
     <w:p>
       <w:r>
+        <w:lastRenderedPageBreak/>
         <w:t xml:space="preserve">Because our High priority work is to build chat API, we will expand profile information later, I already created table to store users full profile but it will make our testing job hard if </w:t>
       </w:r>
       <w:r>
-        <w:t>need to fill big form to create new user.So we will expand this Profile creation API later with more inputs</w:t>
+        <w:t xml:space="preserve">need to fill big form to create new </w:t>
+      </w:r>
+      <w:proofErr w:type="spellStart"/>
+      <w:r>
+        <w:t>user.So</w:t>
+      </w:r>
+      <w:proofErr w:type="spellEnd"/>
+      <w:r>
+        <w:t xml:space="preserve"> we will expand this Profile creation API later with more inputs</w:t>
       </w:r>
       <w:r>
         <w:t>.</w:t>
@@ -2471,9 +2390,16 @@
         <w:rPr>
           <w:b/>
         </w:rPr>
-        <w:lastRenderedPageBreak/>
-        <w:t>User object URL :</w:t>
-      </w:r>
+        <w:t xml:space="preserve">User object </w:t>
+      </w:r>
+      <w:proofErr w:type="gramStart"/>
+      <w:r>
+        <w:rPr>
+          <w:b/>
+        </w:rPr>
+        <w:t>URL :</w:t>
+      </w:r>
+      <w:proofErr w:type="gramEnd"/>
       <w:r>
         <w:t xml:space="preserve"> </w:t>
       </w:r>
@@ -2541,8 +2467,16 @@
         <w:rPr>
           <w:b/>
         </w:rPr>
-        <w:t>User object URL :</w:t>
-      </w:r>
+        <w:t xml:space="preserve">User object </w:t>
+      </w:r>
+      <w:proofErr w:type="gramStart"/>
+      <w:r>
+        <w:rPr>
+          <w:b/>
+        </w:rPr>
+        <w:t>URL :</w:t>
+      </w:r>
+      <w:proofErr w:type="gramEnd"/>
       <w:r>
         <w:t xml:space="preserve"> </w:t>
       </w:r>
@@ -2551,112 +2485,6 @@
       </w:r>
       <w:r>
         <w:t>b/api/profiles/30</w:t>
-      </w:r>
-    </w:p>
-    <w:p>
-      <w:r>
-        <w:t>Example:</w:t>
-      </w:r>
-    </w:p>
-    <w:p>
-      <w:r>
-        <w:t>{</w:t>
-      </w:r>
-    </w:p>
-    <w:p>
-      <w:r>
-        <w:t xml:space="preserve">  "user_id": 30,</w:t>
-      </w:r>
-    </w:p>
-    <w:p>
-      <w:r>
-        <w:t xml:space="preserve">  "first_name": "Inderjit",</w:t>
-      </w:r>
-    </w:p>
-    <w:p>
-      <w:r>
-        <w:t xml:space="preserve">  "last_name": "Singh",</w:t>
-      </w:r>
-    </w:p>
-    <w:p>
-      <w:r>
-        <w:t xml:space="preserve">  "gender": null,</w:t>
-      </w:r>
-    </w:p>
-    <w:p>
-      <w:r>
-        <w:t xml:space="preserve">  "appellido_paterno": null,</w:t>
-      </w:r>
-    </w:p>
-    <w:p>
-      <w:r>
-        <w:t xml:space="preserve">  "appellido_mother": null,</w:t>
-      </w:r>
-    </w:p>
-    <w:p>
-      <w:r>
-        <w:t xml:space="preserve">  "places_country_id": null,</w:t>
-      </w:r>
-    </w:p>
-    <w:p>
-      <w:r>
-        <w:t xml:space="preserve">  "places_state_id": null,</w:t>
-      </w:r>
-    </w:p>
-    <w:p>
-      <w:r>
-        <w:t xml:space="preserve">  "places_city_id": null,</w:t>
-      </w:r>
-    </w:p>
-    <w:p>
-      <w:r>
-        <w:t xml:space="preserve">  "address": null,</w:t>
-      </w:r>
-    </w:p>
-    <w:p>
-      <w:r>
-        <w:t xml:space="preserve">  "language": null,</w:t>
-      </w:r>
-    </w:p>
-    <w:p>
-      <w:r>
-        <w:t xml:space="preserve">  "dob": null,</w:t>
-      </w:r>
-    </w:p>
-    <w:p>
-      <w:r>
-        <w:t xml:space="preserve">  "height_ft": null,</w:t>
-      </w:r>
-    </w:p>
-    <w:p>
-      <w:r>
-        <w:t xml:space="preserve">  "weight_kg": null,</w:t>
-      </w:r>
-    </w:p>
-    <w:p>
-      <w:r>
-        <w:t xml:space="preserve">  "profession": null,</w:t>
-      </w:r>
-    </w:p>
-    <w:p>
-      <w:r>
-        <w:t xml:space="preserve">  "education": null,</w:t>
-      </w:r>
-    </w:p>
-    <w:p>
-      <w:r>
-        <w:t xml:space="preserve">  "languages_spoken": null,</w:t>
-      </w:r>
-    </w:p>
-    <w:p>
-      <w:r>
-        <w:lastRenderedPageBreak/>
-        <w:t xml:space="preserve">  "description": null</w:t>
-      </w:r>
-    </w:p>
-    <w:p>
-      <w:r>
-        <w:t>}</w:t>
       </w:r>
     </w:p>
     <w:p/>
@@ -2678,7 +2506,6 @@
     <w:p/>
     <w:p/>
     <w:p/>
-    <w:p/>
     <w:p>
       <w:pPr>
         <w:jc w:val="center"/>
@@ -2789,22 +2616,23 @@
           <w:sz w:val="28"/>
           <w:szCs w:val="28"/>
         </w:rPr>
-        <w:t xml:space="preserve">    "id": 1,</w:t>
-      </w:r>
-    </w:p>
-    <w:p>
-      <w:pPr>
+        <w:t xml:space="preserve">    "</w:t>
+      </w:r>
+      <w:proofErr w:type="gramStart"/>
+      <w:r>
         <w:rPr>
           <w:sz w:val="28"/>
           <w:szCs w:val="28"/>
         </w:rPr>
-      </w:pPr>
+        <w:t>id</w:t>
+      </w:r>
+      <w:proofErr w:type="gramEnd"/>
       <w:r>
         <w:rPr>
           <w:sz w:val="28"/>
           <w:szCs w:val="28"/>
         </w:rPr>
-        <w:t xml:space="preserve">    "language_name": "English",</w:t>
+        <w:t>": 1,</w:t>
       </w:r>
     </w:p>
     <w:p>
@@ -2819,22 +2647,23 @@
           <w:sz w:val="28"/>
           <w:szCs w:val="28"/>
         </w:rPr>
-        <w:t xml:space="preserve">    "language_code": "en"</w:t>
-      </w:r>
-    </w:p>
-    <w:p>
-      <w:pPr>
+        <w:t xml:space="preserve">    "</w:t>
+      </w:r>
+      <w:proofErr w:type="spellStart"/>
+      <w:r>
         <w:rPr>
           <w:sz w:val="28"/>
           <w:szCs w:val="28"/>
         </w:rPr>
-      </w:pPr>
+        <w:t>language_name</w:t>
+      </w:r>
+      <w:proofErr w:type="spellEnd"/>
       <w:r>
         <w:rPr>
           <w:sz w:val="28"/>
           <w:szCs w:val="28"/>
         </w:rPr>
-        <w:t xml:space="preserve">  },</w:t>
+        <w:t>": "English",</w:t>
       </w:r>
     </w:p>
     <w:p>
@@ -2849,22 +2678,23 @@
           <w:sz w:val="28"/>
           <w:szCs w:val="28"/>
         </w:rPr>
-        <w:t xml:space="preserve">  {</w:t>
-      </w:r>
-    </w:p>
-    <w:p>
-      <w:pPr>
+        <w:t xml:space="preserve">    "</w:t>
+      </w:r>
+      <w:proofErr w:type="spellStart"/>
+      <w:r>
         <w:rPr>
           <w:sz w:val="28"/>
           <w:szCs w:val="28"/>
         </w:rPr>
-      </w:pPr>
+        <w:t>language_code</w:t>
+      </w:r>
+      <w:proofErr w:type="spellEnd"/>
       <w:r>
         <w:rPr>
           <w:sz w:val="28"/>
           <w:szCs w:val="28"/>
         </w:rPr>
-        <w:t xml:space="preserve">    "id": 2,</w:t>
+        <w:t>": "en"</w:t>
       </w:r>
     </w:p>
     <w:p>
@@ -2879,7 +2709,7 @@
           <w:sz w:val="28"/>
           <w:szCs w:val="28"/>
         </w:rPr>
-        <w:t xml:space="preserve">    "language_name": "Spanish",</w:t>
+        <w:t xml:space="preserve">  },</w:t>
       </w:r>
     </w:p>
     <w:p>
@@ -2894,7 +2724,117 @@
           <w:sz w:val="28"/>
           <w:szCs w:val="28"/>
         </w:rPr>
-        <w:t xml:space="preserve">    "language_code": "es"</w:t>
+        <w:t xml:space="preserve">  {</w:t>
+      </w:r>
+    </w:p>
+    <w:p>
+      <w:pPr>
+        <w:rPr>
+          <w:sz w:val="28"/>
+          <w:szCs w:val="28"/>
+        </w:rPr>
+      </w:pPr>
+      <w:r>
+        <w:rPr>
+          <w:sz w:val="28"/>
+          <w:szCs w:val="28"/>
+        </w:rPr>
+        <w:lastRenderedPageBreak/>
+        <w:t xml:space="preserve">    "</w:t>
+      </w:r>
+      <w:proofErr w:type="gramStart"/>
+      <w:r>
+        <w:rPr>
+          <w:sz w:val="28"/>
+          <w:szCs w:val="28"/>
+        </w:rPr>
+        <w:t>id</w:t>
+      </w:r>
+      <w:proofErr w:type="gramEnd"/>
+      <w:r>
+        <w:rPr>
+          <w:sz w:val="28"/>
+          <w:szCs w:val="28"/>
+        </w:rPr>
+        <w:t>": 2,</w:t>
+      </w:r>
+    </w:p>
+    <w:p>
+      <w:pPr>
+        <w:rPr>
+          <w:sz w:val="28"/>
+          <w:szCs w:val="28"/>
+        </w:rPr>
+      </w:pPr>
+      <w:r>
+        <w:rPr>
+          <w:sz w:val="28"/>
+          <w:szCs w:val="28"/>
+        </w:rPr>
+        <w:t xml:space="preserve">    "</w:t>
+      </w:r>
+      <w:proofErr w:type="spellStart"/>
+      <w:r>
+        <w:rPr>
+          <w:sz w:val="28"/>
+          <w:szCs w:val="28"/>
+        </w:rPr>
+        <w:t>language_name</w:t>
+      </w:r>
+      <w:proofErr w:type="spellEnd"/>
+      <w:r>
+        <w:rPr>
+          <w:sz w:val="28"/>
+          <w:szCs w:val="28"/>
+        </w:rPr>
+        <w:t>": "Spanish",</w:t>
+      </w:r>
+    </w:p>
+    <w:p>
+      <w:pPr>
+        <w:rPr>
+          <w:sz w:val="28"/>
+          <w:szCs w:val="28"/>
+        </w:rPr>
+      </w:pPr>
+      <w:r>
+        <w:rPr>
+          <w:sz w:val="28"/>
+          <w:szCs w:val="28"/>
+        </w:rPr>
+        <w:t xml:space="preserve">    "</w:t>
+      </w:r>
+      <w:proofErr w:type="spellStart"/>
+      <w:r>
+        <w:rPr>
+          <w:sz w:val="28"/>
+          <w:szCs w:val="28"/>
+        </w:rPr>
+        <w:t>language_code</w:t>
+      </w:r>
+      <w:proofErr w:type="spellEnd"/>
+      <w:r>
+        <w:rPr>
+          <w:sz w:val="28"/>
+          <w:szCs w:val="28"/>
+        </w:rPr>
+        <w:t>": "</w:t>
+      </w:r>
+      <w:proofErr w:type="spellStart"/>
+      <w:r>
+        <w:rPr>
+          <w:sz w:val="28"/>
+          <w:szCs w:val="28"/>
+        </w:rPr>
+        <w:t>es</w:t>
+      </w:r>
+      <w:proofErr w:type="spellEnd"/>
+      <w:r>
+        <w:rPr>
+          <w:sz w:val="28"/>
+          <w:szCs w:val="28"/>
+        </w:rPr>
+        <w:t>"</w:t>
       </w:r>
     </w:p>
     <w:p>
@@ -3098,9 +3038,9 @@
         <w:tblLook w:val="0000"/>
       </w:tblPr>
       <w:tblGrid>
-        <w:gridCol w:w="1489"/>
-        <w:gridCol w:w="2405"/>
-        <w:gridCol w:w="5077"/>
+        <w:gridCol w:w="2618"/>
+        <w:gridCol w:w="2080"/>
+        <w:gridCol w:w="4547"/>
       </w:tblGrid>
       <w:tr>
         <w:trPr>
@@ -3146,9 +3086,12 @@
             <w:tcW w:w="1489" w:type="dxa"/>
           </w:tcPr>
           <w:p>
-            <w:r>
+            <w:proofErr w:type="spellStart"/>
+            <w:r>
+              <w:lastRenderedPageBreak/>
               <w:t>from_id</w:t>
             </w:r>
+            <w:proofErr w:type="spellEnd"/>
           </w:p>
         </w:tc>
         <w:tc>
@@ -3156,9 +3099,11 @@
             <w:tcW w:w="2405" w:type="dxa"/>
           </w:tcPr>
           <w:p>
+            <w:proofErr w:type="spellStart"/>
             <w:r>
               <w:t>int</w:t>
             </w:r>
+            <w:proofErr w:type="spellEnd"/>
           </w:p>
         </w:tc>
         <w:tc>
@@ -3186,9 +3131,11 @@
             <w:tcW w:w="1489" w:type="dxa"/>
           </w:tcPr>
           <w:p>
+            <w:proofErr w:type="spellStart"/>
             <w:r>
               <w:t>to_id</w:t>
             </w:r>
+            <w:proofErr w:type="spellEnd"/>
           </w:p>
         </w:tc>
         <w:tc>
@@ -3196,9 +3143,11 @@
             <w:tcW w:w="2405" w:type="dxa"/>
           </w:tcPr>
           <w:p>
+            <w:proofErr w:type="spellStart"/>
             <w:r>
               <w:t>int</w:t>
             </w:r>
+            <w:proofErr w:type="spellEnd"/>
           </w:p>
         </w:tc>
         <w:tc>
@@ -3232,9 +3181,11 @@
             <w:tcW w:w="1489" w:type="dxa"/>
           </w:tcPr>
           <w:p>
+            <w:proofErr w:type="spellStart"/>
             <w:r>
               <w:t>chat_message</w:t>
             </w:r>
+            <w:proofErr w:type="spellEnd"/>
           </w:p>
         </w:tc>
         <w:tc>
@@ -3267,9 +3218,11 @@
             <w:tcW w:w="1489" w:type="dxa"/>
           </w:tcPr>
           <w:p>
+            <w:proofErr w:type="spellStart"/>
             <w:r>
               <w:t>languages_id</w:t>
             </w:r>
+            <w:proofErr w:type="spellEnd"/>
           </w:p>
         </w:tc>
         <w:tc>
@@ -3278,8 +3231,13 @@
           </w:tcPr>
           <w:p>
             <w:r>
-              <w:t>Small int</w:t>
-            </w:r>
+              <w:t xml:space="preserve">Small </w:t>
+            </w:r>
+            <w:proofErr w:type="spellStart"/>
+            <w:r>
+              <w:t>int</w:t>
+            </w:r>
+            <w:proofErr w:type="spellEnd"/>
           </w:p>
         </w:tc>
         <w:tc>
@@ -3293,9 +3251,188 @@
           </w:p>
           <w:p>
             <w:r>
-              <w:t>2 = spanish</w:t>
-            </w:r>
-          </w:p>
+              <w:t xml:space="preserve">2 = </w:t>
+            </w:r>
+            <w:proofErr w:type="spellStart"/>
+            <w:r>
+              <w:t>spanish</w:t>
+            </w:r>
+            <w:proofErr w:type="spellEnd"/>
+          </w:p>
+        </w:tc>
+      </w:tr>
+      <w:tr>
+        <w:trPr>
+          <w:trHeight w:val="624"/>
+        </w:trPr>
+        <w:tc>
+          <w:tcPr>
+            <w:tcW w:w="1489" w:type="dxa"/>
+          </w:tcPr>
+          <w:p>
+            <w:proofErr w:type="spellStart"/>
+            <w:r>
+              <w:t>rabbitmq_exchange_name</w:t>
+            </w:r>
+            <w:proofErr w:type="spellEnd"/>
+          </w:p>
+        </w:tc>
+        <w:tc>
+          <w:tcPr>
+            <w:tcW w:w="2405" w:type="dxa"/>
+          </w:tcPr>
+          <w:p>
+            <w:r>
+              <w:t>string</w:t>
+            </w:r>
+          </w:p>
+        </w:tc>
+        <w:tc>
+          <w:tcPr>
+            <w:tcW w:w="5077" w:type="dxa"/>
+          </w:tcPr>
+          <w:p>
+            <w:proofErr w:type="spellStart"/>
+            <w:r>
+              <w:t>chat.message.exchange</w:t>
+            </w:r>
+            <w:proofErr w:type="spellEnd"/>
+          </w:p>
+          <w:p>
+            <w:r>
+              <w:t>this attribute belongs to user object, you can retrieve and pass here</w:t>
+            </w:r>
+          </w:p>
+        </w:tc>
+      </w:tr>
+      <w:tr>
+        <w:trPr>
+          <w:trHeight w:val="624"/>
+        </w:trPr>
+        <w:tc>
+          <w:tcPr>
+            <w:tcW w:w="1489" w:type="dxa"/>
+          </w:tcPr>
+          <w:p>
+            <w:proofErr w:type="spellStart"/>
+            <w:r>
+              <w:t>rabbitmq_queue_name</w:t>
+            </w:r>
+            <w:proofErr w:type="spellEnd"/>
+          </w:p>
+        </w:tc>
+        <w:tc>
+          <w:tcPr>
+            <w:tcW w:w="2405" w:type="dxa"/>
+          </w:tcPr>
+          <w:p>
+            <w:r>
+              <w:t>string</w:t>
+            </w:r>
+          </w:p>
+        </w:tc>
+        <w:tc>
+          <w:tcPr>
+            <w:tcW w:w="5077" w:type="dxa"/>
+          </w:tcPr>
+          <w:p>
+            <w:r>
+              <w:t>chat.message.user.1</w:t>
+            </w:r>
+          </w:p>
+          <w:p>
+            <w:r>
+              <w:t>this attribute belongs to user object, you can retrieve and pass here</w:t>
+            </w:r>
+          </w:p>
+        </w:tc>
+      </w:tr>
+      <w:tr>
+        <w:trPr>
+          <w:trHeight w:val="624"/>
+        </w:trPr>
+        <w:tc>
+          <w:tcPr>
+            <w:tcW w:w="1489" w:type="dxa"/>
+          </w:tcPr>
+          <w:p>
+            <w:proofErr w:type="spellStart"/>
+            <w:r>
+              <w:t>rabbitmq_routing_key</w:t>
+            </w:r>
+            <w:proofErr w:type="spellEnd"/>
+          </w:p>
+        </w:tc>
+        <w:tc>
+          <w:tcPr>
+            <w:tcW w:w="2405" w:type="dxa"/>
+          </w:tcPr>
+          <w:p>
+            <w:r>
+              <w:t>string</w:t>
+            </w:r>
+          </w:p>
+        </w:tc>
+        <w:tc>
+          <w:tcPr>
+            <w:tcW w:w="5077" w:type="dxa"/>
+          </w:tcPr>
+          <w:p>
+            <w:r>
+              <w:t>chat.message.user.1</w:t>
+            </w:r>
+          </w:p>
+          <w:p>
+            <w:r>
+              <w:t>this attribute belongs to user object, you can retrieve and pass here</w:t>
+            </w:r>
+          </w:p>
+        </w:tc>
+      </w:tr>
+      <w:tr>
+        <w:trPr>
+          <w:trHeight w:val="624"/>
+        </w:trPr>
+        <w:tc>
+          <w:tcPr>
+            <w:tcW w:w="1489" w:type="dxa"/>
+          </w:tcPr>
+          <w:p/>
+        </w:tc>
+        <w:tc>
+          <w:tcPr>
+            <w:tcW w:w="2405" w:type="dxa"/>
+          </w:tcPr>
+          <w:p/>
+        </w:tc>
+        <w:tc>
+          <w:tcPr>
+            <w:tcW w:w="5077" w:type="dxa"/>
+          </w:tcPr>
+          <w:p/>
+        </w:tc>
+      </w:tr>
+      <w:tr>
+        <w:trPr>
+          <w:trHeight w:val="624"/>
+        </w:trPr>
+        <w:tc>
+          <w:tcPr>
+            <w:tcW w:w="1489" w:type="dxa"/>
+          </w:tcPr>
+          <w:p/>
+        </w:tc>
+        <w:tc>
+          <w:tcPr>
+            <w:tcW w:w="2405" w:type="dxa"/>
+          </w:tcPr>
+          <w:p/>
+        </w:tc>
+        <w:tc>
+          <w:tcPr>
+            <w:tcW w:w="5077" w:type="dxa"/>
+          </w:tcPr>
+          <w:p/>
         </w:tc>
       </w:tr>
     </w:tbl>
@@ -3314,88 +3451,43 @@
           <w:szCs w:val="24"/>
         </w:rPr>
       </w:pPr>
-      <w:r>
-        <w:rPr>
-          <w:sz w:val="24"/>
-          <w:szCs w:val="24"/>
-        </w:rPr>
-        <w:t xml:space="preserve">example: </w:t>
-      </w:r>
-    </w:p>
-    <w:p>
-      <w:pPr>
-        <w:rPr>
-          <w:sz w:val="24"/>
-          <w:szCs w:val="24"/>
-        </w:rPr>
-      </w:pPr>
-      <w:r>
-        <w:rPr>
-          <w:sz w:val="24"/>
-          <w:szCs w:val="24"/>
-        </w:rPr>
-        <w:t>send(‘5’,’30’,”Hello how are you”,’</w:t>
-      </w:r>
-      <w:r>
-        <w:rPr>
-          <w:sz w:val="24"/>
-          <w:szCs w:val="24"/>
-        </w:rPr>
-        <w:t>2</w:t>
-      </w:r>
-      <w:r>
-        <w:rPr>
-          <w:sz w:val="24"/>
-          <w:szCs w:val="24"/>
-        </w:rPr>
-        <w:t>’)</w:t>
-      </w:r>
-    </w:p>
-    <w:p>
-      <w:pPr>
-        <w:rPr>
-          <w:sz w:val="24"/>
-          <w:szCs w:val="24"/>
-        </w:rPr>
-      </w:pPr>
-    </w:p>
-    <w:p>
-      <w:pPr>
-        <w:rPr>
-          <w:sz w:val="24"/>
-          <w:szCs w:val="24"/>
-        </w:rPr>
-      </w:pPr>
-    </w:p>
-    <w:p>
-      <w:pPr>
-        <w:rPr>
-          <w:sz w:val="24"/>
-          <w:szCs w:val="24"/>
-        </w:rPr>
-      </w:pPr>
-    </w:p>
-    <w:p>
-      <w:pPr>
-        <w:rPr>
-          <w:sz w:val="24"/>
-          <w:szCs w:val="24"/>
-        </w:rPr>
-      </w:pPr>
-    </w:p>
-    <w:p>
-      <w:pPr>
-        <w:rPr>
-          <w:sz w:val="24"/>
-          <w:szCs w:val="24"/>
-        </w:rPr>
-      </w:pPr>
-      <w:r>
-        <w:rPr>
-          <w:sz w:val="24"/>
-          <w:szCs w:val="24"/>
-        </w:rPr>
-        <w:lastRenderedPageBreak/>
+    </w:p>
+    <w:p>
+      <w:pPr>
+        <w:rPr>
+          <w:sz w:val="24"/>
+          <w:szCs w:val="24"/>
+        </w:rPr>
+      </w:pPr>
+    </w:p>
+    <w:p>
+      <w:pPr>
+        <w:rPr>
+          <w:sz w:val="24"/>
+          <w:szCs w:val="24"/>
+        </w:rPr>
+      </w:pPr>
+    </w:p>
+    <w:p>
+      <w:pPr>
+        <w:rPr>
+          <w:sz w:val="24"/>
+          <w:szCs w:val="24"/>
+        </w:rPr>
+      </w:pPr>
+    </w:p>
+    <w:p>
+      <w:pPr>
+        <w:rPr>
+          <w:sz w:val="24"/>
+          <w:szCs w:val="24"/>
+        </w:rPr>
+      </w:pPr>
+      <w:r>
+        <w:rPr>
+          <w:sz w:val="24"/>
+          <w:szCs w:val="24"/>
+        </w:rPr>
         <w:t>When we push data to our Chat Web Service</w:t>
       </w:r>
     </w:p>
@@ -3411,14 +3503,39 @@
           <w:sz w:val="24"/>
           <w:szCs w:val="24"/>
         </w:rPr>
-        <w:t xml:space="preserve">First our publisher (RabbitMQ) </w:t>
-      </w:r>
-      <w:r>
-        <w:rPr>
-          <w:sz w:val="24"/>
-          <w:szCs w:val="24"/>
-        </w:rPr>
-        <w:t xml:space="preserve"> will add this data in 2 queues </w:t>
+        <w:t>First our publisher (</w:t>
+      </w:r>
+      <w:proofErr w:type="spellStart"/>
+      <w:r>
+        <w:rPr>
+          <w:sz w:val="24"/>
+          <w:szCs w:val="24"/>
+        </w:rPr>
+        <w:t>RabbitMQ</w:t>
+      </w:r>
+      <w:proofErr w:type="spellEnd"/>
+      <w:proofErr w:type="gramStart"/>
+      <w:r>
+        <w:rPr>
+          <w:sz w:val="24"/>
+          <w:szCs w:val="24"/>
+        </w:rPr>
+        <w:t xml:space="preserve">) </w:t>
+      </w:r>
+      <w:r>
+        <w:rPr>
+          <w:sz w:val="24"/>
+          <w:szCs w:val="24"/>
+        </w:rPr>
+        <w:t xml:space="preserve"> will</w:t>
+      </w:r>
+      <w:proofErr w:type="gramEnd"/>
+      <w:r>
+        <w:rPr>
+          <w:sz w:val="24"/>
+          <w:szCs w:val="24"/>
+        </w:rPr>
+        <w:t xml:space="preserve"> add this data in 2 queues </w:t>
       </w:r>
     </w:p>
     <w:p>
@@ -3438,6 +3555,7 @@
           <w:sz w:val="24"/>
           <w:szCs w:val="24"/>
         </w:rPr>
+        <w:lastRenderedPageBreak/>
         <w:t>User specific queue (Android app will be consumer of this queue)</w:t>
       </w:r>
     </w:p>
@@ -3453,36 +3571,46 @@
           <w:szCs w:val="24"/>
         </w:rPr>
       </w:pPr>
-      <w:r>
-        <w:rPr>
-          <w:sz w:val="24"/>
-          <w:szCs w:val="24"/>
-        </w:rPr>
-        <w:t>Mysql Database queue (at server my php script will be consumer of this queue)</w:t>
-      </w:r>
-    </w:p>
-    <w:p>
-      <w:pPr>
-        <w:rPr>
-          <w:sz w:val="24"/>
-          <w:szCs w:val="24"/>
-        </w:rPr>
-      </w:pPr>
-    </w:p>
-    <w:p>
-      <w:pPr>
-        <w:rPr>
-          <w:sz w:val="24"/>
-          <w:szCs w:val="24"/>
-        </w:rPr>
-      </w:pPr>
-      <w:r>
-        <w:rPr>
-          <w:sz w:val="24"/>
-          <w:szCs w:val="24"/>
-        </w:rPr>
-        <w:t>Work is in progress…….</w:t>
-      </w:r>
+      <w:proofErr w:type="spellStart"/>
+      <w:r>
+        <w:rPr>
+          <w:sz w:val="24"/>
+          <w:szCs w:val="24"/>
+        </w:rPr>
+        <w:t>Mysql</w:t>
+      </w:r>
+      <w:proofErr w:type="spellEnd"/>
+      <w:r>
+        <w:rPr>
+          <w:sz w:val="24"/>
+          <w:szCs w:val="24"/>
+        </w:rPr>
+        <w:t xml:space="preserve"> Database queue (at server my </w:t>
+      </w:r>
+      <w:proofErr w:type="spellStart"/>
+      <w:r>
+        <w:rPr>
+          <w:sz w:val="24"/>
+          <w:szCs w:val="24"/>
+        </w:rPr>
+        <w:t>php</w:t>
+      </w:r>
+      <w:proofErr w:type="spellEnd"/>
+      <w:r>
+        <w:rPr>
+          <w:sz w:val="24"/>
+          <w:szCs w:val="24"/>
+        </w:rPr>
+        <w:t xml:space="preserve"> script will be consumer of this queue)</w:t>
+      </w:r>
+    </w:p>
+    <w:p>
+      <w:pPr>
+        <w:rPr>
+          <w:sz w:val="24"/>
+          <w:szCs w:val="24"/>
+        </w:rPr>
+      </w:pPr>
     </w:p>
     <w:p>
       <w:pPr>

</xml_diff>

<commit_message>
chat message id improved
</commit_message>
<xml_diff>
--- a/api_usage_guide.docx
+++ b/api_usage_guide.docx
@@ -4,15 +4,7 @@
   <w:body>
     <w:p>
       <w:r>
-        <w:t xml:space="preserve">API ROOT </w:t>
-      </w:r>
-      <w:proofErr w:type="gramStart"/>
-      <w:r>
-        <w:t>URL :</w:t>
-      </w:r>
-      <w:proofErr w:type="gramEnd"/>
-      <w:r>
-        <w:t xml:space="preserve"> </w:t>
+        <w:t xml:space="preserve">API ROOT URL : </w:t>
       </w:r>
       <w:hyperlink r:id="rId5" w:history="1">
         <w:r>
@@ -31,17 +23,7 @@
         <w:t>API</w:t>
       </w:r>
       <w:r>
-        <w:t xml:space="preserve"> in your java code, please keep this </w:t>
-      </w:r>
-      <w:proofErr w:type="spellStart"/>
-      <w:proofErr w:type="gramStart"/>
-      <w:r>
-        <w:t>url</w:t>
-      </w:r>
-      <w:proofErr w:type="spellEnd"/>
-      <w:proofErr w:type="gramEnd"/>
-      <w:r>
-        <w:t xml:space="preserve"> in variable because root URL can be changed in future.</w:t>
+        <w:t xml:space="preserve"> in your java code, please keep this url in variable because root URL can be changed in future.</w:t>
       </w:r>
     </w:p>
     <w:p>
@@ -56,62 +38,30 @@
           <w:sz w:val="32"/>
           <w:szCs w:val="32"/>
         </w:rPr>
-        <w:t xml:space="preserve">To test API I am using </w:t>
-      </w:r>
-      <w:proofErr w:type="spellStart"/>
-      <w:r>
+        <w:t>To test API I am using Chrom extension POST</w:t>
+      </w:r>
+    </w:p>
+    <w:p>
+      <w:pPr>
         <w:rPr>
           <w:sz w:val="32"/>
           <w:szCs w:val="32"/>
         </w:rPr>
-        <w:t>Chrom</w:t>
-      </w:r>
-      <w:proofErr w:type="spellEnd"/>
-      <w:r>
+      </w:pPr>
+    </w:p>
+    <w:p>
+      <w:pPr>
         <w:rPr>
           <w:sz w:val="32"/>
           <w:szCs w:val="32"/>
         </w:rPr>
-        <w:t xml:space="preserve"> extension POST</w:t>
-      </w:r>
-    </w:p>
-    <w:p>
-      <w:pPr>
+      </w:pPr>
+      <w:r>
         <w:rPr>
           <w:sz w:val="32"/>
           <w:szCs w:val="32"/>
         </w:rPr>
-      </w:pPr>
-    </w:p>
-    <w:p>
-      <w:pPr>
-        <w:rPr>
-          <w:sz w:val="32"/>
-          <w:szCs w:val="32"/>
-        </w:rPr>
-      </w:pPr>
-      <w:r>
-        <w:rPr>
-          <w:sz w:val="32"/>
-          <w:szCs w:val="32"/>
-        </w:rPr>
-        <w:t xml:space="preserve">These services are </w:t>
-      </w:r>
-      <w:proofErr w:type="spellStart"/>
-      <w:r>
-        <w:rPr>
-          <w:sz w:val="32"/>
-          <w:szCs w:val="32"/>
-        </w:rPr>
-        <w:t>avaible</w:t>
-      </w:r>
-      <w:proofErr w:type="spellEnd"/>
-      <w:r>
-        <w:rPr>
-          <w:sz w:val="32"/>
-          <w:szCs w:val="32"/>
-        </w:rPr>
-        <w:t xml:space="preserve"> with current API</w:t>
+        <w:t>These services are avaible with current API</w:t>
       </w:r>
     </w:p>
     <w:p>
@@ -123,7 +73,6 @@
           <w:szCs w:val="24"/>
         </w:rPr>
       </w:pPr>
-      <w:proofErr w:type="gramStart"/>
       <w:r>
         <w:rPr>
           <w:rFonts w:ascii="Times New Roman" w:eastAsia="Times New Roman" w:hAnsi="Symbol" w:cs="Times New Roman"/>
@@ -145,35 +94,66 @@
           <w:rFonts w:ascii="Courier New" w:eastAsia="Times New Roman" w:hAnsi="Courier New" w:cs="Courier New"/>
           <w:sz w:val="20"/>
         </w:rPr>
-        <w:t>GET</w:t>
-      </w:r>
-      <w:proofErr w:type="gramEnd"/>
+        <w:t>GET /users</w:t>
+      </w:r>
+      <w:r>
+        <w:rPr>
+          <w:rFonts w:ascii="Times New Roman" w:eastAsia="Times New Roman" w:hAnsi="Times New Roman" w:cs="Times New Roman"/>
+          <w:sz w:val="24"/>
+          <w:szCs w:val="24"/>
+        </w:rPr>
+        <w:t xml:space="preserve">: list all users page by page; </w:t>
+      </w:r>
+    </w:p>
+    <w:p>
+      <w:pPr>
+        <w:spacing w:after="0" w:line="240" w:lineRule="auto"/>
+        <w:rPr>
+          <w:rFonts w:ascii="Times New Roman" w:eastAsia="Times New Roman" w:hAnsi="Times New Roman" w:cs="Times New Roman"/>
+          <w:sz w:val="24"/>
+          <w:szCs w:val="24"/>
+        </w:rPr>
+      </w:pPr>
+      <w:r>
+        <w:rPr>
+          <w:rFonts w:ascii="Times New Roman" w:eastAsia="Times New Roman" w:hAnsi="Symbol" w:cs="Times New Roman"/>
+          <w:sz w:val="24"/>
+          <w:szCs w:val="24"/>
+        </w:rPr>
+        <w:t></w:t>
+      </w:r>
+      <w:r>
+        <w:rPr>
+          <w:rFonts w:ascii="Times New Roman" w:eastAsia="Times New Roman" w:hAnsi="Times New Roman" w:cs="Times New Roman"/>
+          <w:sz w:val="24"/>
+          <w:szCs w:val="24"/>
+        </w:rPr>
+        <w:t xml:space="preserve">  </w:t>
+      </w:r>
       <w:r>
         <w:rPr>
           <w:rFonts w:ascii="Courier New" w:eastAsia="Times New Roman" w:hAnsi="Courier New" w:cs="Courier New"/>
           <w:sz w:val="20"/>
         </w:rPr>
-        <w:t xml:space="preserve"> /users</w:t>
-      </w:r>
-      <w:r>
-        <w:rPr>
-          <w:rFonts w:ascii="Times New Roman" w:eastAsia="Times New Roman" w:hAnsi="Times New Roman" w:cs="Times New Roman"/>
-          <w:sz w:val="24"/>
-          <w:szCs w:val="24"/>
-        </w:rPr>
-        <w:t xml:space="preserve">: list all users page by page; </w:t>
-      </w:r>
-    </w:p>
-    <w:p>
-      <w:pPr>
-        <w:spacing w:after="0" w:line="240" w:lineRule="auto"/>
-        <w:rPr>
-          <w:rFonts w:ascii="Times New Roman" w:eastAsia="Times New Roman" w:hAnsi="Times New Roman" w:cs="Times New Roman"/>
-          <w:sz w:val="24"/>
-          <w:szCs w:val="24"/>
-        </w:rPr>
-      </w:pPr>
-      <w:proofErr w:type="gramStart"/>
+        <w:t>POST /users</w:t>
+      </w:r>
+      <w:r>
+        <w:rPr>
+          <w:rFonts w:ascii="Times New Roman" w:eastAsia="Times New Roman" w:hAnsi="Times New Roman" w:cs="Times New Roman"/>
+          <w:sz w:val="24"/>
+          <w:szCs w:val="24"/>
+        </w:rPr>
+        <w:t xml:space="preserve">: create a new user; </w:t>
+      </w:r>
+    </w:p>
+    <w:p>
+      <w:pPr>
+        <w:rPr>
+          <w:rFonts w:ascii="Times New Roman" w:eastAsia="Times New Roman" w:hAnsi="Times New Roman" w:cs="Times New Roman"/>
+          <w:sz w:val="24"/>
+          <w:szCs w:val="24"/>
+        </w:rPr>
+      </w:pPr>
       <w:r>
         <w:rPr>
           <w:rFonts w:ascii="Times New Roman" w:eastAsia="Times New Roman" w:hAnsi="Symbol" w:cs="Times New Roman"/>
@@ -195,199 +175,124 @@
           <w:rFonts w:ascii="Courier New" w:eastAsia="Times New Roman" w:hAnsi="Courier New" w:cs="Courier New"/>
           <w:sz w:val="20"/>
         </w:rPr>
-        <w:t>POST</w:t>
-      </w:r>
-      <w:proofErr w:type="gramEnd"/>
+        <w:t>GET /users/123</w:t>
+      </w:r>
+      <w:r>
+        <w:rPr>
+          <w:rFonts w:ascii="Times New Roman" w:eastAsia="Times New Roman" w:hAnsi="Times New Roman" w:cs="Times New Roman"/>
+          <w:sz w:val="24"/>
+          <w:szCs w:val="24"/>
+        </w:rPr>
+        <w:t>: return the details of the user 123;</w:t>
+      </w:r>
+    </w:p>
+    <w:p>
+      <w:pPr>
+        <w:spacing w:after="0" w:line="240" w:lineRule="auto"/>
+        <w:rPr>
+          <w:rFonts w:ascii="Times New Roman" w:eastAsia="Times New Roman" w:hAnsi="Times New Roman" w:cs="Times New Roman"/>
+          <w:sz w:val="24"/>
+          <w:szCs w:val="24"/>
+        </w:rPr>
+      </w:pPr>
+      <w:r>
+        <w:rPr>
+          <w:rFonts w:ascii="Times New Roman" w:eastAsia="Times New Roman" w:hAnsi="Symbol" w:cs="Times New Roman"/>
+          <w:sz w:val="24"/>
+          <w:szCs w:val="24"/>
+        </w:rPr>
+        <w:t></w:t>
+      </w:r>
+      <w:r>
+        <w:rPr>
+          <w:rFonts w:ascii="Times New Roman" w:eastAsia="Times New Roman" w:hAnsi="Times New Roman" w:cs="Times New Roman"/>
+          <w:sz w:val="24"/>
+          <w:szCs w:val="24"/>
+        </w:rPr>
+        <w:t xml:space="preserve">  </w:t>
+      </w:r>
       <w:r>
         <w:rPr>
           <w:rFonts w:ascii="Courier New" w:eastAsia="Times New Roman" w:hAnsi="Courier New" w:cs="Courier New"/>
           <w:sz w:val="20"/>
         </w:rPr>
-        <w:t xml:space="preserve"> /users</w:t>
-      </w:r>
-      <w:r>
-        <w:rPr>
-          <w:rFonts w:ascii="Times New Roman" w:eastAsia="Times New Roman" w:hAnsi="Times New Roman" w:cs="Times New Roman"/>
-          <w:sz w:val="24"/>
-          <w:szCs w:val="24"/>
-        </w:rPr>
-        <w:t xml:space="preserve">: create a new user; </w:t>
-      </w:r>
-    </w:p>
-    <w:p>
-      <w:pPr>
-        <w:rPr>
-          <w:rFonts w:ascii="Times New Roman" w:eastAsia="Times New Roman" w:hAnsi="Times New Roman" w:cs="Times New Roman"/>
-          <w:sz w:val="24"/>
-          <w:szCs w:val="24"/>
-        </w:rPr>
-      </w:pPr>
-      <w:proofErr w:type="gramStart"/>
-      <w:r>
-        <w:rPr>
-          <w:rFonts w:ascii="Times New Roman" w:eastAsia="Times New Roman" w:hAnsi="Symbol" w:cs="Times New Roman"/>
-          <w:sz w:val="24"/>
-          <w:szCs w:val="24"/>
-        </w:rPr>
-        <w:t></w:t>
-      </w:r>
-      <w:r>
-        <w:rPr>
-          <w:rFonts w:ascii="Times New Roman" w:eastAsia="Times New Roman" w:hAnsi="Times New Roman" w:cs="Times New Roman"/>
-          <w:sz w:val="24"/>
-          <w:szCs w:val="24"/>
-        </w:rPr>
-        <w:t xml:space="preserve">  </w:t>
+        <w:t>GET /</w:t>
       </w:r>
       <w:r>
         <w:rPr>
           <w:rFonts w:ascii="Courier New" w:eastAsia="Times New Roman" w:hAnsi="Courier New" w:cs="Courier New"/>
           <w:sz w:val="20"/>
         </w:rPr>
-        <w:t>GET</w:t>
-      </w:r>
-      <w:proofErr w:type="gramEnd"/>
+        <w:t>profile</w:t>
+      </w:r>
+      <w:r>
+        <w:rPr>
+          <w:rFonts w:ascii="Times New Roman" w:eastAsia="Times New Roman" w:hAnsi="Times New Roman" w:cs="Times New Roman"/>
+          <w:sz w:val="24"/>
+          <w:szCs w:val="24"/>
+        </w:rPr>
+        <w:t>: list all users</w:t>
+      </w:r>
+      <w:r>
+        <w:rPr>
+          <w:rFonts w:ascii="Times New Roman" w:eastAsia="Times New Roman" w:hAnsi="Times New Roman" w:cs="Times New Roman"/>
+          <w:sz w:val="24"/>
+          <w:szCs w:val="24"/>
+        </w:rPr>
+        <w:t xml:space="preserve"> profiles</w:t>
+      </w:r>
+      <w:r>
+        <w:rPr>
+          <w:rFonts w:ascii="Times New Roman" w:eastAsia="Times New Roman" w:hAnsi="Times New Roman" w:cs="Times New Roman"/>
+          <w:sz w:val="24"/>
+          <w:szCs w:val="24"/>
+        </w:rPr>
+        <w:t xml:space="preserve"> page by page; </w:t>
+      </w:r>
+    </w:p>
+    <w:p>
+      <w:pPr>
+        <w:rPr>
+          <w:rFonts w:ascii="Times New Roman" w:eastAsia="Times New Roman" w:hAnsi="Times New Roman" w:cs="Times New Roman"/>
+          <w:sz w:val="24"/>
+          <w:szCs w:val="24"/>
+        </w:rPr>
+      </w:pPr>
+      <w:r>
+        <w:rPr>
+          <w:rFonts w:ascii="Times New Roman" w:eastAsia="Times New Roman" w:hAnsi="Symbol" w:cs="Times New Roman"/>
+          <w:sz w:val="24"/>
+          <w:szCs w:val="24"/>
+        </w:rPr>
+        <w:t></w:t>
+      </w:r>
+      <w:r>
+        <w:rPr>
+          <w:rFonts w:ascii="Times New Roman" w:eastAsia="Times New Roman" w:hAnsi="Times New Roman" w:cs="Times New Roman"/>
+          <w:sz w:val="24"/>
+          <w:szCs w:val="24"/>
+        </w:rPr>
+        <w:t xml:space="preserve">  </w:t>
+      </w:r>
       <w:r>
         <w:rPr>
           <w:rFonts w:ascii="Courier New" w:eastAsia="Times New Roman" w:hAnsi="Courier New" w:cs="Courier New"/>
           <w:sz w:val="20"/>
         </w:rPr>
-        <w:t xml:space="preserve"> /users/123</w:t>
-      </w:r>
-      <w:r>
-        <w:rPr>
-          <w:rFonts w:ascii="Times New Roman" w:eastAsia="Times New Roman" w:hAnsi="Times New Roman" w:cs="Times New Roman"/>
-          <w:sz w:val="24"/>
-          <w:szCs w:val="24"/>
-        </w:rPr>
-        <w:t>: return the details of the user 123;</w:t>
-      </w:r>
-    </w:p>
-    <w:p>
-      <w:pPr>
-        <w:spacing w:after="0" w:line="240" w:lineRule="auto"/>
-        <w:rPr>
-          <w:rFonts w:ascii="Times New Roman" w:eastAsia="Times New Roman" w:hAnsi="Times New Roman" w:cs="Times New Roman"/>
-          <w:sz w:val="24"/>
-          <w:szCs w:val="24"/>
-        </w:rPr>
-      </w:pPr>
-      <w:proofErr w:type="gramStart"/>
-      <w:r>
-        <w:rPr>
-          <w:rFonts w:ascii="Times New Roman" w:eastAsia="Times New Roman" w:hAnsi="Symbol" w:cs="Times New Roman"/>
-          <w:sz w:val="24"/>
-          <w:szCs w:val="24"/>
-        </w:rPr>
-        <w:t></w:t>
-      </w:r>
-      <w:r>
-        <w:rPr>
-          <w:rFonts w:ascii="Times New Roman" w:eastAsia="Times New Roman" w:hAnsi="Times New Roman" w:cs="Times New Roman"/>
-          <w:sz w:val="24"/>
-          <w:szCs w:val="24"/>
-        </w:rPr>
-        <w:t xml:space="preserve">  </w:t>
+        <w:t>GET /</w:t>
       </w:r>
       <w:r>
         <w:rPr>
           <w:rFonts w:ascii="Courier New" w:eastAsia="Times New Roman" w:hAnsi="Courier New" w:cs="Courier New"/>
           <w:sz w:val="20"/>
         </w:rPr>
-        <w:t>GET</w:t>
-      </w:r>
-      <w:proofErr w:type="gramEnd"/>
+        <w:t>profiles</w:t>
+      </w:r>
       <w:r>
         <w:rPr>
           <w:rFonts w:ascii="Courier New" w:eastAsia="Times New Roman" w:hAnsi="Courier New" w:cs="Courier New"/>
           <w:sz w:val="20"/>
         </w:rPr>
-        <w:t xml:space="preserve"> /</w:t>
-      </w:r>
-      <w:r>
-        <w:rPr>
-          <w:rFonts w:ascii="Courier New" w:eastAsia="Times New Roman" w:hAnsi="Courier New" w:cs="Courier New"/>
-          <w:sz w:val="20"/>
-        </w:rPr>
-        <w:t>profile</w:t>
-      </w:r>
-      <w:r>
-        <w:rPr>
-          <w:rFonts w:ascii="Times New Roman" w:eastAsia="Times New Roman" w:hAnsi="Times New Roman" w:cs="Times New Roman"/>
-          <w:sz w:val="24"/>
-          <w:szCs w:val="24"/>
-        </w:rPr>
-        <w:t>: list all users</w:t>
-      </w:r>
-      <w:r>
-        <w:rPr>
-          <w:rFonts w:ascii="Times New Roman" w:eastAsia="Times New Roman" w:hAnsi="Times New Roman" w:cs="Times New Roman"/>
-          <w:sz w:val="24"/>
-          <w:szCs w:val="24"/>
-        </w:rPr>
-        <w:t xml:space="preserve"> profiles</w:t>
-      </w:r>
-      <w:r>
-        <w:rPr>
-          <w:rFonts w:ascii="Times New Roman" w:eastAsia="Times New Roman" w:hAnsi="Times New Roman" w:cs="Times New Roman"/>
-          <w:sz w:val="24"/>
-          <w:szCs w:val="24"/>
-        </w:rPr>
-        <w:t xml:space="preserve"> page by page; </w:t>
-      </w:r>
-    </w:p>
-    <w:p>
-      <w:pPr>
-        <w:rPr>
-          <w:rFonts w:ascii="Times New Roman" w:eastAsia="Times New Roman" w:hAnsi="Times New Roman" w:cs="Times New Roman"/>
-          <w:sz w:val="24"/>
-          <w:szCs w:val="24"/>
-        </w:rPr>
-      </w:pPr>
-      <w:proofErr w:type="gramStart"/>
-      <w:r>
-        <w:rPr>
-          <w:rFonts w:ascii="Times New Roman" w:eastAsia="Times New Roman" w:hAnsi="Symbol" w:cs="Times New Roman"/>
-          <w:sz w:val="24"/>
-          <w:szCs w:val="24"/>
-        </w:rPr>
-        <w:t></w:t>
-      </w:r>
-      <w:r>
-        <w:rPr>
-          <w:rFonts w:ascii="Times New Roman" w:eastAsia="Times New Roman" w:hAnsi="Times New Roman" w:cs="Times New Roman"/>
-          <w:sz w:val="24"/>
-          <w:szCs w:val="24"/>
-        </w:rPr>
-        <w:t xml:space="preserve">  </w:t>
-      </w:r>
-      <w:r>
-        <w:rPr>
-          <w:rFonts w:ascii="Courier New" w:eastAsia="Times New Roman" w:hAnsi="Courier New" w:cs="Courier New"/>
-          <w:sz w:val="20"/>
-        </w:rPr>
-        <w:t>GET</w:t>
-      </w:r>
-      <w:proofErr w:type="gramEnd"/>
-      <w:r>
-        <w:rPr>
-          <w:rFonts w:ascii="Courier New" w:eastAsia="Times New Roman" w:hAnsi="Courier New" w:cs="Courier New"/>
-          <w:sz w:val="20"/>
-        </w:rPr>
-        <w:t xml:space="preserve"> /</w:t>
-      </w:r>
-      <w:r>
-        <w:rPr>
-          <w:rFonts w:ascii="Courier New" w:eastAsia="Times New Roman" w:hAnsi="Courier New" w:cs="Courier New"/>
-          <w:sz w:val="20"/>
-        </w:rPr>
-        <w:t>profiles</w:t>
-      </w:r>
-      <w:r>
-        <w:rPr>
-          <w:rFonts w:ascii="Courier New" w:eastAsia="Times New Roman" w:hAnsi="Courier New" w:cs="Courier New"/>
-          <w:sz w:val="20"/>
-        </w:rPr>
         <w:t>/123</w:t>
       </w:r>
       <w:r>
@@ -453,91 +358,27 @@
     </w:p>
     <w:p>
       <w:r>
-        <w:t xml:space="preserve">  "</w:t>
-      </w:r>
-      <w:proofErr w:type="gramStart"/>
-      <w:r>
-        <w:t>name</w:t>
-      </w:r>
-      <w:proofErr w:type="gramEnd"/>
-      <w:r>
-        <w:t>": "</w:t>
-      </w:r>
-      <w:proofErr w:type="spellStart"/>
-      <w:r>
-        <w:t>Unprocessable</w:t>
-      </w:r>
-      <w:proofErr w:type="spellEnd"/>
-      <w:r>
-        <w:t xml:space="preserve"> entity",</w:t>
-      </w:r>
-    </w:p>
-    <w:p>
-      <w:r>
-        <w:t xml:space="preserve">  "message": "{\"email\"</w:t>
-      </w:r>
-      <w:proofErr w:type="gramStart"/>
-      <w:r>
-        <w:t>:[</w:t>
-      </w:r>
-      <w:proofErr w:type="gramEnd"/>
-      <w:r>
-        <w:t>\"This email address has already been taken\"]}",</w:t>
-      </w:r>
-    </w:p>
-    <w:p>
-      <w:r>
-        <w:t xml:space="preserve">  "</w:t>
-      </w:r>
-      <w:proofErr w:type="gramStart"/>
-      <w:r>
-        <w:t>code</w:t>
-      </w:r>
-      <w:proofErr w:type="gramEnd"/>
-      <w:r>
-        <w:t>": 0,</w:t>
-      </w:r>
-    </w:p>
-    <w:p>
-      <w:r>
-        <w:t xml:space="preserve">  "</w:t>
-      </w:r>
-      <w:proofErr w:type="gramStart"/>
-      <w:r>
-        <w:t>status</w:t>
-      </w:r>
-      <w:proofErr w:type="gramEnd"/>
-      <w:r>
-        <w:t>": 422,</w:t>
-      </w:r>
-    </w:p>
-    <w:p>
-      <w:r>
-        <w:t xml:space="preserve">  "</w:t>
-      </w:r>
-      <w:proofErr w:type="gramStart"/>
-      <w:r>
-        <w:t>type</w:t>
-      </w:r>
-      <w:proofErr w:type="gramEnd"/>
-      <w:r>
-        <w:t>": "</w:t>
-      </w:r>
-      <w:proofErr w:type="spellStart"/>
-      <w:r>
-        <w:t>yii</w:t>
-      </w:r>
-      <w:proofErr w:type="spellEnd"/>
-      <w:r>
-        <w:t>\\web\\</w:t>
-      </w:r>
-      <w:proofErr w:type="spellStart"/>
-      <w:r>
-        <w:t>HttpException</w:t>
-      </w:r>
-      <w:proofErr w:type="spellEnd"/>
-      <w:r>
-        <w:t>"</w:t>
+        <w:t xml:space="preserve">  "name": "Unprocessable entity",</w:t>
+      </w:r>
+    </w:p>
+    <w:p>
+      <w:r>
+        <w:t xml:space="preserve">  "message": "{\"email\":[\"This email address has already been taken\"]}",</w:t>
+      </w:r>
+    </w:p>
+    <w:p>
+      <w:r>
+        <w:t xml:space="preserve">  "code": 0,</w:t>
+      </w:r>
+    </w:p>
+    <w:p>
+      <w:r>
+        <w:t xml:space="preserve">  "status": 422,</w:t>
+      </w:r>
+    </w:p>
+    <w:p>
+      <w:r>
+        <w:t xml:space="preserve">  "type": "yii\\web\\HttpException"</w:t>
       </w:r>
     </w:p>
     <w:p>
@@ -1006,13 +847,8 @@
     <w:p/>
     <w:p/>
     <w:p>
-      <w:proofErr w:type="spellStart"/>
-      <w:r>
-        <w:t>Webservice</w:t>
-      </w:r>
-      <w:proofErr w:type="spellEnd"/>
-      <w:r>
-        <w:t xml:space="preserve"> Objects</w:t>
+      <w:r>
+        <w:t>Webservice Objects</w:t>
       </w:r>
     </w:p>
     <w:p>
@@ -1057,16 +893,8 @@
         <w:rPr>
           <w:b/>
         </w:rPr>
-        <w:t xml:space="preserve">User object </w:t>
-      </w:r>
-      <w:proofErr w:type="gramStart"/>
-      <w:r>
-        <w:rPr>
-          <w:b/>
-        </w:rPr>
-        <w:t>URL :</w:t>
-      </w:r>
-      <w:proofErr w:type="gramEnd"/>
+        <w:t>User object URL :</w:t>
+      </w:r>
       <w:r>
         <w:t xml:space="preserve"> </w:t>
       </w:r>
@@ -1092,23 +920,7 @@
     </w:p>
     <w:p>
       <w:r>
-        <w:t xml:space="preserve">To access user </w:t>
-      </w:r>
-      <w:proofErr w:type="gramStart"/>
-      <w:r>
-        <w:t>object  you</w:t>
-      </w:r>
-      <w:proofErr w:type="gramEnd"/>
-      <w:r>
-        <w:t xml:space="preserve"> need to call above user, It will return you list of users in </w:t>
-      </w:r>
-      <w:proofErr w:type="spellStart"/>
-      <w:r>
-        <w:t>json</w:t>
-      </w:r>
-      <w:proofErr w:type="spellEnd"/>
-      <w:r>
-        <w:t xml:space="preserve"> format, currently per feed limit is 20, we may increase or decrease per page limit</w:t>
+        <w:t>To access user object  you need to call above user, It will return you list of users in json format, currently per feed limit is 20, we may increase or decrease per page limit</w:t>
       </w:r>
     </w:p>
     <w:p>
@@ -1215,43 +1027,7 @@
           <w:color w:val="808080"/>
           <w:sz w:val="18"/>
         </w:rPr>
-        <w:t>application/</w:t>
-      </w:r>
-      <w:proofErr w:type="spellStart"/>
-      <w:r>
-        <w:rPr>
-          <w:rFonts w:ascii="Segoe UI" w:eastAsia="Times New Roman" w:hAnsi="Segoe UI" w:cs="Segoe UI"/>
-          <w:color w:val="808080"/>
-          <w:sz w:val="18"/>
-        </w:rPr>
-        <w:t>json</w:t>
-      </w:r>
-      <w:proofErr w:type="spellEnd"/>
-      <w:r>
-        <w:rPr>
-          <w:rFonts w:ascii="Segoe UI" w:eastAsia="Times New Roman" w:hAnsi="Segoe UI" w:cs="Segoe UI"/>
-          <w:color w:val="808080"/>
-          <w:sz w:val="18"/>
-        </w:rPr>
-        <w:t xml:space="preserve">; </w:t>
-      </w:r>
-      <w:proofErr w:type="spellStart"/>
-      <w:r>
-        <w:rPr>
-          <w:rFonts w:ascii="Segoe UI" w:eastAsia="Times New Roman" w:hAnsi="Segoe UI" w:cs="Segoe UI"/>
-          <w:color w:val="808080"/>
-          <w:sz w:val="18"/>
-        </w:rPr>
-        <w:t>charset</w:t>
-      </w:r>
-      <w:proofErr w:type="spellEnd"/>
-      <w:r>
-        <w:rPr>
-          <w:rFonts w:ascii="Segoe UI" w:eastAsia="Times New Roman" w:hAnsi="Segoe UI" w:cs="Segoe UI"/>
-          <w:color w:val="808080"/>
-          <w:sz w:val="18"/>
-        </w:rPr>
-        <w:t>=UTF-8</w:t>
+        <w:t>application/json; charset=UTF-8</w:t>
       </w:r>
     </w:p>
     <w:p>
@@ -1341,61 +1117,7 @@
           <w:color w:val="808080"/>
           <w:sz w:val="18"/>
         </w:rPr>
-        <w:t xml:space="preserve">&lt;http://localhost/ChatWeb/web/api/users?page=1&gt;; </w:t>
-      </w:r>
-      <w:proofErr w:type="spellStart"/>
-      <w:r>
-        <w:rPr>
-          <w:rFonts w:ascii="Segoe UI" w:eastAsia="Times New Roman" w:hAnsi="Segoe UI" w:cs="Segoe UI"/>
-          <w:color w:val="808080"/>
-          <w:sz w:val="18"/>
-        </w:rPr>
-        <w:t>rel</w:t>
-      </w:r>
-      <w:proofErr w:type="spellEnd"/>
-      <w:r>
-        <w:rPr>
-          <w:rFonts w:ascii="Segoe UI" w:eastAsia="Times New Roman" w:hAnsi="Segoe UI" w:cs="Segoe UI"/>
-          <w:color w:val="808080"/>
-          <w:sz w:val="18"/>
-        </w:rPr>
-        <w:t xml:space="preserve">=self, &lt;http://localhost/ChatWeb/web/api/users?page=2&gt;; </w:t>
-      </w:r>
-      <w:proofErr w:type="spellStart"/>
-      <w:r>
-        <w:rPr>
-          <w:rFonts w:ascii="Segoe UI" w:eastAsia="Times New Roman" w:hAnsi="Segoe UI" w:cs="Segoe UI"/>
-          <w:color w:val="808080"/>
-          <w:sz w:val="18"/>
-        </w:rPr>
-        <w:t>rel</w:t>
-      </w:r>
-      <w:proofErr w:type="spellEnd"/>
-      <w:r>
-        <w:rPr>
-          <w:rFonts w:ascii="Segoe UI" w:eastAsia="Times New Roman" w:hAnsi="Segoe UI" w:cs="Segoe UI"/>
-          <w:color w:val="808080"/>
-          <w:sz w:val="18"/>
-        </w:rPr>
-        <w:t xml:space="preserve">=next, &lt;http://localhost/ChatWeb/web/api/users?page=2&gt;; </w:t>
-      </w:r>
-      <w:proofErr w:type="spellStart"/>
-      <w:r>
-        <w:rPr>
-          <w:rFonts w:ascii="Segoe UI" w:eastAsia="Times New Roman" w:hAnsi="Segoe UI" w:cs="Segoe UI"/>
-          <w:color w:val="808080"/>
-          <w:sz w:val="18"/>
-        </w:rPr>
-        <w:t>rel</w:t>
-      </w:r>
-      <w:proofErr w:type="spellEnd"/>
-      <w:r>
-        <w:rPr>
-          <w:rFonts w:ascii="Segoe UI" w:eastAsia="Times New Roman" w:hAnsi="Segoe UI" w:cs="Segoe UI"/>
-          <w:color w:val="808080"/>
-          <w:sz w:val="18"/>
-        </w:rPr>
-        <w:t>=last</w:t>
+        <w:t>&lt;http://localhost/ChatWeb/web/api/users?page=1&gt;; rel=self, &lt;http://localhost/ChatWeb/web/api/users?page=2&gt;; rel=next, &lt;http://localhost/ChatWeb/web/api/users?page=2&gt;; rel=last</w:t>
       </w:r>
     </w:p>
     <w:p>
@@ -1796,28 +1518,7 @@
     </w:p>
     <w:p>
       <w:r>
-        <w:t xml:space="preserve">The above </w:t>
-      </w:r>
-      <w:proofErr w:type="spellStart"/>
-      <w:r>
-        <w:t>webservice</w:t>
-      </w:r>
-      <w:proofErr w:type="spellEnd"/>
-      <w:r>
-        <w:t xml:space="preserve"> will return Users full profile and </w:t>
-      </w:r>
-      <w:proofErr w:type="spellStart"/>
-      <w:r>
-        <w:t>id</w:t>
-      </w:r>
-      <w:proofErr w:type="gramStart"/>
-      <w:r>
-        <w:t>,username</w:t>
-      </w:r>
-      <w:proofErr w:type="spellEnd"/>
-      <w:proofErr w:type="gramEnd"/>
-      <w:r>
-        <w:t xml:space="preserve"> field from user table</w:t>
+        <w:t>The above webservice will return Users full profile and id,username field from user table</w:t>
       </w:r>
     </w:p>
     <w:p/>
@@ -1879,16 +1580,8 @@
         <w:rPr>
           <w:b/>
         </w:rPr>
-        <w:t xml:space="preserve">User object </w:t>
-      </w:r>
-      <w:proofErr w:type="gramStart"/>
-      <w:r>
-        <w:rPr>
-          <w:b/>
-        </w:rPr>
-        <w:t>URL :</w:t>
-      </w:r>
-      <w:proofErr w:type="gramEnd"/>
+        <w:t>User object URL :</w:t>
+      </w:r>
       <w:r>
         <w:t xml:space="preserve"> </w:t>
       </w:r>
@@ -1903,15 +1596,7 @@
     </w:p>
     <w:p>
       <w:r>
-        <w:t xml:space="preserve">This API’s working is same but rather then providing list of users in array it will give you </w:t>
-      </w:r>
-      <w:proofErr w:type="spellStart"/>
-      <w:r>
-        <w:t>json</w:t>
-      </w:r>
-      <w:proofErr w:type="spellEnd"/>
-      <w:r>
-        <w:t xml:space="preserve"> object for user with ID 30</w:t>
+        <w:t>This API’s working is same but rather then providing list of users in array it will give you json object for user with ID 30</w:t>
       </w:r>
     </w:p>
     <w:p/>
@@ -1964,16 +1649,8 @@
         <w:rPr>
           <w:b/>
         </w:rPr>
-        <w:t xml:space="preserve">User object </w:t>
-      </w:r>
-      <w:proofErr w:type="gramStart"/>
-      <w:r>
-        <w:rPr>
-          <w:b/>
-        </w:rPr>
-        <w:t>URL :</w:t>
-      </w:r>
-      <w:proofErr w:type="gramEnd"/>
+        <w:t>User object URL :</w:t>
+      </w:r>
       <w:r>
         <w:t xml:space="preserve"> </w:t>
       </w:r>
@@ -2119,11 +1796,9 @@
             <w:tcW w:w="1485" w:type="dxa"/>
           </w:tcPr>
           <w:p>
-            <w:proofErr w:type="spellStart"/>
             <w:r>
               <w:t>first_name</w:t>
             </w:r>
-            <w:proofErr w:type="spellEnd"/>
           </w:p>
         </w:tc>
         <w:tc>
@@ -2156,11 +1831,9 @@
             <w:tcW w:w="1485" w:type="dxa"/>
           </w:tcPr>
           <w:p>
-            <w:proofErr w:type="spellStart"/>
             <w:r>
               <w:t>last_name</w:t>
             </w:r>
-            <w:proofErr w:type="spellEnd"/>
           </w:p>
         </w:tc>
         <w:tc>
@@ -2193,11 +1866,9 @@
             <w:tcW w:w="1485" w:type="dxa"/>
           </w:tcPr>
           <w:p>
-            <w:proofErr w:type="spellStart"/>
             <w:r>
               <w:t>languages_id</w:t>
             </w:r>
-            <w:proofErr w:type="spellEnd"/>
           </w:p>
         </w:tc>
         <w:tc>
@@ -2206,13 +1877,8 @@
           </w:tcPr>
           <w:p>
             <w:r>
-              <w:t xml:space="preserve">Small </w:t>
-            </w:r>
-            <w:proofErr w:type="spellStart"/>
-            <w:r>
-              <w:t>int</w:t>
-            </w:r>
-            <w:proofErr w:type="spellEnd"/>
+              <w:t>Small int</w:t>
+            </w:r>
           </w:p>
         </w:tc>
         <w:tc>
@@ -2226,30 +1892,15 @@
           </w:p>
           <w:p>
             <w:r>
-              <w:t xml:space="preserve">2 = </w:t>
-            </w:r>
-            <w:proofErr w:type="spellStart"/>
-            <w:r>
-              <w:t>spanish</w:t>
-            </w:r>
-            <w:proofErr w:type="spellEnd"/>
+              <w:t>2 = spanish</w:t>
+            </w:r>
           </w:p>
         </w:tc>
       </w:tr>
     </w:tbl>
     <w:p>
       <w:r>
-        <w:t xml:space="preserve">When you hit above API </w:t>
-      </w:r>
-      <w:proofErr w:type="spellStart"/>
-      <w:proofErr w:type="gramStart"/>
-      <w:r>
-        <w:t>url</w:t>
-      </w:r>
-      <w:proofErr w:type="spellEnd"/>
-      <w:proofErr w:type="gramEnd"/>
-      <w:r>
-        <w:t xml:space="preserve"> with post data, This API assume you are trying to insert data in users object, which mean it is create new user request.</w:t>
+        <w:t>When you hit above API url with post data, This API assume you are trying to insert data in users object, which mean it is create new user request.</w:t>
       </w:r>
     </w:p>
     <w:p>
@@ -2258,39 +1909,29 @@
       </w:r>
     </w:p>
     <w:p>
-      <w:proofErr w:type="gramStart"/>
       <w:r>
         <w:t>email</w:t>
       </w:r>
-      <w:proofErr w:type="gramEnd"/>
-    </w:p>
-    <w:p>
-      <w:proofErr w:type="gramStart"/>
+    </w:p>
+    <w:p>
       <w:r>
         <w:t>password</w:t>
       </w:r>
-      <w:proofErr w:type="gramEnd"/>
-    </w:p>
-    <w:p>
-      <w:proofErr w:type="spellStart"/>
+    </w:p>
+    <w:p>
       <w:r>
         <w:t>first_name</w:t>
       </w:r>
-      <w:proofErr w:type="spellEnd"/>
-    </w:p>
-    <w:p>
-      <w:proofErr w:type="spellStart"/>
+    </w:p>
+    <w:p>
       <w:r>
         <w:t>last_name</w:t>
       </w:r>
-      <w:proofErr w:type="spellEnd"/>
-    </w:p>
-    <w:p>
-      <w:proofErr w:type="spellStart"/>
+    </w:p>
+    <w:p>
       <w:r>
         <w:t>languages_id</w:t>
       </w:r>
-      <w:proofErr w:type="spellEnd"/>
     </w:p>
     <w:p/>
     <w:p>
@@ -2299,15 +1940,7 @@
         <w:t xml:space="preserve">Because our High priority work is to build chat API, we will expand profile information later, I already created table to store users full profile but it will make our testing job hard if </w:t>
       </w:r>
       <w:r>
-        <w:t xml:space="preserve">need to fill big form to create new </w:t>
-      </w:r>
-      <w:proofErr w:type="spellStart"/>
-      <w:r>
-        <w:t>user.So</w:t>
-      </w:r>
-      <w:proofErr w:type="spellEnd"/>
-      <w:r>
-        <w:t xml:space="preserve"> we will expand this Profile creation API later with more inputs</w:t>
+        <w:t>need to fill big form to create new user.So we will expand this Profile creation API later with more inputs</w:t>
       </w:r>
       <w:r>
         <w:t>.</w:t>
@@ -2390,16 +2023,8 @@
         <w:rPr>
           <w:b/>
         </w:rPr>
-        <w:t xml:space="preserve">User object </w:t>
-      </w:r>
-      <w:proofErr w:type="gramStart"/>
-      <w:r>
-        <w:rPr>
-          <w:b/>
-        </w:rPr>
-        <w:t>URL :</w:t>
-      </w:r>
-      <w:proofErr w:type="gramEnd"/>
+        <w:t>User object URL :</w:t>
+      </w:r>
       <w:r>
         <w:t xml:space="preserve"> </w:t>
       </w:r>
@@ -2467,16 +2092,8 @@
         <w:rPr>
           <w:b/>
         </w:rPr>
-        <w:t xml:space="preserve">User object </w:t>
-      </w:r>
-      <w:proofErr w:type="gramStart"/>
-      <w:r>
-        <w:rPr>
-          <w:b/>
-        </w:rPr>
-        <w:t>URL :</w:t>
-      </w:r>
-      <w:proofErr w:type="gramEnd"/>
+        <w:t>User object URL :</w:t>
+      </w:r>
       <w:r>
         <w:t xml:space="preserve"> </w:t>
       </w:r>
@@ -2616,23 +2233,22 @@
           <w:sz w:val="28"/>
           <w:szCs w:val="28"/>
         </w:rPr>
-        <w:t xml:space="preserve">    "</w:t>
-      </w:r>
-      <w:proofErr w:type="gramStart"/>
-      <w:r>
+        <w:t xml:space="preserve">    "id": 1,</w:t>
+      </w:r>
+    </w:p>
+    <w:p>
+      <w:pPr>
         <w:rPr>
           <w:sz w:val="28"/>
           <w:szCs w:val="28"/>
         </w:rPr>
-        <w:t>id</w:t>
-      </w:r>
-      <w:proofErr w:type="gramEnd"/>
+      </w:pPr>
       <w:r>
         <w:rPr>
           <w:sz w:val="28"/>
           <w:szCs w:val="28"/>
         </w:rPr>
-        <w:t>": 1,</w:t>
+        <w:t xml:space="preserve">    "language_name": "English",</w:t>
       </w:r>
     </w:p>
     <w:p>
@@ -2647,23 +2263,22 @@
           <w:sz w:val="28"/>
           <w:szCs w:val="28"/>
         </w:rPr>
-        <w:t xml:space="preserve">    "</w:t>
-      </w:r>
-      <w:proofErr w:type="spellStart"/>
-      <w:r>
+        <w:t xml:space="preserve">    "language_code": "en"</w:t>
+      </w:r>
+    </w:p>
+    <w:p>
+      <w:pPr>
         <w:rPr>
           <w:sz w:val="28"/>
           <w:szCs w:val="28"/>
         </w:rPr>
-        <w:t>language_name</w:t>
-      </w:r>
-      <w:proofErr w:type="spellEnd"/>
+      </w:pPr>
       <w:r>
         <w:rPr>
           <w:sz w:val="28"/>
           <w:szCs w:val="28"/>
         </w:rPr>
-        <w:t>": "English",</w:t>
+        <w:t xml:space="preserve">  },</w:t>
       </w:r>
     </w:p>
     <w:p>
@@ -2678,23 +2293,23 @@
           <w:sz w:val="28"/>
           <w:szCs w:val="28"/>
         </w:rPr>
-        <w:t xml:space="preserve">    "</w:t>
-      </w:r>
-      <w:proofErr w:type="spellStart"/>
-      <w:r>
+        <w:t xml:space="preserve">  {</w:t>
+      </w:r>
+    </w:p>
+    <w:p>
+      <w:pPr>
         <w:rPr>
           <w:sz w:val="28"/>
           <w:szCs w:val="28"/>
         </w:rPr>
-        <w:t>language_code</w:t>
-      </w:r>
-      <w:proofErr w:type="spellEnd"/>
+      </w:pPr>
       <w:r>
         <w:rPr>
           <w:sz w:val="28"/>
           <w:szCs w:val="28"/>
         </w:rPr>
-        <w:t>": "en"</w:t>
+        <w:lastRenderedPageBreak/>
+        <w:t xml:space="preserve">    "id": 2,</w:t>
       </w:r>
     </w:p>
     <w:p>
@@ -2709,7 +2324,7 @@
           <w:sz w:val="28"/>
           <w:szCs w:val="28"/>
         </w:rPr>
-        <w:t xml:space="preserve">  },</w:t>
+        <w:t xml:space="preserve">    "language_name": "Spanish",</w:t>
       </w:r>
     </w:p>
     <w:p>
@@ -2724,117 +2339,7 @@
           <w:sz w:val="28"/>
           <w:szCs w:val="28"/>
         </w:rPr>
-        <w:t xml:space="preserve">  {</w:t>
-      </w:r>
-    </w:p>
-    <w:p>
-      <w:pPr>
-        <w:rPr>
-          <w:sz w:val="28"/>
-          <w:szCs w:val="28"/>
-        </w:rPr>
-      </w:pPr>
-      <w:r>
-        <w:rPr>
-          <w:sz w:val="28"/>
-          <w:szCs w:val="28"/>
-        </w:rPr>
-        <w:lastRenderedPageBreak/>
-        <w:t xml:space="preserve">    "</w:t>
-      </w:r>
-      <w:proofErr w:type="gramStart"/>
-      <w:r>
-        <w:rPr>
-          <w:sz w:val="28"/>
-          <w:szCs w:val="28"/>
-        </w:rPr>
-        <w:t>id</w:t>
-      </w:r>
-      <w:proofErr w:type="gramEnd"/>
-      <w:r>
-        <w:rPr>
-          <w:sz w:val="28"/>
-          <w:szCs w:val="28"/>
-        </w:rPr>
-        <w:t>": 2,</w:t>
-      </w:r>
-    </w:p>
-    <w:p>
-      <w:pPr>
-        <w:rPr>
-          <w:sz w:val="28"/>
-          <w:szCs w:val="28"/>
-        </w:rPr>
-      </w:pPr>
-      <w:r>
-        <w:rPr>
-          <w:sz w:val="28"/>
-          <w:szCs w:val="28"/>
-        </w:rPr>
-        <w:t xml:space="preserve">    "</w:t>
-      </w:r>
-      <w:proofErr w:type="spellStart"/>
-      <w:r>
-        <w:rPr>
-          <w:sz w:val="28"/>
-          <w:szCs w:val="28"/>
-        </w:rPr>
-        <w:t>language_name</w:t>
-      </w:r>
-      <w:proofErr w:type="spellEnd"/>
-      <w:r>
-        <w:rPr>
-          <w:sz w:val="28"/>
-          <w:szCs w:val="28"/>
-        </w:rPr>
-        <w:t>": "Spanish",</w:t>
-      </w:r>
-    </w:p>
-    <w:p>
-      <w:pPr>
-        <w:rPr>
-          <w:sz w:val="28"/>
-          <w:szCs w:val="28"/>
-        </w:rPr>
-      </w:pPr>
-      <w:r>
-        <w:rPr>
-          <w:sz w:val="28"/>
-          <w:szCs w:val="28"/>
-        </w:rPr>
-        <w:t xml:space="preserve">    "</w:t>
-      </w:r>
-      <w:proofErr w:type="spellStart"/>
-      <w:r>
-        <w:rPr>
-          <w:sz w:val="28"/>
-          <w:szCs w:val="28"/>
-        </w:rPr>
-        <w:t>language_code</w:t>
-      </w:r>
-      <w:proofErr w:type="spellEnd"/>
-      <w:r>
-        <w:rPr>
-          <w:sz w:val="28"/>
-          <w:szCs w:val="28"/>
-        </w:rPr>
-        <w:t>": "</w:t>
-      </w:r>
-      <w:proofErr w:type="spellStart"/>
-      <w:r>
-        <w:rPr>
-          <w:sz w:val="28"/>
-          <w:szCs w:val="28"/>
-        </w:rPr>
-        <w:t>es</w:t>
-      </w:r>
-      <w:proofErr w:type="spellEnd"/>
-      <w:r>
-        <w:rPr>
-          <w:sz w:val="28"/>
-          <w:szCs w:val="28"/>
-        </w:rPr>
-        <w:t>"</w:t>
+        <w:t xml:space="preserve">    "language_code": "es"</w:t>
       </w:r>
     </w:p>
     <w:p>
@@ -3086,12 +2591,10 @@
             <w:tcW w:w="1489" w:type="dxa"/>
           </w:tcPr>
           <w:p>
-            <w:proofErr w:type="spellStart"/>
             <w:r>
               <w:lastRenderedPageBreak/>
               <w:t>from_id</w:t>
             </w:r>
-            <w:proofErr w:type="spellEnd"/>
           </w:p>
         </w:tc>
         <w:tc>
@@ -3099,11 +2602,9 @@
             <w:tcW w:w="2405" w:type="dxa"/>
           </w:tcPr>
           <w:p>
-            <w:proofErr w:type="spellStart"/>
             <w:r>
               <w:t>int</w:t>
             </w:r>
-            <w:proofErr w:type="spellEnd"/>
           </w:p>
         </w:tc>
         <w:tc>
@@ -3131,11 +2632,9 @@
             <w:tcW w:w="1489" w:type="dxa"/>
           </w:tcPr>
           <w:p>
-            <w:proofErr w:type="spellStart"/>
             <w:r>
               <w:t>to_id</w:t>
             </w:r>
-            <w:proofErr w:type="spellEnd"/>
           </w:p>
         </w:tc>
         <w:tc>
@@ -3143,11 +2642,9 @@
             <w:tcW w:w="2405" w:type="dxa"/>
           </w:tcPr>
           <w:p>
-            <w:proofErr w:type="spellStart"/>
             <w:r>
               <w:t>int</w:t>
             </w:r>
-            <w:proofErr w:type="spellEnd"/>
           </w:p>
         </w:tc>
         <w:tc>
@@ -3181,11 +2678,9 @@
             <w:tcW w:w="1489" w:type="dxa"/>
           </w:tcPr>
           <w:p>
-            <w:proofErr w:type="spellStart"/>
             <w:r>
               <w:t>chat_message</w:t>
             </w:r>
-            <w:proofErr w:type="spellEnd"/>
           </w:p>
         </w:tc>
         <w:tc>
@@ -3218,11 +2713,9 @@
             <w:tcW w:w="1489" w:type="dxa"/>
           </w:tcPr>
           <w:p>
-            <w:proofErr w:type="spellStart"/>
             <w:r>
               <w:t>languages_id</w:t>
             </w:r>
-            <w:proofErr w:type="spellEnd"/>
           </w:p>
         </w:tc>
         <w:tc>
@@ -3231,13 +2724,8 @@
           </w:tcPr>
           <w:p>
             <w:r>
-              <w:t xml:space="preserve">Small </w:t>
-            </w:r>
-            <w:proofErr w:type="spellStart"/>
-            <w:r>
-              <w:t>int</w:t>
-            </w:r>
-            <w:proofErr w:type="spellEnd"/>
+              <w:t>Small int</w:t>
+            </w:r>
           </w:p>
         </w:tc>
         <w:tc>
@@ -3251,13 +2739,8 @@
           </w:p>
           <w:p>
             <w:r>
-              <w:t xml:space="preserve">2 = </w:t>
-            </w:r>
-            <w:proofErr w:type="spellStart"/>
-            <w:r>
-              <w:t>spanish</w:t>
-            </w:r>
-            <w:proofErr w:type="spellEnd"/>
+              <w:t>2 = spanish</w:t>
+            </w:r>
           </w:p>
         </w:tc>
       </w:tr>
@@ -3270,11 +2753,9 @@
             <w:tcW w:w="1489" w:type="dxa"/>
           </w:tcPr>
           <w:p>
-            <w:proofErr w:type="spellStart"/>
             <w:r>
               <w:t>rabbitmq_exchange_name</w:t>
             </w:r>
-            <w:proofErr w:type="spellEnd"/>
           </w:p>
         </w:tc>
         <w:tc>
@@ -3292,11 +2773,9 @@
             <w:tcW w:w="5077" w:type="dxa"/>
           </w:tcPr>
           <w:p>
-            <w:proofErr w:type="spellStart"/>
             <w:r>
               <w:t>chat.message.exchange</w:t>
             </w:r>
-            <w:proofErr w:type="spellEnd"/>
           </w:p>
           <w:p>
             <w:r>
@@ -3314,11 +2793,9 @@
             <w:tcW w:w="1489" w:type="dxa"/>
           </w:tcPr>
           <w:p>
-            <w:proofErr w:type="spellStart"/>
             <w:r>
               <w:t>rabbitmq_queue_name</w:t>
             </w:r>
-            <w:proofErr w:type="spellEnd"/>
           </w:p>
         </w:tc>
         <w:tc>
@@ -3356,11 +2833,9 @@
             <w:tcW w:w="1489" w:type="dxa"/>
           </w:tcPr>
           <w:p>
-            <w:proofErr w:type="spellStart"/>
             <w:r>
               <w:t>rabbitmq_routing_key</w:t>
             </w:r>
-            <w:proofErr w:type="spellEnd"/>
           </w:p>
         </w:tc>
         <w:tc>
@@ -3503,39 +2978,14 @@
           <w:sz w:val="24"/>
           <w:szCs w:val="24"/>
         </w:rPr>
-        <w:t>First our publisher (</w:t>
-      </w:r>
-      <w:proofErr w:type="spellStart"/>
-      <w:r>
-        <w:rPr>
-          <w:sz w:val="24"/>
-          <w:szCs w:val="24"/>
-        </w:rPr>
-        <w:t>RabbitMQ</w:t>
-      </w:r>
-      <w:proofErr w:type="spellEnd"/>
-      <w:proofErr w:type="gramStart"/>
-      <w:r>
-        <w:rPr>
-          <w:sz w:val="24"/>
-          <w:szCs w:val="24"/>
-        </w:rPr>
-        <w:t xml:space="preserve">) </w:t>
-      </w:r>
-      <w:r>
-        <w:rPr>
-          <w:sz w:val="24"/>
-          <w:szCs w:val="24"/>
-        </w:rPr>
-        <w:t xml:space="preserve"> will</w:t>
-      </w:r>
-      <w:proofErr w:type="gramEnd"/>
-      <w:r>
-        <w:rPr>
-          <w:sz w:val="24"/>
-          <w:szCs w:val="24"/>
-        </w:rPr>
-        <w:t xml:space="preserve"> add this data in 2 queues </w:t>
+        <w:t xml:space="preserve">First our publisher (RabbitMQ) </w:t>
+      </w:r>
+      <w:r>
+        <w:rPr>
+          <w:sz w:val="24"/>
+          <w:szCs w:val="24"/>
+        </w:rPr>
+        <w:t xml:space="preserve"> will add this data in 2 queues </w:t>
       </w:r>
     </w:p>
     <w:p>
@@ -3571,54 +3021,36 @@
           <w:szCs w:val="24"/>
         </w:rPr>
       </w:pPr>
-      <w:proofErr w:type="spellStart"/>
-      <w:r>
-        <w:rPr>
-          <w:sz w:val="24"/>
-          <w:szCs w:val="24"/>
-        </w:rPr>
-        <w:t>Mysql</w:t>
-      </w:r>
-      <w:proofErr w:type="spellEnd"/>
-      <w:r>
-        <w:rPr>
-          <w:sz w:val="24"/>
-          <w:szCs w:val="24"/>
-        </w:rPr>
-        <w:t xml:space="preserve"> Database queue (at server my </w:t>
-      </w:r>
-      <w:proofErr w:type="spellStart"/>
-      <w:r>
-        <w:rPr>
-          <w:sz w:val="24"/>
-          <w:szCs w:val="24"/>
-        </w:rPr>
-        <w:t>php</w:t>
-      </w:r>
-      <w:proofErr w:type="spellEnd"/>
-      <w:r>
-        <w:rPr>
-          <w:sz w:val="24"/>
-          <w:szCs w:val="24"/>
-        </w:rPr>
-        <w:t xml:space="preserve"> script will be consumer of this queue)</w:t>
-      </w:r>
-    </w:p>
-    <w:p>
-      <w:pPr>
-        <w:rPr>
-          <w:sz w:val="24"/>
-          <w:szCs w:val="24"/>
-        </w:rPr>
-      </w:pPr>
-    </w:p>
-    <w:p>
-      <w:pPr>
-        <w:rPr>
-          <w:sz w:val="24"/>
-          <w:szCs w:val="24"/>
-        </w:rPr>
-      </w:pPr>
+      <w:r>
+        <w:rPr>
+          <w:sz w:val="24"/>
+          <w:szCs w:val="24"/>
+        </w:rPr>
+        <w:t>Mysql Database queue (at server my php script will be consumer of this queue)</w:t>
+      </w:r>
+    </w:p>
+    <w:p>
+      <w:pPr>
+        <w:rPr>
+          <w:sz w:val="24"/>
+          <w:szCs w:val="24"/>
+        </w:rPr>
+      </w:pPr>
+    </w:p>
+    <w:p>
+      <w:pPr>
+        <w:rPr>
+          <w:sz w:val="24"/>
+          <w:szCs w:val="24"/>
+        </w:rPr>
+      </w:pPr>
+      <w:r>
+        <w:rPr>
+          <w:sz w:val="24"/>
+          <w:szCs w:val="24"/>
+        </w:rPr>
+        <w:t>Chat History</w:t>
+      </w:r>
     </w:p>
     <w:p>
       <w:pPr>
@@ -3635,7 +3067,141 @@
         <w:t xml:space="preserve"> </w:t>
       </w:r>
     </w:p>
-    <w:p/>
+    <w:p>
+      <w:r>
+        <w:tab/>
+      </w:r>
+      <w:r>
+        <w:tab/>
+        <w:t>http://api.chatndate.com/web/api/chats</w:t>
+      </w:r>
+    </w:p>
+    <w:p>
+      <w:r>
+        <w:tab/>
+      </w:r>
+      <w:r>
+        <w:tab/>
+        <w:t>http://api.chatndate.com/web/api/chats?page=2</w:t>
+      </w:r>
+    </w:p>
+    <w:p>
+      <w:r>
+        <w:tab/>
+      </w:r>
+      <w:r>
+        <w:tab/>
+        <w:t>http://api.chatndate.com/web/api/chats?users=1,2</w:t>
+      </w:r>
+    </w:p>
+    <w:p>
+      <w:r>
+        <w:tab/>
+      </w:r>
+      <w:r>
+        <w:tab/>
+        <w:t>http://api.chatndate.com/web/api/chats?history=today</w:t>
+      </w:r>
+    </w:p>
+    <w:p>
+      <w:r>
+        <w:tab/>
+      </w:r>
+      <w:r>
+        <w:tab/>
+        <w:t>http://api.chatndate.com/web/api/chats?history=yesterday</w:t>
+      </w:r>
+    </w:p>
+    <w:p>
+      <w:r>
+        <w:tab/>
+      </w:r>
+      <w:r>
+        <w:tab/>
+        <w:t>http://api.chatndate.com/web/api/chats?history=currentweek</w:t>
+      </w:r>
+    </w:p>
+    <w:p>
+      <w:r>
+        <w:tab/>
+      </w:r>
+      <w:r>
+        <w:tab/>
+        <w:t>http://api.chatndate.com/web/api/chats?history=currentmonth</w:t>
+      </w:r>
+    </w:p>
+    <w:p>
+      <w:r>
+        <w:tab/>
+      </w:r>
+      <w:r>
+        <w:tab/>
+        <w:t>http://api.chatndate.com/web/api/chats?history=last2days</w:t>
+      </w:r>
+    </w:p>
+    <w:p>
+      <w:r>
+        <w:tab/>
+      </w:r>
+      <w:r>
+        <w:tab/>
+        <w:t>http://api.chatndate.com/web/api/chats?history=last7days</w:t>
+      </w:r>
+    </w:p>
+    <w:p>
+      <w:r>
+        <w:tab/>
+      </w:r>
+      <w:r>
+        <w:tab/>
+        <w:t>http://api.chatndate.com/web/api/chats?history=last10days</w:t>
+      </w:r>
+    </w:p>
+    <w:p>
+      <w:r>
+        <w:tab/>
+      </w:r>
+      <w:r>
+        <w:tab/>
+        <w:t>http://api.chatndate.com/web/api/chats?history=last31days</w:t>
+      </w:r>
+    </w:p>
+    <w:p>
+      <w:r>
+        <w:tab/>
+      </w:r>
+      <w:r>
+        <w:tab/>
+        <w:t>http://api.chatndate.com/web/api/chats?orderby=desc&amp;startpoint=78124568</w:t>
+      </w:r>
+    </w:p>
+    <w:p>
+      <w:r>
+        <w:tab/>
+      </w:r>
+      <w:r>
+        <w:tab/>
+        <w:t>Options:</w:t>
+      </w:r>
+    </w:p>
+    <w:p>
+      <w:r>
+        <w:tab/>
+      </w:r>
+      <w:r>
+        <w:tab/>
+        <w:t>orderby = asc|desc</w:t>
+      </w:r>
+    </w:p>
+    <w:p>
+      <w:r>
+        <w:tab/>
+      </w:r>
+      <w:r>
+        <w:tab/>
+        <w:t>startpoint: chat_message_id from where you want to get records</w:t>
+      </w:r>
+    </w:p>
     <w:p/>
     <w:p/>
     <w:p/>

</xml_diff>

<commit_message>
API usage guide updated
</commit_message>
<xml_diff>
--- a/api_usage_guide.docx
+++ b/api_usage_guide.docx
@@ -4,7 +4,15 @@
   <w:body>
     <w:p>
       <w:r>
-        <w:t xml:space="preserve">API ROOT URL : </w:t>
+        <w:t xml:space="preserve">API ROOT </w:t>
+      </w:r>
+      <w:proofErr w:type="gramStart"/>
+      <w:r>
+        <w:t>URL :</w:t>
+      </w:r>
+      <w:proofErr w:type="gramEnd"/>
+      <w:r>
+        <w:t xml:space="preserve"> </w:t>
       </w:r>
       <w:hyperlink r:id="rId5" w:history="1">
         <w:r>
@@ -23,7 +31,17 @@
         <w:t>API</w:t>
       </w:r>
       <w:r>
-        <w:t xml:space="preserve"> in your java code, please keep this url in variable because root URL can be changed in future.</w:t>
+        <w:t xml:space="preserve"> in your java code, please keep this </w:t>
+      </w:r>
+      <w:proofErr w:type="spellStart"/>
+      <w:proofErr w:type="gramStart"/>
+      <w:r>
+        <w:t>url</w:t>
+      </w:r>
+      <w:proofErr w:type="spellEnd"/>
+      <w:proofErr w:type="gramEnd"/>
+      <w:r>
+        <w:t xml:space="preserve"> in variable because root URL can be changed in future.</w:t>
       </w:r>
     </w:p>
     <w:p>
@@ -38,30 +56,62 @@
           <w:sz w:val="32"/>
           <w:szCs w:val="32"/>
         </w:rPr>
-        <w:t>To test API I am using Chrom extension POST</w:t>
-      </w:r>
-    </w:p>
-    <w:p>
-      <w:pPr>
+        <w:t xml:space="preserve">To test API I am using </w:t>
+      </w:r>
+      <w:proofErr w:type="spellStart"/>
+      <w:r>
         <w:rPr>
           <w:sz w:val="32"/>
           <w:szCs w:val="32"/>
         </w:rPr>
-      </w:pPr>
-    </w:p>
-    <w:p>
-      <w:pPr>
+        <w:t>Chrom</w:t>
+      </w:r>
+      <w:proofErr w:type="spellEnd"/>
+      <w:r>
         <w:rPr>
           <w:sz w:val="32"/>
           <w:szCs w:val="32"/>
         </w:rPr>
-      </w:pPr>
-      <w:r>
+        <w:t xml:space="preserve"> extension POST</w:t>
+      </w:r>
+    </w:p>
+    <w:p>
+      <w:pPr>
         <w:rPr>
           <w:sz w:val="32"/>
           <w:szCs w:val="32"/>
         </w:rPr>
-        <w:t>These services are avaible with current API</w:t>
+      </w:pPr>
+    </w:p>
+    <w:p>
+      <w:pPr>
+        <w:rPr>
+          <w:sz w:val="32"/>
+          <w:szCs w:val="32"/>
+        </w:rPr>
+      </w:pPr>
+      <w:r>
+        <w:rPr>
+          <w:sz w:val="32"/>
+          <w:szCs w:val="32"/>
+        </w:rPr>
+        <w:t xml:space="preserve">These services are </w:t>
+      </w:r>
+      <w:proofErr w:type="spellStart"/>
+      <w:r>
+        <w:rPr>
+          <w:sz w:val="32"/>
+          <w:szCs w:val="32"/>
+        </w:rPr>
+        <w:t>avaible</w:t>
+      </w:r>
+      <w:proofErr w:type="spellEnd"/>
+      <w:r>
+        <w:rPr>
+          <w:sz w:val="32"/>
+          <w:szCs w:val="32"/>
+        </w:rPr>
+        <w:t xml:space="preserve"> with current API</w:t>
       </w:r>
     </w:p>
     <w:p>
@@ -73,6 +123,7 @@
           <w:szCs w:val="24"/>
         </w:rPr>
       </w:pPr>
+      <w:proofErr w:type="gramStart"/>
       <w:r>
         <w:rPr>
           <w:rFonts w:ascii="Times New Roman" w:eastAsia="Times New Roman" w:hAnsi="Symbol" w:cs="Times New Roman"/>
@@ -94,48 +145,15 @@
           <w:rFonts w:ascii="Courier New" w:eastAsia="Times New Roman" w:hAnsi="Courier New" w:cs="Courier New"/>
           <w:sz w:val="20"/>
         </w:rPr>
-        <w:t>GET /users</w:t>
-      </w:r>
-      <w:r>
-        <w:rPr>
-          <w:rFonts w:ascii="Times New Roman" w:eastAsia="Times New Roman" w:hAnsi="Times New Roman" w:cs="Times New Roman"/>
-          <w:sz w:val="24"/>
-          <w:szCs w:val="24"/>
-        </w:rPr>
-        <w:t xml:space="preserve">: list all users page by page; </w:t>
-      </w:r>
-    </w:p>
-    <w:p>
-      <w:pPr>
-        <w:spacing w:after="0" w:line="240" w:lineRule="auto"/>
-        <w:rPr>
-          <w:rFonts w:ascii="Times New Roman" w:eastAsia="Times New Roman" w:hAnsi="Times New Roman" w:cs="Times New Roman"/>
-          <w:sz w:val="24"/>
-          <w:szCs w:val="24"/>
-        </w:rPr>
-      </w:pPr>
-      <w:r>
-        <w:rPr>
-          <w:rFonts w:ascii="Times New Roman" w:eastAsia="Times New Roman" w:hAnsi="Symbol" w:cs="Times New Roman"/>
-          <w:sz w:val="24"/>
-          <w:szCs w:val="24"/>
-        </w:rPr>
-        <w:t></w:t>
-      </w:r>
-      <w:r>
-        <w:rPr>
-          <w:rFonts w:ascii="Times New Roman" w:eastAsia="Times New Roman" w:hAnsi="Times New Roman" w:cs="Times New Roman"/>
-          <w:sz w:val="24"/>
-          <w:szCs w:val="24"/>
-        </w:rPr>
-        <w:t xml:space="preserve">  </w:t>
-      </w:r>
+        <w:t>GET</w:t>
+      </w:r>
+      <w:proofErr w:type="gramEnd"/>
       <w:r>
         <w:rPr>
           <w:rFonts w:ascii="Courier New" w:eastAsia="Times New Roman" w:hAnsi="Courier New" w:cs="Courier New"/>
           <w:sz w:val="20"/>
         </w:rPr>
-        <w:t>POST /users</w:t>
+        <w:t xml:space="preserve"> /users</w:t>
       </w:r>
       <w:r>
         <w:rPr>
@@ -143,17 +161,19 @@
           <w:sz w:val="24"/>
           <w:szCs w:val="24"/>
         </w:rPr>
-        <w:t xml:space="preserve">: create a new user; </w:t>
-      </w:r>
-    </w:p>
-    <w:p>
-      <w:pPr>
+        <w:t xml:space="preserve">: list all users page by page; </w:t>
+      </w:r>
+    </w:p>
+    <w:p>
+      <w:pPr>
+        <w:spacing w:after="0" w:line="240" w:lineRule="auto"/>
         <w:rPr>
           <w:rFonts w:ascii="Times New Roman" w:eastAsia="Times New Roman" w:hAnsi="Times New Roman" w:cs="Times New Roman"/>
           <w:sz w:val="24"/>
           <w:szCs w:val="24"/>
         </w:rPr>
       </w:pPr>
+      <w:proofErr w:type="gramStart"/>
       <w:r>
         <w:rPr>
           <w:rFonts w:ascii="Times New Roman" w:eastAsia="Times New Roman" w:hAnsi="Symbol" w:cs="Times New Roman"/>
@@ -175,124 +195,199 @@
           <w:rFonts w:ascii="Courier New" w:eastAsia="Times New Roman" w:hAnsi="Courier New" w:cs="Courier New"/>
           <w:sz w:val="20"/>
         </w:rPr>
-        <w:t>GET /users/123</w:t>
-      </w:r>
-      <w:r>
-        <w:rPr>
-          <w:rFonts w:ascii="Times New Roman" w:eastAsia="Times New Roman" w:hAnsi="Times New Roman" w:cs="Times New Roman"/>
-          <w:sz w:val="24"/>
-          <w:szCs w:val="24"/>
-        </w:rPr>
-        <w:t>: return the details of the user 123;</w:t>
-      </w:r>
-    </w:p>
-    <w:p>
-      <w:pPr>
-        <w:spacing w:after="0" w:line="240" w:lineRule="auto"/>
-        <w:rPr>
-          <w:rFonts w:ascii="Times New Roman" w:eastAsia="Times New Roman" w:hAnsi="Times New Roman" w:cs="Times New Roman"/>
-          <w:sz w:val="24"/>
-          <w:szCs w:val="24"/>
-        </w:rPr>
-      </w:pPr>
-      <w:r>
-        <w:rPr>
-          <w:rFonts w:ascii="Times New Roman" w:eastAsia="Times New Roman" w:hAnsi="Symbol" w:cs="Times New Roman"/>
-          <w:sz w:val="24"/>
-          <w:szCs w:val="24"/>
-        </w:rPr>
-        <w:t></w:t>
-      </w:r>
-      <w:r>
-        <w:rPr>
-          <w:rFonts w:ascii="Times New Roman" w:eastAsia="Times New Roman" w:hAnsi="Times New Roman" w:cs="Times New Roman"/>
-          <w:sz w:val="24"/>
-          <w:szCs w:val="24"/>
-        </w:rPr>
-        <w:t xml:space="preserve">  </w:t>
-      </w:r>
+        <w:t>POST</w:t>
+      </w:r>
+      <w:proofErr w:type="gramEnd"/>
       <w:r>
         <w:rPr>
           <w:rFonts w:ascii="Courier New" w:eastAsia="Times New Roman" w:hAnsi="Courier New" w:cs="Courier New"/>
           <w:sz w:val="20"/>
         </w:rPr>
-        <w:t>GET /</w:t>
+        <w:t xml:space="preserve"> /users</w:t>
+      </w:r>
+      <w:r>
+        <w:rPr>
+          <w:rFonts w:ascii="Times New Roman" w:eastAsia="Times New Roman" w:hAnsi="Times New Roman" w:cs="Times New Roman"/>
+          <w:sz w:val="24"/>
+          <w:szCs w:val="24"/>
+        </w:rPr>
+        <w:t xml:space="preserve">: create a new user; </w:t>
+      </w:r>
+    </w:p>
+    <w:p>
+      <w:pPr>
+        <w:rPr>
+          <w:rFonts w:ascii="Times New Roman" w:eastAsia="Times New Roman" w:hAnsi="Times New Roman" w:cs="Times New Roman"/>
+          <w:sz w:val="24"/>
+          <w:szCs w:val="24"/>
+        </w:rPr>
+      </w:pPr>
+      <w:proofErr w:type="gramStart"/>
+      <w:r>
+        <w:rPr>
+          <w:rFonts w:ascii="Times New Roman" w:eastAsia="Times New Roman" w:hAnsi="Symbol" w:cs="Times New Roman"/>
+          <w:sz w:val="24"/>
+          <w:szCs w:val="24"/>
+        </w:rPr>
+        <w:t></w:t>
+      </w:r>
+      <w:r>
+        <w:rPr>
+          <w:rFonts w:ascii="Times New Roman" w:eastAsia="Times New Roman" w:hAnsi="Times New Roman" w:cs="Times New Roman"/>
+          <w:sz w:val="24"/>
+          <w:szCs w:val="24"/>
+        </w:rPr>
+        <w:t xml:space="preserve">  </w:t>
       </w:r>
       <w:r>
         <w:rPr>
           <w:rFonts w:ascii="Courier New" w:eastAsia="Times New Roman" w:hAnsi="Courier New" w:cs="Courier New"/>
           <w:sz w:val="20"/>
         </w:rPr>
-        <w:t>profile</w:t>
-      </w:r>
-      <w:r>
-        <w:rPr>
-          <w:rFonts w:ascii="Times New Roman" w:eastAsia="Times New Roman" w:hAnsi="Times New Roman" w:cs="Times New Roman"/>
-          <w:sz w:val="24"/>
-          <w:szCs w:val="24"/>
-        </w:rPr>
-        <w:t>: list all users</w:t>
-      </w:r>
-      <w:r>
-        <w:rPr>
-          <w:rFonts w:ascii="Times New Roman" w:eastAsia="Times New Roman" w:hAnsi="Times New Roman" w:cs="Times New Roman"/>
-          <w:sz w:val="24"/>
-          <w:szCs w:val="24"/>
-        </w:rPr>
-        <w:t xml:space="preserve"> profiles</w:t>
-      </w:r>
-      <w:r>
-        <w:rPr>
-          <w:rFonts w:ascii="Times New Roman" w:eastAsia="Times New Roman" w:hAnsi="Times New Roman" w:cs="Times New Roman"/>
-          <w:sz w:val="24"/>
-          <w:szCs w:val="24"/>
-        </w:rPr>
-        <w:t xml:space="preserve"> page by page; </w:t>
-      </w:r>
-    </w:p>
-    <w:p>
-      <w:pPr>
-        <w:rPr>
-          <w:rFonts w:ascii="Times New Roman" w:eastAsia="Times New Roman" w:hAnsi="Times New Roman" w:cs="Times New Roman"/>
-          <w:sz w:val="24"/>
-          <w:szCs w:val="24"/>
-        </w:rPr>
-      </w:pPr>
-      <w:r>
-        <w:rPr>
-          <w:rFonts w:ascii="Times New Roman" w:eastAsia="Times New Roman" w:hAnsi="Symbol" w:cs="Times New Roman"/>
-          <w:sz w:val="24"/>
-          <w:szCs w:val="24"/>
-        </w:rPr>
-        <w:t></w:t>
-      </w:r>
-      <w:r>
-        <w:rPr>
-          <w:rFonts w:ascii="Times New Roman" w:eastAsia="Times New Roman" w:hAnsi="Times New Roman" w:cs="Times New Roman"/>
-          <w:sz w:val="24"/>
-          <w:szCs w:val="24"/>
-        </w:rPr>
-        <w:t xml:space="preserve">  </w:t>
-      </w:r>
+        <w:t>GET</w:t>
+      </w:r>
+      <w:proofErr w:type="gramEnd"/>
       <w:r>
         <w:rPr>
           <w:rFonts w:ascii="Courier New" w:eastAsia="Times New Roman" w:hAnsi="Courier New" w:cs="Courier New"/>
           <w:sz w:val="20"/>
         </w:rPr>
-        <w:t>GET /</w:t>
+        <w:t xml:space="preserve"> /users/123</w:t>
+      </w:r>
+      <w:r>
+        <w:rPr>
+          <w:rFonts w:ascii="Times New Roman" w:eastAsia="Times New Roman" w:hAnsi="Times New Roman" w:cs="Times New Roman"/>
+          <w:sz w:val="24"/>
+          <w:szCs w:val="24"/>
+        </w:rPr>
+        <w:t>: return the details of the user 123;</w:t>
+      </w:r>
+    </w:p>
+    <w:p>
+      <w:pPr>
+        <w:spacing w:after="0" w:line="240" w:lineRule="auto"/>
+        <w:rPr>
+          <w:rFonts w:ascii="Times New Roman" w:eastAsia="Times New Roman" w:hAnsi="Times New Roman" w:cs="Times New Roman"/>
+          <w:sz w:val="24"/>
+          <w:szCs w:val="24"/>
+        </w:rPr>
+      </w:pPr>
+      <w:proofErr w:type="gramStart"/>
+      <w:r>
+        <w:rPr>
+          <w:rFonts w:ascii="Times New Roman" w:eastAsia="Times New Roman" w:hAnsi="Symbol" w:cs="Times New Roman"/>
+          <w:sz w:val="24"/>
+          <w:szCs w:val="24"/>
+        </w:rPr>
+        <w:t></w:t>
+      </w:r>
+      <w:r>
+        <w:rPr>
+          <w:rFonts w:ascii="Times New Roman" w:eastAsia="Times New Roman" w:hAnsi="Times New Roman" w:cs="Times New Roman"/>
+          <w:sz w:val="24"/>
+          <w:szCs w:val="24"/>
+        </w:rPr>
+        <w:t xml:space="preserve">  </w:t>
       </w:r>
       <w:r>
         <w:rPr>
           <w:rFonts w:ascii="Courier New" w:eastAsia="Times New Roman" w:hAnsi="Courier New" w:cs="Courier New"/>
           <w:sz w:val="20"/>
         </w:rPr>
-        <w:t>profiles</w:t>
-      </w:r>
+        <w:t>GET</w:t>
+      </w:r>
+      <w:proofErr w:type="gramEnd"/>
       <w:r>
         <w:rPr>
           <w:rFonts w:ascii="Courier New" w:eastAsia="Times New Roman" w:hAnsi="Courier New" w:cs="Courier New"/>
           <w:sz w:val="20"/>
         </w:rPr>
+        <w:t xml:space="preserve"> /</w:t>
+      </w:r>
+      <w:r>
+        <w:rPr>
+          <w:rFonts w:ascii="Courier New" w:eastAsia="Times New Roman" w:hAnsi="Courier New" w:cs="Courier New"/>
+          <w:sz w:val="20"/>
+        </w:rPr>
+        <w:t>profile</w:t>
+      </w:r>
+      <w:r>
+        <w:rPr>
+          <w:rFonts w:ascii="Times New Roman" w:eastAsia="Times New Roman" w:hAnsi="Times New Roman" w:cs="Times New Roman"/>
+          <w:sz w:val="24"/>
+          <w:szCs w:val="24"/>
+        </w:rPr>
+        <w:t>: list all users</w:t>
+      </w:r>
+      <w:r>
+        <w:rPr>
+          <w:rFonts w:ascii="Times New Roman" w:eastAsia="Times New Roman" w:hAnsi="Times New Roman" w:cs="Times New Roman"/>
+          <w:sz w:val="24"/>
+          <w:szCs w:val="24"/>
+        </w:rPr>
+        <w:t xml:space="preserve"> profiles</w:t>
+      </w:r>
+      <w:r>
+        <w:rPr>
+          <w:rFonts w:ascii="Times New Roman" w:eastAsia="Times New Roman" w:hAnsi="Times New Roman" w:cs="Times New Roman"/>
+          <w:sz w:val="24"/>
+          <w:szCs w:val="24"/>
+        </w:rPr>
+        <w:t xml:space="preserve"> page by page; </w:t>
+      </w:r>
+    </w:p>
+    <w:p>
+      <w:pPr>
+        <w:rPr>
+          <w:rFonts w:ascii="Times New Roman" w:eastAsia="Times New Roman" w:hAnsi="Times New Roman" w:cs="Times New Roman"/>
+          <w:sz w:val="24"/>
+          <w:szCs w:val="24"/>
+        </w:rPr>
+      </w:pPr>
+      <w:proofErr w:type="gramStart"/>
+      <w:r>
+        <w:rPr>
+          <w:rFonts w:ascii="Times New Roman" w:eastAsia="Times New Roman" w:hAnsi="Symbol" w:cs="Times New Roman"/>
+          <w:sz w:val="24"/>
+          <w:szCs w:val="24"/>
+        </w:rPr>
+        <w:t></w:t>
+      </w:r>
+      <w:r>
+        <w:rPr>
+          <w:rFonts w:ascii="Times New Roman" w:eastAsia="Times New Roman" w:hAnsi="Times New Roman" w:cs="Times New Roman"/>
+          <w:sz w:val="24"/>
+          <w:szCs w:val="24"/>
+        </w:rPr>
+        <w:t xml:space="preserve">  </w:t>
+      </w:r>
+      <w:r>
+        <w:rPr>
+          <w:rFonts w:ascii="Courier New" w:eastAsia="Times New Roman" w:hAnsi="Courier New" w:cs="Courier New"/>
+          <w:sz w:val="20"/>
+        </w:rPr>
+        <w:t>GET</w:t>
+      </w:r>
+      <w:proofErr w:type="gramEnd"/>
+      <w:r>
+        <w:rPr>
+          <w:rFonts w:ascii="Courier New" w:eastAsia="Times New Roman" w:hAnsi="Courier New" w:cs="Courier New"/>
+          <w:sz w:val="20"/>
+        </w:rPr>
+        <w:t xml:space="preserve"> /</w:t>
+      </w:r>
+      <w:r>
+        <w:rPr>
+          <w:rFonts w:ascii="Courier New" w:eastAsia="Times New Roman" w:hAnsi="Courier New" w:cs="Courier New"/>
+          <w:sz w:val="20"/>
+        </w:rPr>
+        <w:t>profiles</w:t>
+      </w:r>
+      <w:r>
+        <w:rPr>
+          <w:rFonts w:ascii="Courier New" w:eastAsia="Times New Roman" w:hAnsi="Courier New" w:cs="Courier New"/>
+          <w:sz w:val="20"/>
+        </w:rPr>
         <w:t>/123</w:t>
       </w:r>
       <w:r>
@@ -358,27 +453,91 @@
     </w:p>
     <w:p>
       <w:r>
-        <w:t xml:space="preserve">  "name": "Unprocessable entity",</w:t>
-      </w:r>
-    </w:p>
-    <w:p>
-      <w:r>
-        <w:t xml:space="preserve">  "message": "{\"email\":[\"This email address has already been taken\"]}",</w:t>
-      </w:r>
-    </w:p>
-    <w:p>
-      <w:r>
-        <w:t xml:space="preserve">  "code": 0,</w:t>
-      </w:r>
-    </w:p>
-    <w:p>
-      <w:r>
-        <w:t xml:space="preserve">  "status": 422,</w:t>
-      </w:r>
-    </w:p>
-    <w:p>
-      <w:r>
-        <w:t xml:space="preserve">  "type": "yii\\web\\HttpException"</w:t>
+        <w:t xml:space="preserve">  "</w:t>
+      </w:r>
+      <w:proofErr w:type="gramStart"/>
+      <w:r>
+        <w:t>name</w:t>
+      </w:r>
+      <w:proofErr w:type="gramEnd"/>
+      <w:r>
+        <w:t>": "</w:t>
+      </w:r>
+      <w:proofErr w:type="spellStart"/>
+      <w:r>
+        <w:t>Unprocessable</w:t>
+      </w:r>
+      <w:proofErr w:type="spellEnd"/>
+      <w:r>
+        <w:t xml:space="preserve"> entity",</w:t>
+      </w:r>
+    </w:p>
+    <w:p>
+      <w:r>
+        <w:t xml:space="preserve">  "message": "{\"email\"</w:t>
+      </w:r>
+      <w:proofErr w:type="gramStart"/>
+      <w:r>
+        <w:t>:[</w:t>
+      </w:r>
+      <w:proofErr w:type="gramEnd"/>
+      <w:r>
+        <w:t>\"This email address has already been taken\"]}",</w:t>
+      </w:r>
+    </w:p>
+    <w:p>
+      <w:r>
+        <w:t xml:space="preserve">  "</w:t>
+      </w:r>
+      <w:proofErr w:type="gramStart"/>
+      <w:r>
+        <w:t>code</w:t>
+      </w:r>
+      <w:proofErr w:type="gramEnd"/>
+      <w:r>
+        <w:t>": 0,</w:t>
+      </w:r>
+    </w:p>
+    <w:p>
+      <w:r>
+        <w:t xml:space="preserve">  "</w:t>
+      </w:r>
+      <w:proofErr w:type="gramStart"/>
+      <w:r>
+        <w:t>status</w:t>
+      </w:r>
+      <w:proofErr w:type="gramEnd"/>
+      <w:r>
+        <w:t>": 422,</w:t>
+      </w:r>
+    </w:p>
+    <w:p>
+      <w:r>
+        <w:t xml:space="preserve">  "</w:t>
+      </w:r>
+      <w:proofErr w:type="gramStart"/>
+      <w:r>
+        <w:t>type</w:t>
+      </w:r>
+      <w:proofErr w:type="gramEnd"/>
+      <w:r>
+        <w:t>": "</w:t>
+      </w:r>
+      <w:proofErr w:type="spellStart"/>
+      <w:r>
+        <w:t>yii</w:t>
+      </w:r>
+      <w:proofErr w:type="spellEnd"/>
+      <w:r>
+        <w:t>\\web\\</w:t>
+      </w:r>
+      <w:proofErr w:type="spellStart"/>
+      <w:r>
+        <w:t>HttpException</w:t>
+      </w:r>
+      <w:proofErr w:type="spellEnd"/>
+      <w:r>
+        <w:t>"</w:t>
       </w:r>
     </w:p>
     <w:p>
@@ -847,8 +1006,13 @@
     <w:p/>
     <w:p/>
     <w:p>
-      <w:r>
-        <w:t>Webservice Objects</w:t>
+      <w:proofErr w:type="spellStart"/>
+      <w:r>
+        <w:t>Webservice</w:t>
+      </w:r>
+      <w:proofErr w:type="spellEnd"/>
+      <w:r>
+        <w:t xml:space="preserve"> Objects</w:t>
       </w:r>
     </w:p>
     <w:p>
@@ -893,8 +1057,16 @@
         <w:rPr>
           <w:b/>
         </w:rPr>
-        <w:t>User object URL :</w:t>
-      </w:r>
+        <w:t xml:space="preserve">User object </w:t>
+      </w:r>
+      <w:proofErr w:type="gramStart"/>
+      <w:r>
+        <w:rPr>
+          <w:b/>
+        </w:rPr>
+        <w:t>URL :</w:t>
+      </w:r>
+      <w:proofErr w:type="gramEnd"/>
       <w:r>
         <w:t xml:space="preserve"> </w:t>
       </w:r>
@@ -920,7 +1092,23 @@
     </w:p>
     <w:p>
       <w:r>
-        <w:t>To access user object  you need to call above user, It will return you list of users in json format, currently per feed limit is 20, we may increase or decrease per page limit</w:t>
+        <w:t xml:space="preserve">To access user </w:t>
+      </w:r>
+      <w:proofErr w:type="gramStart"/>
+      <w:r>
+        <w:t>object  you</w:t>
+      </w:r>
+      <w:proofErr w:type="gramEnd"/>
+      <w:r>
+        <w:t xml:space="preserve"> need to call above user, It will return you list of users in </w:t>
+      </w:r>
+      <w:proofErr w:type="spellStart"/>
+      <w:r>
+        <w:t>json</w:t>
+      </w:r>
+      <w:proofErr w:type="spellEnd"/>
+      <w:r>
+        <w:t xml:space="preserve"> format, currently per feed limit is 20, we may increase or decrease per page limit</w:t>
       </w:r>
     </w:p>
     <w:p>
@@ -1027,7 +1215,43 @@
           <w:color w:val="808080"/>
           <w:sz w:val="18"/>
         </w:rPr>
-        <w:t>application/json; charset=UTF-8</w:t>
+        <w:t>application/</w:t>
+      </w:r>
+      <w:proofErr w:type="spellStart"/>
+      <w:r>
+        <w:rPr>
+          <w:rFonts w:ascii="Segoe UI" w:eastAsia="Times New Roman" w:hAnsi="Segoe UI" w:cs="Segoe UI"/>
+          <w:color w:val="808080"/>
+          <w:sz w:val="18"/>
+        </w:rPr>
+        <w:t>json</w:t>
+      </w:r>
+      <w:proofErr w:type="spellEnd"/>
+      <w:r>
+        <w:rPr>
+          <w:rFonts w:ascii="Segoe UI" w:eastAsia="Times New Roman" w:hAnsi="Segoe UI" w:cs="Segoe UI"/>
+          <w:color w:val="808080"/>
+          <w:sz w:val="18"/>
+        </w:rPr>
+        <w:t xml:space="preserve">; </w:t>
+      </w:r>
+      <w:proofErr w:type="spellStart"/>
+      <w:r>
+        <w:rPr>
+          <w:rFonts w:ascii="Segoe UI" w:eastAsia="Times New Roman" w:hAnsi="Segoe UI" w:cs="Segoe UI"/>
+          <w:color w:val="808080"/>
+          <w:sz w:val="18"/>
+        </w:rPr>
+        <w:t>charset</w:t>
+      </w:r>
+      <w:proofErr w:type="spellEnd"/>
+      <w:r>
+        <w:rPr>
+          <w:rFonts w:ascii="Segoe UI" w:eastAsia="Times New Roman" w:hAnsi="Segoe UI" w:cs="Segoe UI"/>
+          <w:color w:val="808080"/>
+          <w:sz w:val="18"/>
+        </w:rPr>
+        <w:t>=UTF-8</w:t>
       </w:r>
     </w:p>
     <w:p>
@@ -1117,7 +1341,61 @@
           <w:color w:val="808080"/>
           <w:sz w:val="18"/>
         </w:rPr>
-        <w:t>&lt;http://localhost/ChatWeb/web/api/users?page=1&gt;; rel=self, &lt;http://localhost/ChatWeb/web/api/users?page=2&gt;; rel=next, &lt;http://localhost/ChatWeb/web/api/users?page=2&gt;; rel=last</w:t>
+        <w:t xml:space="preserve">&lt;http://localhost/ChatWeb/web/api/users?page=1&gt;; </w:t>
+      </w:r>
+      <w:proofErr w:type="spellStart"/>
+      <w:r>
+        <w:rPr>
+          <w:rFonts w:ascii="Segoe UI" w:eastAsia="Times New Roman" w:hAnsi="Segoe UI" w:cs="Segoe UI"/>
+          <w:color w:val="808080"/>
+          <w:sz w:val="18"/>
+        </w:rPr>
+        <w:t>rel</w:t>
+      </w:r>
+      <w:proofErr w:type="spellEnd"/>
+      <w:r>
+        <w:rPr>
+          <w:rFonts w:ascii="Segoe UI" w:eastAsia="Times New Roman" w:hAnsi="Segoe UI" w:cs="Segoe UI"/>
+          <w:color w:val="808080"/>
+          <w:sz w:val="18"/>
+        </w:rPr>
+        <w:t xml:space="preserve">=self, &lt;http://localhost/ChatWeb/web/api/users?page=2&gt;; </w:t>
+      </w:r>
+      <w:proofErr w:type="spellStart"/>
+      <w:r>
+        <w:rPr>
+          <w:rFonts w:ascii="Segoe UI" w:eastAsia="Times New Roman" w:hAnsi="Segoe UI" w:cs="Segoe UI"/>
+          <w:color w:val="808080"/>
+          <w:sz w:val="18"/>
+        </w:rPr>
+        <w:t>rel</w:t>
+      </w:r>
+      <w:proofErr w:type="spellEnd"/>
+      <w:r>
+        <w:rPr>
+          <w:rFonts w:ascii="Segoe UI" w:eastAsia="Times New Roman" w:hAnsi="Segoe UI" w:cs="Segoe UI"/>
+          <w:color w:val="808080"/>
+          <w:sz w:val="18"/>
+        </w:rPr>
+        <w:t xml:space="preserve">=next, &lt;http://localhost/ChatWeb/web/api/users?page=2&gt;; </w:t>
+      </w:r>
+      <w:proofErr w:type="spellStart"/>
+      <w:r>
+        <w:rPr>
+          <w:rFonts w:ascii="Segoe UI" w:eastAsia="Times New Roman" w:hAnsi="Segoe UI" w:cs="Segoe UI"/>
+          <w:color w:val="808080"/>
+          <w:sz w:val="18"/>
+        </w:rPr>
+        <w:t>rel</w:t>
+      </w:r>
+      <w:proofErr w:type="spellEnd"/>
+      <w:r>
+        <w:rPr>
+          <w:rFonts w:ascii="Segoe UI" w:eastAsia="Times New Roman" w:hAnsi="Segoe UI" w:cs="Segoe UI"/>
+          <w:color w:val="808080"/>
+          <w:sz w:val="18"/>
+        </w:rPr>
+        <w:t>=last</w:t>
       </w:r>
     </w:p>
     <w:p>
@@ -1518,7 +1796,28 @@
     </w:p>
     <w:p>
       <w:r>
-        <w:t>The above webservice will return Users full profile and id,username field from user table</w:t>
+        <w:t xml:space="preserve">The above </w:t>
+      </w:r>
+      <w:proofErr w:type="spellStart"/>
+      <w:r>
+        <w:t>webservice</w:t>
+      </w:r>
+      <w:proofErr w:type="spellEnd"/>
+      <w:r>
+        <w:t xml:space="preserve"> will return Users full profile and </w:t>
+      </w:r>
+      <w:proofErr w:type="spellStart"/>
+      <w:r>
+        <w:t>id</w:t>
+      </w:r>
+      <w:proofErr w:type="gramStart"/>
+      <w:r>
+        <w:t>,username</w:t>
+      </w:r>
+      <w:proofErr w:type="spellEnd"/>
+      <w:proofErr w:type="gramEnd"/>
+      <w:r>
+        <w:t xml:space="preserve"> field from user table</w:t>
       </w:r>
     </w:p>
     <w:p/>
@@ -1580,8 +1879,16 @@
         <w:rPr>
           <w:b/>
         </w:rPr>
-        <w:t>User object URL :</w:t>
-      </w:r>
+        <w:t xml:space="preserve">User object </w:t>
+      </w:r>
+      <w:proofErr w:type="gramStart"/>
+      <w:r>
+        <w:rPr>
+          <w:b/>
+        </w:rPr>
+        <w:t>URL :</w:t>
+      </w:r>
+      <w:proofErr w:type="gramEnd"/>
       <w:r>
         <w:t xml:space="preserve"> </w:t>
       </w:r>
@@ -1596,7 +1903,15 @@
     </w:p>
     <w:p>
       <w:r>
-        <w:t>This API’s working is same but rather then providing list of users in array it will give you json object for user with ID 30</w:t>
+        <w:t xml:space="preserve">This API’s working is same but rather then providing list of users in array it will give you </w:t>
+      </w:r>
+      <w:proofErr w:type="spellStart"/>
+      <w:r>
+        <w:t>json</w:t>
+      </w:r>
+      <w:proofErr w:type="spellEnd"/>
+      <w:r>
+        <w:t xml:space="preserve"> object for user with ID 30</w:t>
       </w:r>
     </w:p>
     <w:p/>
@@ -1649,8 +1964,16 @@
         <w:rPr>
           <w:b/>
         </w:rPr>
-        <w:t>User object URL :</w:t>
-      </w:r>
+        <w:t xml:space="preserve">User object </w:t>
+      </w:r>
+      <w:proofErr w:type="gramStart"/>
+      <w:r>
+        <w:rPr>
+          <w:b/>
+        </w:rPr>
+        <w:t>URL :</w:t>
+      </w:r>
+      <w:proofErr w:type="gramEnd"/>
       <w:r>
         <w:t xml:space="preserve"> </w:t>
       </w:r>
@@ -1796,9 +2119,11 @@
             <w:tcW w:w="1485" w:type="dxa"/>
           </w:tcPr>
           <w:p>
+            <w:proofErr w:type="spellStart"/>
             <w:r>
               <w:t>first_name</w:t>
             </w:r>
+            <w:proofErr w:type="spellEnd"/>
           </w:p>
         </w:tc>
         <w:tc>
@@ -1831,9 +2156,11 @@
             <w:tcW w:w="1485" w:type="dxa"/>
           </w:tcPr>
           <w:p>
+            <w:proofErr w:type="spellStart"/>
             <w:r>
               <w:t>last_name</w:t>
             </w:r>
+            <w:proofErr w:type="spellEnd"/>
           </w:p>
         </w:tc>
         <w:tc>
@@ -1866,9 +2193,11 @@
             <w:tcW w:w="1485" w:type="dxa"/>
           </w:tcPr>
           <w:p>
+            <w:proofErr w:type="spellStart"/>
             <w:r>
               <w:t>languages_id</w:t>
             </w:r>
+            <w:proofErr w:type="spellEnd"/>
           </w:p>
         </w:tc>
         <w:tc>
@@ -1877,8 +2206,13 @@
           </w:tcPr>
           <w:p>
             <w:r>
-              <w:t>Small int</w:t>
-            </w:r>
+              <w:t xml:space="preserve">Small </w:t>
+            </w:r>
+            <w:proofErr w:type="spellStart"/>
+            <w:r>
+              <w:t>int</w:t>
+            </w:r>
+            <w:proofErr w:type="spellEnd"/>
           </w:p>
         </w:tc>
         <w:tc>
@@ -1892,15 +2226,30 @@
           </w:p>
           <w:p>
             <w:r>
-              <w:t>2 = spanish</w:t>
-            </w:r>
+              <w:t xml:space="preserve">2 = </w:t>
+            </w:r>
+            <w:proofErr w:type="spellStart"/>
+            <w:r>
+              <w:t>spanish</w:t>
+            </w:r>
+            <w:proofErr w:type="spellEnd"/>
           </w:p>
         </w:tc>
       </w:tr>
     </w:tbl>
     <w:p>
       <w:r>
-        <w:t>When you hit above API url with post data, This API assume you are trying to insert data in users object, which mean it is create new user request.</w:t>
+        <w:t xml:space="preserve">When you hit above API </w:t>
+      </w:r>
+      <w:proofErr w:type="spellStart"/>
+      <w:proofErr w:type="gramStart"/>
+      <w:r>
+        <w:t>url</w:t>
+      </w:r>
+      <w:proofErr w:type="spellEnd"/>
+      <w:proofErr w:type="gramEnd"/>
+      <w:r>
+        <w:t xml:space="preserve"> with post data, This API assume you are trying to insert data in users object, which mean it is create new user request.</w:t>
       </w:r>
     </w:p>
     <w:p>
@@ -1909,29 +2258,39 @@
       </w:r>
     </w:p>
     <w:p>
+      <w:proofErr w:type="gramStart"/>
       <w:r>
         <w:t>email</w:t>
       </w:r>
-    </w:p>
-    <w:p>
+      <w:proofErr w:type="gramEnd"/>
+    </w:p>
+    <w:p>
+      <w:proofErr w:type="gramStart"/>
       <w:r>
         <w:t>password</w:t>
       </w:r>
-    </w:p>
-    <w:p>
+      <w:proofErr w:type="gramEnd"/>
+    </w:p>
+    <w:p>
+      <w:proofErr w:type="spellStart"/>
       <w:r>
         <w:t>first_name</w:t>
       </w:r>
-    </w:p>
-    <w:p>
+      <w:proofErr w:type="spellEnd"/>
+    </w:p>
+    <w:p>
+      <w:proofErr w:type="spellStart"/>
       <w:r>
         <w:t>last_name</w:t>
       </w:r>
-    </w:p>
-    <w:p>
+      <w:proofErr w:type="spellEnd"/>
+    </w:p>
+    <w:p>
+      <w:proofErr w:type="spellStart"/>
       <w:r>
         <w:t>languages_id</w:t>
       </w:r>
+      <w:proofErr w:type="spellEnd"/>
     </w:p>
     <w:p/>
     <w:p>
@@ -1940,7 +2299,15 @@
         <w:t xml:space="preserve">Because our High priority work is to build chat API, we will expand profile information later, I already created table to store users full profile but it will make our testing job hard if </w:t>
       </w:r>
       <w:r>
-        <w:t>need to fill big form to create new user.So we will expand this Profile creation API later with more inputs</w:t>
+        <w:t xml:space="preserve">need to fill big form to create new </w:t>
+      </w:r>
+      <w:proofErr w:type="spellStart"/>
+      <w:r>
+        <w:t>user.So</w:t>
+      </w:r>
+      <w:proofErr w:type="spellEnd"/>
+      <w:r>
+        <w:t xml:space="preserve"> we will expand this Profile creation API later with more inputs</w:t>
       </w:r>
       <w:r>
         <w:t>.</w:t>
@@ -2023,8 +2390,16 @@
         <w:rPr>
           <w:b/>
         </w:rPr>
-        <w:t>User object URL :</w:t>
-      </w:r>
+        <w:t xml:space="preserve">User object </w:t>
+      </w:r>
+      <w:proofErr w:type="gramStart"/>
+      <w:r>
+        <w:rPr>
+          <w:b/>
+        </w:rPr>
+        <w:t>URL :</w:t>
+      </w:r>
+      <w:proofErr w:type="gramEnd"/>
       <w:r>
         <w:t xml:space="preserve"> </w:t>
       </w:r>
@@ -2092,8 +2467,16 @@
         <w:rPr>
           <w:b/>
         </w:rPr>
-        <w:t>User object URL :</w:t>
-      </w:r>
+        <w:t xml:space="preserve">User object </w:t>
+      </w:r>
+      <w:proofErr w:type="gramStart"/>
+      <w:r>
+        <w:rPr>
+          <w:b/>
+        </w:rPr>
+        <w:t>URL :</w:t>
+      </w:r>
+      <w:proofErr w:type="gramEnd"/>
       <w:r>
         <w:t xml:space="preserve"> </w:t>
       </w:r>
@@ -2233,22 +2616,23 @@
           <w:sz w:val="28"/>
           <w:szCs w:val="28"/>
         </w:rPr>
-        <w:t xml:space="preserve">    "id": 1,</w:t>
-      </w:r>
-    </w:p>
-    <w:p>
-      <w:pPr>
+        <w:t xml:space="preserve">    "</w:t>
+      </w:r>
+      <w:proofErr w:type="gramStart"/>
+      <w:r>
         <w:rPr>
           <w:sz w:val="28"/>
           <w:szCs w:val="28"/>
         </w:rPr>
-      </w:pPr>
+        <w:t>id</w:t>
+      </w:r>
+      <w:proofErr w:type="gramEnd"/>
       <w:r>
         <w:rPr>
           <w:sz w:val="28"/>
           <w:szCs w:val="28"/>
         </w:rPr>
-        <w:t xml:space="preserve">    "language_name": "English",</w:t>
+        <w:t>": 1,</w:t>
       </w:r>
     </w:p>
     <w:p>
@@ -2263,22 +2647,23 @@
           <w:sz w:val="28"/>
           <w:szCs w:val="28"/>
         </w:rPr>
-        <w:t xml:space="preserve">    "language_code": "en"</w:t>
-      </w:r>
-    </w:p>
-    <w:p>
-      <w:pPr>
+        <w:t xml:space="preserve">    "</w:t>
+      </w:r>
+      <w:proofErr w:type="spellStart"/>
+      <w:r>
         <w:rPr>
           <w:sz w:val="28"/>
           <w:szCs w:val="28"/>
         </w:rPr>
-      </w:pPr>
+        <w:t>language_name</w:t>
+      </w:r>
+      <w:proofErr w:type="spellEnd"/>
       <w:r>
         <w:rPr>
           <w:sz w:val="28"/>
           <w:szCs w:val="28"/>
         </w:rPr>
-        <w:t xml:space="preserve">  },</w:t>
+        <w:t>": "English",</w:t>
       </w:r>
     </w:p>
     <w:p>
@@ -2293,23 +2678,23 @@
           <w:sz w:val="28"/>
           <w:szCs w:val="28"/>
         </w:rPr>
-        <w:t xml:space="preserve">  {</w:t>
-      </w:r>
-    </w:p>
-    <w:p>
-      <w:pPr>
+        <w:t xml:space="preserve">    "</w:t>
+      </w:r>
+      <w:proofErr w:type="spellStart"/>
+      <w:r>
         <w:rPr>
           <w:sz w:val="28"/>
           <w:szCs w:val="28"/>
         </w:rPr>
-      </w:pPr>
+        <w:t>language_code</w:t>
+      </w:r>
+      <w:proofErr w:type="spellEnd"/>
       <w:r>
         <w:rPr>
           <w:sz w:val="28"/>
           <w:szCs w:val="28"/>
         </w:rPr>
-        <w:lastRenderedPageBreak/>
-        <w:t xml:space="preserve">    "id": 2,</w:t>
+        <w:t>": "en"</w:t>
       </w:r>
     </w:p>
     <w:p>
@@ -2324,7 +2709,7 @@
           <w:sz w:val="28"/>
           <w:szCs w:val="28"/>
         </w:rPr>
-        <w:t xml:space="preserve">    "language_name": "Spanish",</w:t>
+        <w:t xml:space="preserve">  },</w:t>
       </w:r>
     </w:p>
     <w:p>
@@ -2339,7 +2724,117 @@
           <w:sz w:val="28"/>
           <w:szCs w:val="28"/>
         </w:rPr>
-        <w:t xml:space="preserve">    "language_code": "es"</w:t>
+        <w:t xml:space="preserve">  {</w:t>
+      </w:r>
+    </w:p>
+    <w:p>
+      <w:pPr>
+        <w:rPr>
+          <w:sz w:val="28"/>
+          <w:szCs w:val="28"/>
+        </w:rPr>
+      </w:pPr>
+      <w:r>
+        <w:rPr>
+          <w:sz w:val="28"/>
+          <w:szCs w:val="28"/>
+        </w:rPr>
+        <w:lastRenderedPageBreak/>
+        <w:t xml:space="preserve">    "</w:t>
+      </w:r>
+      <w:proofErr w:type="gramStart"/>
+      <w:r>
+        <w:rPr>
+          <w:sz w:val="28"/>
+          <w:szCs w:val="28"/>
+        </w:rPr>
+        <w:t>id</w:t>
+      </w:r>
+      <w:proofErr w:type="gramEnd"/>
+      <w:r>
+        <w:rPr>
+          <w:sz w:val="28"/>
+          <w:szCs w:val="28"/>
+        </w:rPr>
+        <w:t>": 2,</w:t>
+      </w:r>
+    </w:p>
+    <w:p>
+      <w:pPr>
+        <w:rPr>
+          <w:sz w:val="28"/>
+          <w:szCs w:val="28"/>
+        </w:rPr>
+      </w:pPr>
+      <w:r>
+        <w:rPr>
+          <w:sz w:val="28"/>
+          <w:szCs w:val="28"/>
+        </w:rPr>
+        <w:t xml:space="preserve">    "</w:t>
+      </w:r>
+      <w:proofErr w:type="spellStart"/>
+      <w:r>
+        <w:rPr>
+          <w:sz w:val="28"/>
+          <w:szCs w:val="28"/>
+        </w:rPr>
+        <w:t>language_name</w:t>
+      </w:r>
+      <w:proofErr w:type="spellEnd"/>
+      <w:r>
+        <w:rPr>
+          <w:sz w:val="28"/>
+          <w:szCs w:val="28"/>
+        </w:rPr>
+        <w:t>": "Spanish",</w:t>
+      </w:r>
+    </w:p>
+    <w:p>
+      <w:pPr>
+        <w:rPr>
+          <w:sz w:val="28"/>
+          <w:szCs w:val="28"/>
+        </w:rPr>
+      </w:pPr>
+      <w:r>
+        <w:rPr>
+          <w:sz w:val="28"/>
+          <w:szCs w:val="28"/>
+        </w:rPr>
+        <w:t xml:space="preserve">    "</w:t>
+      </w:r>
+      <w:proofErr w:type="spellStart"/>
+      <w:r>
+        <w:rPr>
+          <w:sz w:val="28"/>
+          <w:szCs w:val="28"/>
+        </w:rPr>
+        <w:t>language_code</w:t>
+      </w:r>
+      <w:proofErr w:type="spellEnd"/>
+      <w:r>
+        <w:rPr>
+          <w:sz w:val="28"/>
+          <w:szCs w:val="28"/>
+        </w:rPr>
+        <w:t>": "</w:t>
+      </w:r>
+      <w:proofErr w:type="spellStart"/>
+      <w:r>
+        <w:rPr>
+          <w:sz w:val="28"/>
+          <w:szCs w:val="28"/>
+        </w:rPr>
+        <w:t>es</w:t>
+      </w:r>
+      <w:proofErr w:type="spellEnd"/>
+      <w:r>
+        <w:rPr>
+          <w:sz w:val="28"/>
+          <w:szCs w:val="28"/>
+        </w:rPr>
+        <w:t>"</w:t>
       </w:r>
     </w:p>
     <w:p>
@@ -2591,10 +3086,12 @@
             <w:tcW w:w="1489" w:type="dxa"/>
           </w:tcPr>
           <w:p>
+            <w:proofErr w:type="spellStart"/>
             <w:r>
               <w:lastRenderedPageBreak/>
               <w:t>from_id</w:t>
             </w:r>
+            <w:proofErr w:type="spellEnd"/>
           </w:p>
         </w:tc>
         <w:tc>
@@ -2602,9 +3099,11 @@
             <w:tcW w:w="2405" w:type="dxa"/>
           </w:tcPr>
           <w:p>
+            <w:proofErr w:type="spellStart"/>
             <w:r>
               <w:t>int</w:t>
             </w:r>
+            <w:proofErr w:type="spellEnd"/>
           </w:p>
         </w:tc>
         <w:tc>
@@ -2632,9 +3131,11 @@
             <w:tcW w:w="1489" w:type="dxa"/>
           </w:tcPr>
           <w:p>
+            <w:proofErr w:type="spellStart"/>
             <w:r>
               <w:t>to_id</w:t>
             </w:r>
+            <w:proofErr w:type="spellEnd"/>
           </w:p>
         </w:tc>
         <w:tc>
@@ -2642,9 +3143,11 @@
             <w:tcW w:w="2405" w:type="dxa"/>
           </w:tcPr>
           <w:p>
+            <w:proofErr w:type="spellStart"/>
             <w:r>
               <w:t>int</w:t>
             </w:r>
+            <w:proofErr w:type="spellEnd"/>
           </w:p>
         </w:tc>
         <w:tc>
@@ -2678,9 +3181,11 @@
             <w:tcW w:w="1489" w:type="dxa"/>
           </w:tcPr>
           <w:p>
+            <w:proofErr w:type="spellStart"/>
             <w:r>
               <w:t>chat_message</w:t>
             </w:r>
+            <w:proofErr w:type="spellEnd"/>
           </w:p>
         </w:tc>
         <w:tc>
@@ -2713,9 +3218,11 @@
             <w:tcW w:w="1489" w:type="dxa"/>
           </w:tcPr>
           <w:p>
+            <w:proofErr w:type="spellStart"/>
             <w:r>
               <w:t>languages_id</w:t>
             </w:r>
+            <w:proofErr w:type="spellEnd"/>
           </w:p>
         </w:tc>
         <w:tc>
@@ -2724,8 +3231,13 @@
           </w:tcPr>
           <w:p>
             <w:r>
-              <w:t>Small int</w:t>
-            </w:r>
+              <w:t xml:space="preserve">Small </w:t>
+            </w:r>
+            <w:proofErr w:type="spellStart"/>
+            <w:r>
+              <w:t>int</w:t>
+            </w:r>
+            <w:proofErr w:type="spellEnd"/>
           </w:p>
         </w:tc>
         <w:tc>
@@ -2739,8 +3251,13 @@
           </w:p>
           <w:p>
             <w:r>
-              <w:t>2 = spanish</w:t>
-            </w:r>
+              <w:t xml:space="preserve">2 = </w:t>
+            </w:r>
+            <w:proofErr w:type="spellStart"/>
+            <w:r>
+              <w:t>spanish</w:t>
+            </w:r>
+            <w:proofErr w:type="spellEnd"/>
           </w:p>
         </w:tc>
       </w:tr>
@@ -2753,9 +3270,11 @@
             <w:tcW w:w="1489" w:type="dxa"/>
           </w:tcPr>
           <w:p>
+            <w:proofErr w:type="spellStart"/>
             <w:r>
               <w:t>rabbitmq_exchange_name</w:t>
             </w:r>
+            <w:proofErr w:type="spellEnd"/>
           </w:p>
         </w:tc>
         <w:tc>
@@ -2773,9 +3292,11 @@
             <w:tcW w:w="5077" w:type="dxa"/>
           </w:tcPr>
           <w:p>
+            <w:proofErr w:type="spellStart"/>
             <w:r>
               <w:t>chat.message.exchange</w:t>
             </w:r>
+            <w:proofErr w:type="spellEnd"/>
           </w:p>
           <w:p>
             <w:r>
@@ -2793,9 +3314,11 @@
             <w:tcW w:w="1489" w:type="dxa"/>
           </w:tcPr>
           <w:p>
+            <w:proofErr w:type="spellStart"/>
             <w:r>
               <w:t>rabbitmq_queue_name</w:t>
             </w:r>
+            <w:proofErr w:type="spellEnd"/>
           </w:p>
         </w:tc>
         <w:tc>
@@ -2833,9 +3356,11 @@
             <w:tcW w:w="1489" w:type="dxa"/>
           </w:tcPr>
           <w:p>
+            <w:proofErr w:type="spellStart"/>
             <w:r>
               <w:t>rabbitmq_routing_key</w:t>
             </w:r>
+            <w:proofErr w:type="spellEnd"/>
           </w:p>
         </w:tc>
         <w:tc>
@@ -2978,14 +3503,39 @@
           <w:sz w:val="24"/>
           <w:szCs w:val="24"/>
         </w:rPr>
-        <w:t xml:space="preserve">First our publisher (RabbitMQ) </w:t>
-      </w:r>
-      <w:r>
-        <w:rPr>
-          <w:sz w:val="24"/>
-          <w:szCs w:val="24"/>
-        </w:rPr>
-        <w:t xml:space="preserve"> will add this data in 2 queues </w:t>
+        <w:t>First our publisher (</w:t>
+      </w:r>
+      <w:proofErr w:type="spellStart"/>
+      <w:r>
+        <w:rPr>
+          <w:sz w:val="24"/>
+          <w:szCs w:val="24"/>
+        </w:rPr>
+        <w:t>RabbitMQ</w:t>
+      </w:r>
+      <w:proofErr w:type="spellEnd"/>
+      <w:proofErr w:type="gramStart"/>
+      <w:r>
+        <w:rPr>
+          <w:sz w:val="24"/>
+          <w:szCs w:val="24"/>
+        </w:rPr>
+        <w:t xml:space="preserve">) </w:t>
+      </w:r>
+      <w:r>
+        <w:rPr>
+          <w:sz w:val="24"/>
+          <w:szCs w:val="24"/>
+        </w:rPr>
+        <w:t xml:space="preserve"> will</w:t>
+      </w:r>
+      <w:proofErr w:type="gramEnd"/>
+      <w:r>
+        <w:rPr>
+          <w:sz w:val="24"/>
+          <w:szCs w:val="24"/>
+        </w:rPr>
+        <w:t xml:space="preserve"> add this data in 2 queues </w:t>
       </w:r>
     </w:p>
     <w:p>
@@ -3021,12 +3571,37 @@
           <w:szCs w:val="24"/>
         </w:rPr>
       </w:pPr>
-      <w:r>
-        <w:rPr>
-          <w:sz w:val="24"/>
-          <w:szCs w:val="24"/>
-        </w:rPr>
-        <w:t>Mysql Database queue (at server my php script will be consumer of this queue)</w:t>
+      <w:proofErr w:type="spellStart"/>
+      <w:r>
+        <w:rPr>
+          <w:sz w:val="24"/>
+          <w:szCs w:val="24"/>
+        </w:rPr>
+        <w:t>Mysql</w:t>
+      </w:r>
+      <w:proofErr w:type="spellEnd"/>
+      <w:r>
+        <w:rPr>
+          <w:sz w:val="24"/>
+          <w:szCs w:val="24"/>
+        </w:rPr>
+        <w:t xml:space="preserve"> Database queue (at server my </w:t>
+      </w:r>
+      <w:proofErr w:type="spellStart"/>
+      <w:r>
+        <w:rPr>
+          <w:sz w:val="24"/>
+          <w:szCs w:val="24"/>
+        </w:rPr>
+        <w:t>php</w:t>
+      </w:r>
+      <w:proofErr w:type="spellEnd"/>
+      <w:r>
+        <w:rPr>
+          <w:sz w:val="24"/>
+          <w:szCs w:val="24"/>
+        </w:rPr>
+        <w:t xml:space="preserve"> script will be consumer of this queue)</w:t>
       </w:r>
     </w:p>
     <w:p>
@@ -3190,8 +3765,22 @@
       </w:r>
       <w:r>
         <w:tab/>
-        <w:t>orderby = asc|desc</w:t>
-      </w:r>
+      </w:r>
+      <w:proofErr w:type="spellStart"/>
+      <w:proofErr w:type="gramStart"/>
+      <w:r>
+        <w:t>orderby</w:t>
+      </w:r>
+      <w:proofErr w:type="spellEnd"/>
+      <w:proofErr w:type="gramEnd"/>
+      <w:r>
+        <w:t xml:space="preserve"> = </w:t>
+      </w:r>
+      <w:proofErr w:type="spellStart"/>
+      <w:r>
+        <w:t>asc|desc</w:t>
+      </w:r>
+      <w:proofErr w:type="spellEnd"/>
     </w:p>
     <w:p>
       <w:r>
@@ -3199,7 +3788,24 @@
       </w:r>
       <w:r>
         <w:tab/>
-        <w:t>startpoint: chat_message_id from where you want to get records</w:t>
+      </w:r>
+      <w:proofErr w:type="spellStart"/>
+      <w:proofErr w:type="gramStart"/>
+      <w:r>
+        <w:t>startpoint</w:t>
+      </w:r>
+      <w:proofErr w:type="spellEnd"/>
+      <w:proofErr w:type="gramEnd"/>
+      <w:r>
+        <w:t xml:space="preserve">: </w:t>
+      </w:r>
+      <w:proofErr w:type="spellStart"/>
+      <w:r>
+        <w:t>chat_message_id</w:t>
+      </w:r>
+      <w:proofErr w:type="spellEnd"/>
+      <w:r>
+        <w:t xml:space="preserve"> from where you want to get records</w:t>
       </w:r>
     </w:p>
     <w:p/>
@@ -3208,7 +3814,600 @@
     <w:p/>
     <w:p/>
     <w:p/>
+    <w:p>
+      <w:pPr>
+        <w:jc w:val="center"/>
+        <w:rPr>
+          <w:sz w:val="40"/>
+          <w:szCs w:val="40"/>
+        </w:rPr>
+      </w:pPr>
+      <w:r>
+        <w:rPr>
+          <w:sz w:val="40"/>
+          <w:szCs w:val="40"/>
+        </w:rPr>
+        <w:lastRenderedPageBreak/>
+        <w:t>Authenticates</w:t>
+      </w:r>
+      <w:r>
+        <w:rPr>
+          <w:sz w:val="40"/>
+          <w:szCs w:val="40"/>
+        </w:rPr>
+        <w:t xml:space="preserve"> Web Service</w:t>
+      </w:r>
+    </w:p>
+    <w:p>
+      <w:pPr>
+        <w:jc w:val="center"/>
+      </w:pPr>
+      <w:hyperlink r:id="rId16" w:history="1">
+        <w:r>
+          <w:rPr>
+            <w:rStyle w:val="Hyperlink"/>
+          </w:rPr>
+          <w:t xml:space="preserve">http://api.chatndate.com/web/api/authenticates </w:t>
+        </w:r>
+      </w:hyperlink>
+    </w:p>
+    <w:p>
+      <w:pPr>
+        <w:jc w:val="center"/>
+      </w:pPr>
+    </w:p>
+    <w:p>
+      <w:pPr>
+        <w:rPr>
+          <w:sz w:val="40"/>
+          <w:szCs w:val="40"/>
+        </w:rPr>
+      </w:pPr>
+      <w:r>
+        <w:rPr>
+          <w:sz w:val="40"/>
+          <w:szCs w:val="40"/>
+        </w:rPr>
+        <w:t>GET /authenticates</w:t>
+      </w:r>
+    </w:p>
+    <w:p>
+      <w:r>
+        <w:t>Our Authenticate API use Basic Auth protocol method to validate user</w:t>
+      </w:r>
+    </w:p>
+    <w:p>
+      <w:r>
+        <w:t xml:space="preserve">Where you need to send extra header when you hit </w:t>
+      </w:r>
+      <w:proofErr w:type="spellStart"/>
+      <w:proofErr w:type="gramStart"/>
+      <w:r>
+        <w:t>api</w:t>
+      </w:r>
+      <w:proofErr w:type="spellEnd"/>
+      <w:r>
+        <w:t>/</w:t>
+      </w:r>
+      <w:proofErr w:type="gramEnd"/>
+      <w:r>
+        <w:t>authenticates</w:t>
+      </w:r>
+      <w:r>
+        <w:t xml:space="preserve"> </w:t>
+      </w:r>
+      <w:proofErr w:type="spellStart"/>
+      <w:r>
+        <w:t>url</w:t>
+      </w:r>
+      <w:proofErr w:type="spellEnd"/>
+    </w:p>
+    <w:p>
+      <w:r>
+        <w:t xml:space="preserve">In basic auth method we send authorization header with value </w:t>
+      </w:r>
+    </w:p>
+    <w:p>
+      <w:proofErr w:type="spellStart"/>
+      <w:proofErr w:type="gramStart"/>
+      <w:r>
+        <w:t>addHeader</w:t>
+      </w:r>
+      <w:proofErr w:type="spellEnd"/>
+      <w:r>
+        <w:t>(</w:t>
+      </w:r>
+      <w:proofErr w:type="gramEnd"/>
+      <w:r>
+        <w:t>"authorization", "Basic dGVzdDI6MTIzNDU2")</w:t>
+      </w:r>
+    </w:p>
     <w:p/>
+    <w:p>
+      <w:r>
+        <w:t>Code to generate basic auth header in java</w:t>
+      </w:r>
+      <w:r>
+        <w:t xml:space="preserve"> </w:t>
+      </w:r>
+    </w:p>
+    <w:p>
+      <w:r>
+        <w:t xml:space="preserve">Where test2@gmail.com is </w:t>
+      </w:r>
+      <w:proofErr w:type="gramStart"/>
+      <w:r>
+        <w:t>username  and</w:t>
+      </w:r>
+      <w:proofErr w:type="gramEnd"/>
+      <w:r>
+        <w:t xml:space="preserve"> 123456 is password</w:t>
+      </w:r>
+    </w:p>
+    <w:p>
+      <w:pPr>
+        <w:tabs>
+          <w:tab w:val="left" w:pos="916"/>
+          <w:tab w:val="left" w:pos="1832"/>
+          <w:tab w:val="left" w:pos="2748"/>
+          <w:tab w:val="left" w:pos="3664"/>
+          <w:tab w:val="left" w:pos="4580"/>
+          <w:tab w:val="left" w:pos="5496"/>
+          <w:tab w:val="left" w:pos="6412"/>
+          <w:tab w:val="left" w:pos="7328"/>
+          <w:tab w:val="left" w:pos="8244"/>
+          <w:tab w:val="left" w:pos="9160"/>
+          <w:tab w:val="left" w:pos="10076"/>
+          <w:tab w:val="left" w:pos="10992"/>
+          <w:tab w:val="left" w:pos="11908"/>
+          <w:tab w:val="left" w:pos="12824"/>
+          <w:tab w:val="left" w:pos="13740"/>
+          <w:tab w:val="left" w:pos="14656"/>
+        </w:tabs>
+        <w:spacing w:after="0" w:line="240" w:lineRule="auto"/>
+        <w:rPr>
+          <w:rFonts w:ascii="Courier New" w:eastAsia="Times New Roman" w:hAnsi="Courier New" w:cs="Courier New"/>
+          <w:sz w:val="20"/>
+          <w:szCs w:val="20"/>
+        </w:rPr>
+      </w:pPr>
+      <w:r>
+        <w:rPr>
+          <w:rFonts w:ascii="Courier New" w:eastAsia="Times New Roman" w:hAnsi="Courier New" w:cs="Courier New"/>
+          <w:sz w:val="20"/>
+          <w:szCs w:val="20"/>
+        </w:rPr>
+        <w:t>String encoding = Base64Encoder.encode ("test</w:t>
+      </w:r>
+      <w:r>
+        <w:rPr>
+          <w:rFonts w:ascii="Courier New" w:eastAsia="Times New Roman" w:hAnsi="Courier New" w:cs="Courier New"/>
+          <w:sz w:val="20"/>
+          <w:szCs w:val="20"/>
+        </w:rPr>
+        <w:t>2</w:t>
+      </w:r>
+      <w:r>
+        <w:rPr>
+          <w:rFonts w:ascii="Courier New" w:eastAsia="Times New Roman" w:hAnsi="Courier New" w:cs="Courier New"/>
+          <w:sz w:val="20"/>
+          <w:szCs w:val="20"/>
+        </w:rPr>
+        <w:t>@test.com</w:t>
+      </w:r>
+      <w:r>
+        <w:rPr>
+          <w:rFonts w:ascii="Courier New" w:eastAsia="Times New Roman" w:hAnsi="Courier New" w:cs="Courier New"/>
+          <w:sz w:val="20"/>
+          <w:szCs w:val="20"/>
+        </w:rPr>
+        <w:t>:</w:t>
+      </w:r>
+      <w:r>
+        <w:rPr>
+          <w:rFonts w:ascii="Courier New" w:eastAsia="Times New Roman" w:hAnsi="Courier New" w:cs="Courier New"/>
+          <w:sz w:val="20"/>
+          <w:szCs w:val="20"/>
+        </w:rPr>
+        <w:t>123456</w:t>
+      </w:r>
+      <w:r>
+        <w:rPr>
+          <w:rFonts w:ascii="Courier New" w:eastAsia="Times New Roman" w:hAnsi="Courier New" w:cs="Courier New"/>
+          <w:sz w:val="20"/>
+          <w:szCs w:val="20"/>
+        </w:rPr>
+        <w:t>");</w:t>
+      </w:r>
+    </w:p>
+    <w:p>
+      <w:pPr>
+        <w:tabs>
+          <w:tab w:val="left" w:pos="916"/>
+          <w:tab w:val="left" w:pos="1832"/>
+          <w:tab w:val="left" w:pos="2748"/>
+          <w:tab w:val="left" w:pos="3664"/>
+          <w:tab w:val="left" w:pos="4580"/>
+          <w:tab w:val="left" w:pos="5496"/>
+          <w:tab w:val="left" w:pos="6412"/>
+          <w:tab w:val="left" w:pos="7328"/>
+          <w:tab w:val="left" w:pos="8244"/>
+          <w:tab w:val="left" w:pos="9160"/>
+          <w:tab w:val="left" w:pos="10076"/>
+          <w:tab w:val="left" w:pos="10992"/>
+          <w:tab w:val="left" w:pos="11908"/>
+          <w:tab w:val="left" w:pos="12824"/>
+          <w:tab w:val="left" w:pos="13740"/>
+          <w:tab w:val="left" w:pos="14656"/>
+        </w:tabs>
+        <w:spacing w:after="0" w:line="240" w:lineRule="auto"/>
+        <w:rPr>
+          <w:rFonts w:ascii="Courier New" w:eastAsia="Times New Roman" w:hAnsi="Courier New" w:cs="Courier New"/>
+          <w:sz w:val="20"/>
+          <w:szCs w:val="20"/>
+        </w:rPr>
+      </w:pPr>
+      <w:proofErr w:type="spellStart"/>
+      <w:r>
+        <w:rPr>
+          <w:rFonts w:ascii="Courier New" w:eastAsia="Times New Roman" w:hAnsi="Courier New" w:cs="Courier New"/>
+          <w:sz w:val="20"/>
+          <w:szCs w:val="20"/>
+        </w:rPr>
+        <w:t>HttpPost</w:t>
+      </w:r>
+      <w:proofErr w:type="spellEnd"/>
+      <w:r>
+        <w:rPr>
+          <w:rFonts w:ascii="Courier New" w:eastAsia="Times New Roman" w:hAnsi="Courier New" w:cs="Courier New"/>
+          <w:sz w:val="20"/>
+          <w:szCs w:val="20"/>
+        </w:rPr>
+        <w:t xml:space="preserve"> </w:t>
+      </w:r>
+      <w:proofErr w:type="spellStart"/>
+      <w:r>
+        <w:rPr>
+          <w:rFonts w:ascii="Courier New" w:eastAsia="Times New Roman" w:hAnsi="Courier New" w:cs="Courier New"/>
+          <w:sz w:val="20"/>
+          <w:szCs w:val="20"/>
+        </w:rPr>
+        <w:t>httppost</w:t>
+      </w:r>
+      <w:proofErr w:type="spellEnd"/>
+      <w:r>
+        <w:rPr>
+          <w:rFonts w:ascii="Courier New" w:eastAsia="Times New Roman" w:hAnsi="Courier New" w:cs="Courier New"/>
+          <w:sz w:val="20"/>
+          <w:szCs w:val="20"/>
+        </w:rPr>
+        <w:t xml:space="preserve"> = new </w:t>
+      </w:r>
+      <w:proofErr w:type="spellStart"/>
+      <w:proofErr w:type="gramStart"/>
+      <w:r>
+        <w:rPr>
+          <w:rFonts w:ascii="Courier New" w:eastAsia="Times New Roman" w:hAnsi="Courier New" w:cs="Courier New"/>
+          <w:sz w:val="20"/>
+          <w:szCs w:val="20"/>
+        </w:rPr>
+        <w:t>HttpPost</w:t>
+      </w:r>
+      <w:proofErr w:type="spellEnd"/>
+      <w:r>
+        <w:rPr>
+          <w:rFonts w:ascii="Courier New" w:eastAsia="Times New Roman" w:hAnsi="Courier New" w:cs="Courier New"/>
+          <w:sz w:val="20"/>
+          <w:szCs w:val="20"/>
+        </w:rPr>
+        <w:t>(</w:t>
+      </w:r>
+      <w:proofErr w:type="gramEnd"/>
+      <w:r>
+        <w:rPr>
+          <w:rFonts w:ascii="Courier New" w:eastAsia="Times New Roman" w:hAnsi="Courier New" w:cs="Courier New"/>
+          <w:sz w:val="20"/>
+          <w:szCs w:val="20"/>
+        </w:rPr>
+        <w:t>"</w:t>
+      </w:r>
+      <w:hyperlink r:id="rId17" w:history="1">
+        <w:r>
+          <w:rPr>
+            <w:rStyle w:val="Hyperlink"/>
+          </w:rPr>
+          <w:t xml:space="preserve">http://api.chatndate.com/web/api/authenticates </w:t>
+        </w:r>
+      </w:hyperlink>
+    </w:p>
+    <w:p>
+      <w:pPr>
+        <w:tabs>
+          <w:tab w:val="left" w:pos="916"/>
+          <w:tab w:val="left" w:pos="1832"/>
+          <w:tab w:val="left" w:pos="2748"/>
+          <w:tab w:val="left" w:pos="3664"/>
+          <w:tab w:val="left" w:pos="4580"/>
+          <w:tab w:val="left" w:pos="5496"/>
+          <w:tab w:val="left" w:pos="6412"/>
+          <w:tab w:val="left" w:pos="7328"/>
+          <w:tab w:val="left" w:pos="8244"/>
+          <w:tab w:val="left" w:pos="9160"/>
+          <w:tab w:val="left" w:pos="10076"/>
+          <w:tab w:val="left" w:pos="10992"/>
+          <w:tab w:val="left" w:pos="11908"/>
+          <w:tab w:val="left" w:pos="12824"/>
+          <w:tab w:val="left" w:pos="13740"/>
+          <w:tab w:val="left" w:pos="14656"/>
+        </w:tabs>
+        <w:spacing w:after="0" w:line="240" w:lineRule="auto"/>
+        <w:rPr>
+          <w:rFonts w:ascii="Courier New" w:eastAsia="Times New Roman" w:hAnsi="Courier New" w:cs="Courier New"/>
+          <w:sz w:val="20"/>
+          <w:szCs w:val="20"/>
+        </w:rPr>
+      </w:pPr>
+      <w:r>
+        <w:rPr>
+          <w:rFonts w:ascii="Courier New" w:eastAsia="Times New Roman" w:hAnsi="Courier New" w:cs="Courier New"/>
+          <w:sz w:val="20"/>
+          <w:szCs w:val="20"/>
+        </w:rPr>
+        <w:t>");</w:t>
+      </w:r>
+    </w:p>
+    <w:p>
+      <w:pPr>
+        <w:tabs>
+          <w:tab w:val="left" w:pos="916"/>
+          <w:tab w:val="left" w:pos="1832"/>
+          <w:tab w:val="left" w:pos="2748"/>
+          <w:tab w:val="left" w:pos="3664"/>
+          <w:tab w:val="left" w:pos="4580"/>
+          <w:tab w:val="left" w:pos="5496"/>
+          <w:tab w:val="left" w:pos="6412"/>
+          <w:tab w:val="left" w:pos="7328"/>
+          <w:tab w:val="left" w:pos="8244"/>
+          <w:tab w:val="left" w:pos="9160"/>
+          <w:tab w:val="left" w:pos="10076"/>
+          <w:tab w:val="left" w:pos="10992"/>
+          <w:tab w:val="left" w:pos="11908"/>
+          <w:tab w:val="left" w:pos="12824"/>
+          <w:tab w:val="left" w:pos="13740"/>
+          <w:tab w:val="left" w:pos="14656"/>
+        </w:tabs>
+        <w:spacing w:after="0" w:line="240" w:lineRule="auto"/>
+        <w:rPr>
+          <w:rFonts w:ascii="Courier New" w:eastAsia="Times New Roman" w:hAnsi="Courier New" w:cs="Courier New"/>
+          <w:sz w:val="20"/>
+          <w:szCs w:val="20"/>
+        </w:rPr>
+      </w:pPr>
+      <w:proofErr w:type="spellStart"/>
+      <w:proofErr w:type="gramStart"/>
+      <w:r>
+        <w:rPr>
+          <w:rFonts w:ascii="Courier New" w:eastAsia="Times New Roman" w:hAnsi="Courier New" w:cs="Courier New"/>
+          <w:sz w:val="20"/>
+          <w:szCs w:val="20"/>
+        </w:rPr>
+        <w:t>httppost.setHeader</w:t>
+      </w:r>
+      <w:proofErr w:type="spellEnd"/>
+      <w:r>
+        <w:rPr>
+          <w:rFonts w:ascii="Courier New" w:eastAsia="Times New Roman" w:hAnsi="Courier New" w:cs="Courier New"/>
+          <w:sz w:val="20"/>
+          <w:szCs w:val="20"/>
+        </w:rPr>
+        <w:t>(</w:t>
+      </w:r>
+      <w:proofErr w:type="gramEnd"/>
+      <w:r>
+        <w:rPr>
+          <w:rFonts w:ascii="Courier New" w:eastAsia="Times New Roman" w:hAnsi="Courier New" w:cs="Courier New"/>
+          <w:sz w:val="20"/>
+          <w:szCs w:val="20"/>
+        </w:rPr>
+        <w:t>"Authorization", "Basic " + encoding);</w:t>
+      </w:r>
+    </w:p>
+    <w:p/>
+    <w:p/>
+    <w:p/>
+    <w:p>
+      <w:pPr>
+        <w:rPr>
+          <w:b/>
+        </w:rPr>
+      </w:pPr>
+      <w:r>
+        <w:rPr>
+          <w:b/>
+        </w:rPr>
+        <w:t xml:space="preserve">Code generated from postman, how it will </w:t>
+      </w:r>
+      <w:r>
+        <w:rPr>
+          <w:b/>
+        </w:rPr>
+        <w:t>create request</w:t>
+      </w:r>
+      <w:r>
+        <w:rPr>
+          <w:b/>
+        </w:rPr>
+        <w:t xml:space="preserve"> in java</w:t>
+      </w:r>
+    </w:p>
+    <w:p>
+      <w:proofErr w:type="spellStart"/>
+      <w:r>
+        <w:t>OkHttpClient</w:t>
+      </w:r>
+      <w:proofErr w:type="spellEnd"/>
+      <w:r>
+        <w:t xml:space="preserve"> client = new </w:t>
+      </w:r>
+      <w:proofErr w:type="spellStart"/>
+      <w:proofErr w:type="gramStart"/>
+      <w:r>
+        <w:t>OkHttpClient</w:t>
+      </w:r>
+      <w:proofErr w:type="spellEnd"/>
+      <w:r>
+        <w:t>(</w:t>
+      </w:r>
+      <w:proofErr w:type="gramEnd"/>
+      <w:r>
+        <w:t>);</w:t>
+      </w:r>
+    </w:p>
+    <w:p>
+      <w:r>
+        <w:t xml:space="preserve">Request </w:t>
+      </w:r>
+      <w:proofErr w:type="spellStart"/>
+      <w:r>
+        <w:t>request</w:t>
+      </w:r>
+      <w:proofErr w:type="spellEnd"/>
+      <w:r>
+        <w:t xml:space="preserve"> = new </w:t>
+      </w:r>
+      <w:proofErr w:type="spellStart"/>
+      <w:proofErr w:type="gramStart"/>
+      <w:r>
+        <w:t>Request.Builder</w:t>
+      </w:r>
+      <w:proofErr w:type="spellEnd"/>
+      <w:r>
+        <w:t>()</w:t>
+      </w:r>
+      <w:proofErr w:type="gramEnd"/>
+    </w:p>
+    <w:p>
+      <w:r>
+        <w:t xml:space="preserve">  .</w:t>
+      </w:r>
+      <w:proofErr w:type="spellStart"/>
+      <w:proofErr w:type="gramStart"/>
+      <w:r>
+        <w:t>url</w:t>
+      </w:r>
+      <w:proofErr w:type="spellEnd"/>
+      <w:r>
+        <w:t>(</w:t>
+      </w:r>
+      <w:proofErr w:type="gramEnd"/>
+      <w:r>
+        <w:t>"http://api.chatndate.com/web/api/authenticates")</w:t>
+      </w:r>
+    </w:p>
+    <w:p>
+      <w:r>
+        <w:t xml:space="preserve">  .</w:t>
+      </w:r>
+      <w:proofErr w:type="gramStart"/>
+      <w:r>
+        <w:t>get()</w:t>
+      </w:r>
+      <w:proofErr w:type="gramEnd"/>
+    </w:p>
+    <w:p>
+      <w:r>
+        <w:t xml:space="preserve">  .</w:t>
+      </w:r>
+      <w:proofErr w:type="spellStart"/>
+      <w:proofErr w:type="gramStart"/>
+      <w:r>
+        <w:t>addHeader</w:t>
+      </w:r>
+      <w:proofErr w:type="spellEnd"/>
+      <w:r>
+        <w:t>(</w:t>
+      </w:r>
+      <w:proofErr w:type="gramEnd"/>
+      <w:r>
+        <w:t>"authorization", "Basic dGVzdDI6MTIzNDU2")</w:t>
+      </w:r>
+    </w:p>
+    <w:p>
+      <w:r>
+        <w:t xml:space="preserve">  .</w:t>
+      </w:r>
+      <w:proofErr w:type="spellStart"/>
+      <w:proofErr w:type="gramStart"/>
+      <w:r>
+        <w:t>addHeader</w:t>
+      </w:r>
+      <w:proofErr w:type="spellEnd"/>
+      <w:r>
+        <w:t>(</w:t>
+      </w:r>
+      <w:proofErr w:type="gramEnd"/>
+      <w:r>
+        <w:t>"cache-control", "no-cache")</w:t>
+      </w:r>
+    </w:p>
+    <w:p>
+      <w:r>
+        <w:t xml:space="preserve">  .</w:t>
+      </w:r>
+      <w:proofErr w:type="spellStart"/>
+      <w:proofErr w:type="gramStart"/>
+      <w:r>
+        <w:t>addHeader</w:t>
+      </w:r>
+      <w:proofErr w:type="spellEnd"/>
+      <w:r>
+        <w:t>(</w:t>
+      </w:r>
+      <w:proofErr w:type="gramEnd"/>
+      <w:r>
+        <w:t>"postman-token", "d28a4598-5e6b-dcaa-b3c3-20446a60934d")</w:t>
+      </w:r>
+    </w:p>
+    <w:p>
+      <w:r>
+        <w:t xml:space="preserve">  .</w:t>
+      </w:r>
+      <w:proofErr w:type="gramStart"/>
+      <w:r>
+        <w:t>build(</w:t>
+      </w:r>
+      <w:proofErr w:type="gramEnd"/>
+      <w:r>
+        <w:t>);</w:t>
+      </w:r>
+    </w:p>
+    <w:p>
+      <w:r>
+        <w:lastRenderedPageBreak/>
+        <w:t xml:space="preserve">Response </w:t>
+      </w:r>
+      <w:proofErr w:type="spellStart"/>
+      <w:r>
+        <w:t>response</w:t>
+      </w:r>
+      <w:proofErr w:type="spellEnd"/>
+      <w:r>
+        <w:t xml:space="preserve"> = </w:t>
+      </w:r>
+      <w:proofErr w:type="spellStart"/>
+      <w:proofErr w:type="gramStart"/>
+      <w:r>
+        <w:t>client.newCall</w:t>
+      </w:r>
+      <w:proofErr w:type="spellEnd"/>
+      <w:r>
+        <w:t>(</w:t>
+      </w:r>
+      <w:proofErr w:type="gramEnd"/>
+      <w:r>
+        <w:t>request).execute();</w:t>
+      </w:r>
+    </w:p>
     <w:sectPr>
       <w:pgSz w:w="12240" w:h="15840"/>
       <w:pgMar w:top="1440" w:right="1440" w:bottom="1440" w:left="1440" w:header="720" w:footer="720" w:gutter="0"/>
@@ -3828,6 +5027,79 @@
       <w:ind w:left="720"/>
       <w:contextualSpacing/>
     </w:pPr>
+  </w:style>
+  <w:style w:type="paragraph" w:styleId="HTMLPreformatted">
+    <w:name w:val="HTML Preformatted"/>
+    <w:basedOn w:val="Normal"/>
+    <w:link w:val="HTMLPreformattedChar"/>
+    <w:uiPriority w:val="99"/>
+    <w:semiHidden/>
+    <w:unhideWhenUsed/>
+    <w:rsid w:val="00D301FF"/>
+    <w:pPr>
+      <w:tabs>
+        <w:tab w:val="left" w:pos="916"/>
+        <w:tab w:val="left" w:pos="1832"/>
+        <w:tab w:val="left" w:pos="2748"/>
+        <w:tab w:val="left" w:pos="3664"/>
+        <w:tab w:val="left" w:pos="4580"/>
+        <w:tab w:val="left" w:pos="5496"/>
+        <w:tab w:val="left" w:pos="6412"/>
+        <w:tab w:val="left" w:pos="7328"/>
+        <w:tab w:val="left" w:pos="8244"/>
+        <w:tab w:val="left" w:pos="9160"/>
+        <w:tab w:val="left" w:pos="10076"/>
+        <w:tab w:val="left" w:pos="10992"/>
+        <w:tab w:val="left" w:pos="11908"/>
+        <w:tab w:val="left" w:pos="12824"/>
+        <w:tab w:val="left" w:pos="13740"/>
+        <w:tab w:val="left" w:pos="14656"/>
+      </w:tabs>
+      <w:spacing w:after="0" w:line="240" w:lineRule="auto"/>
+    </w:pPr>
+    <w:rPr>
+      <w:rFonts w:ascii="Courier New" w:eastAsia="Times New Roman" w:hAnsi="Courier New" w:cs="Courier New"/>
+      <w:sz w:val="20"/>
+      <w:szCs w:val="20"/>
+    </w:rPr>
+  </w:style>
+  <w:style w:type="character" w:customStyle="1" w:styleId="HTMLPreformattedChar">
+    <w:name w:val="HTML Preformatted Char"/>
+    <w:basedOn w:val="DefaultParagraphFont"/>
+    <w:link w:val="HTMLPreformatted"/>
+    <w:uiPriority w:val="99"/>
+    <w:semiHidden/>
+    <w:rsid w:val="00D301FF"/>
+    <w:rPr>
+      <w:rFonts w:ascii="Courier New" w:eastAsia="Times New Roman" w:hAnsi="Courier New" w:cs="Courier New"/>
+      <w:sz w:val="20"/>
+      <w:szCs w:val="20"/>
+    </w:rPr>
+  </w:style>
+  <w:style w:type="character" w:customStyle="1" w:styleId="typ">
+    <w:name w:val="typ"/>
+    <w:basedOn w:val="DefaultParagraphFont"/>
+    <w:rsid w:val="00D301FF"/>
+  </w:style>
+  <w:style w:type="character" w:customStyle="1" w:styleId="pln">
+    <w:name w:val="pln"/>
+    <w:basedOn w:val="DefaultParagraphFont"/>
+    <w:rsid w:val="00D301FF"/>
+  </w:style>
+  <w:style w:type="character" w:customStyle="1" w:styleId="pun">
+    <w:name w:val="pun"/>
+    <w:basedOn w:val="DefaultParagraphFont"/>
+    <w:rsid w:val="00D301FF"/>
+  </w:style>
+  <w:style w:type="character" w:customStyle="1" w:styleId="str">
+    <w:name w:val="str"/>
+    <w:basedOn w:val="DefaultParagraphFont"/>
+    <w:rsid w:val="00D301FF"/>
+  </w:style>
+  <w:style w:type="character" w:customStyle="1" w:styleId="kwd">
+    <w:name w:val="kwd"/>
+    <w:basedOn w:val="DefaultParagraphFont"/>
+    <w:rsid w:val="00D301FF"/>
   </w:style>
 </w:styles>
 </file>

</xml_diff>

<commit_message>
Chat api Spanish support
</commit_message>
<xml_diff>
--- a/api_usage_guide.docx
+++ b/api_usage_guide.docx
@@ -4406,6 +4406,24 @@
       <w:proofErr w:type="gramEnd"/>
       <w:r>
         <w:t>request).execute();</w:t>
+      </w:r>
+    </w:p>
+    <w:p>
+      <w:r>
+        <w:t xml:space="preserve">At very first login screen you will take user inputs with email and password, and send this as a header to authenticate these details, in return of if user credential exist I will return you user object with details same we found in </w:t>
+      </w:r>
+      <w:proofErr w:type="spellStart"/>
+      <w:r>
+        <w:t>api</w:t>
+      </w:r>
+      <w:proofErr w:type="spellEnd"/>
+      <w:r>
+        <w:t>/users/1</w:t>
+      </w:r>
+    </w:p>
+    <w:p>
+      <w:r>
+        <w:t>Now further you can set this return user as current user, store this user data in sessions or global variable and use through application.</w:t>
       </w:r>
     </w:p>
     <w:sectPr>

</xml_diff>

<commit_message>
Profile API to handle put requests
</commit_message>
<xml_diff>
--- a/api_usage_guide.docx
+++ b/api_usage_guide.docx
@@ -4,15 +4,7 @@
   <w:body>
     <w:p>
       <w:r>
-        <w:t xml:space="preserve">API ROOT </w:t>
-      </w:r>
-      <w:proofErr w:type="gramStart"/>
-      <w:r>
-        <w:t>URL :</w:t>
-      </w:r>
-      <w:proofErr w:type="gramEnd"/>
-      <w:r>
-        <w:t xml:space="preserve"> </w:t>
+        <w:t xml:space="preserve">API ROOT URL : </w:t>
       </w:r>
       <w:hyperlink r:id="rId5" w:history="1">
         <w:r>
@@ -31,17 +23,7 @@
         <w:t>API</w:t>
       </w:r>
       <w:r>
-        <w:t xml:space="preserve"> in your java code, please keep this </w:t>
-      </w:r>
-      <w:proofErr w:type="spellStart"/>
-      <w:proofErr w:type="gramStart"/>
-      <w:r>
-        <w:t>url</w:t>
-      </w:r>
-      <w:proofErr w:type="spellEnd"/>
-      <w:proofErr w:type="gramEnd"/>
-      <w:r>
-        <w:t xml:space="preserve"> in variable because root URL can be changed in future.</w:t>
+        <w:t xml:space="preserve"> in your java code, please keep this url in variable because root URL can be changed in future.</w:t>
       </w:r>
     </w:p>
     <w:p>
@@ -56,62 +38,30 @@
           <w:sz w:val="32"/>
           <w:szCs w:val="32"/>
         </w:rPr>
-        <w:t xml:space="preserve">To test API I am using </w:t>
-      </w:r>
-      <w:proofErr w:type="spellStart"/>
-      <w:r>
+        <w:t>To test API I am using Chrom extension POST</w:t>
+      </w:r>
+    </w:p>
+    <w:p>
+      <w:pPr>
         <w:rPr>
           <w:sz w:val="32"/>
           <w:szCs w:val="32"/>
         </w:rPr>
-        <w:t>Chrom</w:t>
-      </w:r>
-      <w:proofErr w:type="spellEnd"/>
-      <w:r>
+      </w:pPr>
+    </w:p>
+    <w:p>
+      <w:pPr>
         <w:rPr>
           <w:sz w:val="32"/>
           <w:szCs w:val="32"/>
         </w:rPr>
-        <w:t xml:space="preserve"> extension POST</w:t>
-      </w:r>
-    </w:p>
-    <w:p>
-      <w:pPr>
+      </w:pPr>
+      <w:r>
         <w:rPr>
           <w:sz w:val="32"/>
           <w:szCs w:val="32"/>
         </w:rPr>
-      </w:pPr>
-    </w:p>
-    <w:p>
-      <w:pPr>
-        <w:rPr>
-          <w:sz w:val="32"/>
-          <w:szCs w:val="32"/>
-        </w:rPr>
-      </w:pPr>
-      <w:r>
-        <w:rPr>
-          <w:sz w:val="32"/>
-          <w:szCs w:val="32"/>
-        </w:rPr>
-        <w:t xml:space="preserve">These services are </w:t>
-      </w:r>
-      <w:proofErr w:type="spellStart"/>
-      <w:r>
-        <w:rPr>
-          <w:sz w:val="32"/>
-          <w:szCs w:val="32"/>
-        </w:rPr>
-        <w:t>avaible</w:t>
-      </w:r>
-      <w:proofErr w:type="spellEnd"/>
-      <w:r>
-        <w:rPr>
-          <w:sz w:val="32"/>
-          <w:szCs w:val="32"/>
-        </w:rPr>
-        <w:t xml:space="preserve"> with current API</w:t>
+        <w:t>These services are avaible with current API</w:t>
       </w:r>
     </w:p>
     <w:p>
@@ -123,7 +73,6 @@
           <w:szCs w:val="24"/>
         </w:rPr>
       </w:pPr>
-      <w:proofErr w:type="gramStart"/>
       <w:r>
         <w:rPr>
           <w:rFonts w:ascii="Times New Roman" w:eastAsia="Times New Roman" w:hAnsi="Symbol" w:cs="Times New Roman"/>
@@ -145,15 +94,48 @@
           <w:rFonts w:ascii="Courier New" w:eastAsia="Times New Roman" w:hAnsi="Courier New" w:cs="Courier New"/>
           <w:sz w:val="20"/>
         </w:rPr>
-        <w:t>GET</w:t>
-      </w:r>
-      <w:proofErr w:type="gramEnd"/>
+        <w:t>GET /users</w:t>
+      </w:r>
+      <w:r>
+        <w:rPr>
+          <w:rFonts w:ascii="Times New Roman" w:eastAsia="Times New Roman" w:hAnsi="Times New Roman" w:cs="Times New Roman"/>
+          <w:sz w:val="24"/>
+          <w:szCs w:val="24"/>
+        </w:rPr>
+        <w:t xml:space="preserve">: list all users page by page; </w:t>
+      </w:r>
+    </w:p>
+    <w:p>
+      <w:pPr>
+        <w:spacing w:after="0" w:line="240" w:lineRule="auto"/>
+        <w:rPr>
+          <w:rFonts w:ascii="Times New Roman" w:eastAsia="Times New Roman" w:hAnsi="Times New Roman" w:cs="Times New Roman"/>
+          <w:sz w:val="24"/>
+          <w:szCs w:val="24"/>
+        </w:rPr>
+      </w:pPr>
+      <w:r>
+        <w:rPr>
+          <w:rFonts w:ascii="Times New Roman" w:eastAsia="Times New Roman" w:hAnsi="Symbol" w:cs="Times New Roman"/>
+          <w:sz w:val="24"/>
+          <w:szCs w:val="24"/>
+        </w:rPr>
+        <w:t></w:t>
+      </w:r>
+      <w:r>
+        <w:rPr>
+          <w:rFonts w:ascii="Times New Roman" w:eastAsia="Times New Roman" w:hAnsi="Times New Roman" w:cs="Times New Roman"/>
+          <w:sz w:val="24"/>
+          <w:szCs w:val="24"/>
+        </w:rPr>
+        <w:t xml:space="preserve">  </w:t>
+      </w:r>
       <w:r>
         <w:rPr>
           <w:rFonts w:ascii="Courier New" w:eastAsia="Times New Roman" w:hAnsi="Courier New" w:cs="Courier New"/>
           <w:sz w:val="20"/>
         </w:rPr>
-        <w:t xml:space="preserve"> /users</w:t>
+        <w:t>POST /users</w:t>
       </w:r>
       <w:r>
         <w:rPr>
@@ -161,19 +143,17 @@
           <w:sz w:val="24"/>
           <w:szCs w:val="24"/>
         </w:rPr>
-        <w:t xml:space="preserve">: list all users page by page; </w:t>
-      </w:r>
-    </w:p>
-    <w:p>
-      <w:pPr>
-        <w:spacing w:after="0" w:line="240" w:lineRule="auto"/>
+        <w:t xml:space="preserve">: create a new user; </w:t>
+      </w:r>
+    </w:p>
+    <w:p>
+      <w:pPr>
         <w:rPr>
           <w:rFonts w:ascii="Times New Roman" w:eastAsia="Times New Roman" w:hAnsi="Times New Roman" w:cs="Times New Roman"/>
           <w:sz w:val="24"/>
           <w:szCs w:val="24"/>
         </w:rPr>
       </w:pPr>
-      <w:proofErr w:type="gramStart"/>
       <w:r>
         <w:rPr>
           <w:rFonts w:ascii="Times New Roman" w:eastAsia="Times New Roman" w:hAnsi="Symbol" w:cs="Times New Roman"/>
@@ -195,121 +175,125 @@
           <w:rFonts w:ascii="Courier New" w:eastAsia="Times New Roman" w:hAnsi="Courier New" w:cs="Courier New"/>
           <w:sz w:val="20"/>
         </w:rPr>
-        <w:t>POST</w:t>
-      </w:r>
-      <w:proofErr w:type="gramEnd"/>
+        <w:t>GET /users/123</w:t>
+      </w:r>
+      <w:r>
+        <w:rPr>
+          <w:rFonts w:ascii="Times New Roman" w:eastAsia="Times New Roman" w:hAnsi="Times New Roman" w:cs="Times New Roman"/>
+          <w:sz w:val="24"/>
+          <w:szCs w:val="24"/>
+        </w:rPr>
+        <w:t>: return the details of the user 123;</w:t>
+      </w:r>
+    </w:p>
+    <w:p>
+      <w:pPr>
+        <w:spacing w:after="0" w:line="240" w:lineRule="auto"/>
+        <w:rPr>
+          <w:rFonts w:ascii="Times New Roman" w:eastAsia="Times New Roman" w:hAnsi="Times New Roman" w:cs="Times New Roman"/>
+          <w:sz w:val="24"/>
+          <w:szCs w:val="24"/>
+        </w:rPr>
+      </w:pPr>
+      <w:r>
+        <w:rPr>
+          <w:rFonts w:ascii="Times New Roman" w:eastAsia="Times New Roman" w:hAnsi="Symbol" w:cs="Times New Roman"/>
+          <w:sz w:val="24"/>
+          <w:szCs w:val="24"/>
+        </w:rPr>
+        <w:t></w:t>
+      </w:r>
+      <w:r>
+        <w:rPr>
+          <w:rFonts w:ascii="Times New Roman" w:eastAsia="Times New Roman" w:hAnsi="Times New Roman" w:cs="Times New Roman"/>
+          <w:sz w:val="24"/>
+          <w:szCs w:val="24"/>
+        </w:rPr>
+        <w:t xml:space="preserve">  </w:t>
+      </w:r>
       <w:r>
         <w:rPr>
           <w:rFonts w:ascii="Courier New" w:eastAsia="Times New Roman" w:hAnsi="Courier New" w:cs="Courier New"/>
           <w:sz w:val="20"/>
         </w:rPr>
-        <w:t xml:space="preserve"> /users</w:t>
-      </w:r>
-      <w:r>
-        <w:rPr>
-          <w:rFonts w:ascii="Times New Roman" w:eastAsia="Times New Roman" w:hAnsi="Times New Roman" w:cs="Times New Roman"/>
-          <w:sz w:val="24"/>
-          <w:szCs w:val="24"/>
-        </w:rPr>
-        <w:t xml:space="preserve">: create a new user; </w:t>
-      </w:r>
-    </w:p>
-    <w:p>
-      <w:pPr>
-        <w:rPr>
-          <w:rFonts w:ascii="Times New Roman" w:eastAsia="Times New Roman" w:hAnsi="Times New Roman" w:cs="Times New Roman"/>
-          <w:sz w:val="24"/>
-          <w:szCs w:val="24"/>
-        </w:rPr>
-      </w:pPr>
-      <w:proofErr w:type="gramStart"/>
-      <w:r>
-        <w:rPr>
-          <w:rFonts w:ascii="Times New Roman" w:eastAsia="Times New Roman" w:hAnsi="Symbol" w:cs="Times New Roman"/>
-          <w:sz w:val="24"/>
-          <w:szCs w:val="24"/>
-        </w:rPr>
-        <w:t></w:t>
-      </w:r>
-      <w:r>
-        <w:rPr>
-          <w:rFonts w:ascii="Times New Roman" w:eastAsia="Times New Roman" w:hAnsi="Times New Roman" w:cs="Times New Roman"/>
-          <w:sz w:val="24"/>
-          <w:szCs w:val="24"/>
-        </w:rPr>
-        <w:t xml:space="preserve">  </w:t>
+        <w:t>GET /</w:t>
       </w:r>
       <w:r>
         <w:rPr>
           <w:rFonts w:ascii="Courier New" w:eastAsia="Times New Roman" w:hAnsi="Courier New" w:cs="Courier New"/>
           <w:sz w:val="20"/>
         </w:rPr>
-        <w:t>GET</w:t>
-      </w:r>
-      <w:proofErr w:type="gramEnd"/>
+        <w:t>profile</w:t>
+      </w:r>
+      <w:r>
+        <w:rPr>
+          <w:rFonts w:ascii="Times New Roman" w:eastAsia="Times New Roman" w:hAnsi="Times New Roman" w:cs="Times New Roman"/>
+          <w:sz w:val="24"/>
+          <w:szCs w:val="24"/>
+        </w:rPr>
+        <w:t>: list all users</w:t>
+      </w:r>
+      <w:r>
+        <w:rPr>
+          <w:rFonts w:ascii="Times New Roman" w:eastAsia="Times New Roman" w:hAnsi="Times New Roman" w:cs="Times New Roman"/>
+          <w:sz w:val="24"/>
+          <w:szCs w:val="24"/>
+        </w:rPr>
+        <w:t xml:space="preserve"> profiles</w:t>
+      </w:r>
+      <w:r>
+        <w:rPr>
+          <w:rFonts w:ascii="Times New Roman" w:eastAsia="Times New Roman" w:hAnsi="Times New Roman" w:cs="Times New Roman"/>
+          <w:sz w:val="24"/>
+          <w:szCs w:val="24"/>
+        </w:rPr>
+        <w:t xml:space="preserve"> page by page; </w:t>
+      </w:r>
+    </w:p>
+    <w:p>
+      <w:pPr>
+        <w:rPr>
+          <w:rFonts w:ascii="Times New Roman" w:eastAsia="Times New Roman" w:hAnsi="Times New Roman" w:cs="Times New Roman"/>
+          <w:sz w:val="24"/>
+          <w:szCs w:val="24"/>
+        </w:rPr>
+      </w:pPr>
+      <w:r>
+        <w:rPr>
+          <w:rFonts w:ascii="Times New Roman" w:eastAsia="Times New Roman" w:hAnsi="Symbol" w:cs="Times New Roman"/>
+          <w:sz w:val="24"/>
+          <w:szCs w:val="24"/>
+        </w:rPr>
+        <w:t></w:t>
+      </w:r>
+      <w:r>
+        <w:rPr>
+          <w:rFonts w:ascii="Times New Roman" w:eastAsia="Times New Roman" w:hAnsi="Times New Roman" w:cs="Times New Roman"/>
+          <w:sz w:val="24"/>
+          <w:szCs w:val="24"/>
+        </w:rPr>
+        <w:t xml:space="preserve">  </w:t>
+      </w:r>
       <w:r>
         <w:rPr>
           <w:rFonts w:ascii="Courier New" w:eastAsia="Times New Roman" w:hAnsi="Courier New" w:cs="Courier New"/>
           <w:sz w:val="20"/>
         </w:rPr>
-        <w:t xml:space="preserve"> /users/123</w:t>
-      </w:r>
-      <w:r>
-        <w:rPr>
-          <w:rFonts w:ascii="Times New Roman" w:eastAsia="Times New Roman" w:hAnsi="Times New Roman" w:cs="Times New Roman"/>
-          <w:sz w:val="24"/>
-          <w:szCs w:val="24"/>
-        </w:rPr>
-        <w:t>: return the details of the user 123;</w:t>
-      </w:r>
-    </w:p>
-    <w:p>
-      <w:pPr>
-        <w:spacing w:after="0" w:line="240" w:lineRule="auto"/>
-        <w:rPr>
-          <w:rFonts w:ascii="Times New Roman" w:eastAsia="Times New Roman" w:hAnsi="Times New Roman" w:cs="Times New Roman"/>
-          <w:sz w:val="24"/>
-          <w:szCs w:val="24"/>
-        </w:rPr>
-      </w:pPr>
-      <w:proofErr w:type="gramStart"/>
-      <w:r>
-        <w:rPr>
-          <w:rFonts w:ascii="Times New Roman" w:eastAsia="Times New Roman" w:hAnsi="Symbol" w:cs="Times New Roman"/>
-          <w:sz w:val="24"/>
-          <w:szCs w:val="24"/>
-        </w:rPr>
-        <w:t></w:t>
-      </w:r>
-      <w:r>
-        <w:rPr>
-          <w:rFonts w:ascii="Times New Roman" w:eastAsia="Times New Roman" w:hAnsi="Times New Roman" w:cs="Times New Roman"/>
-          <w:sz w:val="24"/>
-          <w:szCs w:val="24"/>
-        </w:rPr>
-        <w:t xml:space="preserve">  </w:t>
+        <w:t>GET /</w:t>
       </w:r>
       <w:r>
         <w:rPr>
           <w:rFonts w:ascii="Courier New" w:eastAsia="Times New Roman" w:hAnsi="Courier New" w:cs="Courier New"/>
           <w:sz w:val="20"/>
         </w:rPr>
-        <w:t>GET</w:t>
-      </w:r>
-      <w:proofErr w:type="gramEnd"/>
+        <w:t>profiles</w:t>
+      </w:r>
       <w:r>
         <w:rPr>
           <w:rFonts w:ascii="Courier New" w:eastAsia="Times New Roman" w:hAnsi="Courier New" w:cs="Courier New"/>
           <w:sz w:val="20"/>
         </w:rPr>
-        <w:t xml:space="preserve"> /</w:t>
-      </w:r>
-      <w:r>
-        <w:rPr>
-          <w:rFonts w:ascii="Courier New" w:eastAsia="Times New Roman" w:hAnsi="Courier New" w:cs="Courier New"/>
-          <w:sz w:val="20"/>
-        </w:rPr>
-        <w:t>profile</w:t>
+        <w:t>/123</w:t>
       </w:r>
       <w:r>
         <w:rPr>
@@ -317,7 +301,7 @@
           <w:sz w:val="24"/>
           <w:szCs w:val="24"/>
         </w:rPr>
-        <w:t>: list all users</w:t>
+        <w:t xml:space="preserve">: return the </w:t>
       </w:r>
       <w:r>
         <w:rPr>
@@ -325,7 +309,7 @@
           <w:sz w:val="24"/>
           <w:szCs w:val="24"/>
         </w:rPr>
-        <w:t xml:space="preserve"> profiles</w:t>
+        <w:t>full profile</w:t>
       </w:r>
       <w:r>
         <w:rPr>
@@ -333,85 +317,6 @@
           <w:sz w:val="24"/>
           <w:szCs w:val="24"/>
         </w:rPr>
-        <w:t xml:space="preserve"> page by page; </w:t>
-      </w:r>
-    </w:p>
-    <w:p>
-      <w:pPr>
-        <w:rPr>
-          <w:rFonts w:ascii="Times New Roman" w:eastAsia="Times New Roman" w:hAnsi="Times New Roman" w:cs="Times New Roman"/>
-          <w:sz w:val="24"/>
-          <w:szCs w:val="24"/>
-        </w:rPr>
-      </w:pPr>
-      <w:proofErr w:type="gramStart"/>
-      <w:r>
-        <w:rPr>
-          <w:rFonts w:ascii="Times New Roman" w:eastAsia="Times New Roman" w:hAnsi="Symbol" w:cs="Times New Roman"/>
-          <w:sz w:val="24"/>
-          <w:szCs w:val="24"/>
-        </w:rPr>
-        <w:t></w:t>
-      </w:r>
-      <w:r>
-        <w:rPr>
-          <w:rFonts w:ascii="Times New Roman" w:eastAsia="Times New Roman" w:hAnsi="Times New Roman" w:cs="Times New Roman"/>
-          <w:sz w:val="24"/>
-          <w:szCs w:val="24"/>
-        </w:rPr>
-        <w:t xml:space="preserve">  </w:t>
-      </w:r>
-      <w:r>
-        <w:rPr>
-          <w:rFonts w:ascii="Courier New" w:eastAsia="Times New Roman" w:hAnsi="Courier New" w:cs="Courier New"/>
-          <w:sz w:val="20"/>
-        </w:rPr>
-        <w:t>GET</w:t>
-      </w:r>
-      <w:proofErr w:type="gramEnd"/>
-      <w:r>
-        <w:rPr>
-          <w:rFonts w:ascii="Courier New" w:eastAsia="Times New Roman" w:hAnsi="Courier New" w:cs="Courier New"/>
-          <w:sz w:val="20"/>
-        </w:rPr>
-        <w:t xml:space="preserve"> /</w:t>
-      </w:r>
-      <w:r>
-        <w:rPr>
-          <w:rFonts w:ascii="Courier New" w:eastAsia="Times New Roman" w:hAnsi="Courier New" w:cs="Courier New"/>
-          <w:sz w:val="20"/>
-        </w:rPr>
-        <w:t>profiles</w:t>
-      </w:r>
-      <w:r>
-        <w:rPr>
-          <w:rFonts w:ascii="Courier New" w:eastAsia="Times New Roman" w:hAnsi="Courier New" w:cs="Courier New"/>
-          <w:sz w:val="20"/>
-        </w:rPr>
-        <w:t>/123</w:t>
-      </w:r>
-      <w:r>
-        <w:rPr>
-          <w:rFonts w:ascii="Times New Roman" w:eastAsia="Times New Roman" w:hAnsi="Times New Roman" w:cs="Times New Roman"/>
-          <w:sz w:val="24"/>
-          <w:szCs w:val="24"/>
-        </w:rPr>
-        <w:t xml:space="preserve">: return the </w:t>
-      </w:r>
-      <w:r>
-        <w:rPr>
-          <w:rFonts w:ascii="Times New Roman" w:eastAsia="Times New Roman" w:hAnsi="Times New Roman" w:cs="Times New Roman"/>
-          <w:sz w:val="24"/>
-          <w:szCs w:val="24"/>
-        </w:rPr>
-        <w:t>full profile</w:t>
-      </w:r>
-      <w:r>
-        <w:rPr>
-          <w:rFonts w:ascii="Times New Roman" w:eastAsia="Times New Roman" w:hAnsi="Times New Roman" w:cs="Times New Roman"/>
-          <w:sz w:val="24"/>
-          <w:szCs w:val="24"/>
-        </w:rPr>
         <w:t xml:space="preserve"> of the user 123;</w:t>
       </w:r>
     </w:p>
@@ -453,91 +358,27 @@
     </w:p>
     <w:p>
       <w:r>
-        <w:t xml:space="preserve">  "</w:t>
-      </w:r>
-      <w:proofErr w:type="gramStart"/>
-      <w:r>
-        <w:t>name</w:t>
-      </w:r>
-      <w:proofErr w:type="gramEnd"/>
-      <w:r>
-        <w:t>": "</w:t>
-      </w:r>
-      <w:proofErr w:type="spellStart"/>
-      <w:r>
-        <w:t>Unprocessable</w:t>
-      </w:r>
-      <w:proofErr w:type="spellEnd"/>
-      <w:r>
-        <w:t xml:space="preserve"> entity",</w:t>
-      </w:r>
-    </w:p>
-    <w:p>
-      <w:r>
-        <w:t xml:space="preserve">  "message": "{\"email\"</w:t>
-      </w:r>
-      <w:proofErr w:type="gramStart"/>
-      <w:r>
-        <w:t>:[</w:t>
-      </w:r>
-      <w:proofErr w:type="gramEnd"/>
-      <w:r>
-        <w:t>\"This email address has already been taken\"]}",</w:t>
-      </w:r>
-    </w:p>
-    <w:p>
-      <w:r>
-        <w:t xml:space="preserve">  "</w:t>
-      </w:r>
-      <w:proofErr w:type="gramStart"/>
-      <w:r>
-        <w:t>code</w:t>
-      </w:r>
-      <w:proofErr w:type="gramEnd"/>
-      <w:r>
-        <w:t>": 0,</w:t>
-      </w:r>
-    </w:p>
-    <w:p>
-      <w:r>
-        <w:t xml:space="preserve">  "</w:t>
-      </w:r>
-      <w:proofErr w:type="gramStart"/>
-      <w:r>
-        <w:t>status</w:t>
-      </w:r>
-      <w:proofErr w:type="gramEnd"/>
-      <w:r>
-        <w:t>": 422,</w:t>
-      </w:r>
-    </w:p>
-    <w:p>
-      <w:r>
-        <w:t xml:space="preserve">  "</w:t>
-      </w:r>
-      <w:proofErr w:type="gramStart"/>
-      <w:r>
-        <w:t>type</w:t>
-      </w:r>
-      <w:proofErr w:type="gramEnd"/>
-      <w:r>
-        <w:t>": "</w:t>
-      </w:r>
-      <w:proofErr w:type="spellStart"/>
-      <w:r>
-        <w:t>yii</w:t>
-      </w:r>
-      <w:proofErr w:type="spellEnd"/>
-      <w:r>
-        <w:t>\\web\\</w:t>
-      </w:r>
-      <w:proofErr w:type="spellStart"/>
-      <w:r>
-        <w:t>HttpException</w:t>
-      </w:r>
-      <w:proofErr w:type="spellEnd"/>
-      <w:r>
-        <w:t>"</w:t>
+        <w:t xml:space="preserve">  "name": "Unprocessable entity",</w:t>
+      </w:r>
+    </w:p>
+    <w:p>
+      <w:r>
+        <w:t xml:space="preserve">  "message": "{\"email\":[\"This email address has already been taken\"]}",</w:t>
+      </w:r>
+    </w:p>
+    <w:p>
+      <w:r>
+        <w:t xml:space="preserve">  "code": 0,</w:t>
+      </w:r>
+    </w:p>
+    <w:p>
+      <w:r>
+        <w:t xml:space="preserve">  "status": 422,</w:t>
+      </w:r>
+    </w:p>
+    <w:p>
+      <w:r>
+        <w:t xml:space="preserve">  "type": "yii\\web\\HttpException"</w:t>
       </w:r>
     </w:p>
     <w:p>
@@ -1006,13 +847,8 @@
     <w:p/>
     <w:p/>
     <w:p>
-      <w:proofErr w:type="spellStart"/>
-      <w:r>
-        <w:t>Webservice</w:t>
-      </w:r>
-      <w:proofErr w:type="spellEnd"/>
-      <w:r>
-        <w:t xml:space="preserve"> Objects</w:t>
+      <w:r>
+        <w:t>Webservice Objects</w:t>
       </w:r>
     </w:p>
     <w:p>
@@ -1057,16 +893,8 @@
         <w:rPr>
           <w:b/>
         </w:rPr>
-        <w:t xml:space="preserve">User object </w:t>
-      </w:r>
-      <w:proofErr w:type="gramStart"/>
-      <w:r>
-        <w:rPr>
-          <w:b/>
-        </w:rPr>
-        <w:t>URL :</w:t>
-      </w:r>
-      <w:proofErr w:type="gramEnd"/>
+        <w:t>User object URL :</w:t>
+      </w:r>
       <w:r>
         <w:t xml:space="preserve"> </w:t>
       </w:r>
@@ -1092,23 +920,7 @@
     </w:p>
     <w:p>
       <w:r>
-        <w:t xml:space="preserve">To access user </w:t>
-      </w:r>
-      <w:proofErr w:type="gramStart"/>
-      <w:r>
-        <w:t>object  you</w:t>
-      </w:r>
-      <w:proofErr w:type="gramEnd"/>
-      <w:r>
-        <w:t xml:space="preserve"> need to call above user, It will return you list of users in </w:t>
-      </w:r>
-      <w:proofErr w:type="spellStart"/>
-      <w:r>
-        <w:t>json</w:t>
-      </w:r>
-      <w:proofErr w:type="spellEnd"/>
-      <w:r>
-        <w:t xml:space="preserve"> format, currently per feed limit is 20, we may increase or decrease per page limit</w:t>
+        <w:t>To access user object  you need to call above user, It will return you list of users in json format, currently per feed limit is 20, we may increase or decrease per page limit</w:t>
       </w:r>
     </w:p>
     <w:p>
@@ -1215,43 +1027,7 @@
           <w:color w:val="808080"/>
           <w:sz w:val="18"/>
         </w:rPr>
-        <w:t>application/</w:t>
-      </w:r>
-      <w:proofErr w:type="spellStart"/>
-      <w:r>
-        <w:rPr>
-          <w:rFonts w:ascii="Segoe UI" w:eastAsia="Times New Roman" w:hAnsi="Segoe UI" w:cs="Segoe UI"/>
-          <w:color w:val="808080"/>
-          <w:sz w:val="18"/>
-        </w:rPr>
-        <w:t>json</w:t>
-      </w:r>
-      <w:proofErr w:type="spellEnd"/>
-      <w:r>
-        <w:rPr>
-          <w:rFonts w:ascii="Segoe UI" w:eastAsia="Times New Roman" w:hAnsi="Segoe UI" w:cs="Segoe UI"/>
-          <w:color w:val="808080"/>
-          <w:sz w:val="18"/>
-        </w:rPr>
-        <w:t xml:space="preserve">; </w:t>
-      </w:r>
-      <w:proofErr w:type="spellStart"/>
-      <w:r>
-        <w:rPr>
-          <w:rFonts w:ascii="Segoe UI" w:eastAsia="Times New Roman" w:hAnsi="Segoe UI" w:cs="Segoe UI"/>
-          <w:color w:val="808080"/>
-          <w:sz w:val="18"/>
-        </w:rPr>
-        <w:t>charset</w:t>
-      </w:r>
-      <w:proofErr w:type="spellEnd"/>
-      <w:r>
-        <w:rPr>
-          <w:rFonts w:ascii="Segoe UI" w:eastAsia="Times New Roman" w:hAnsi="Segoe UI" w:cs="Segoe UI"/>
-          <w:color w:val="808080"/>
-          <w:sz w:val="18"/>
-        </w:rPr>
-        <w:t>=UTF-8</w:t>
+        <w:t>application/json; charset=UTF-8</w:t>
       </w:r>
     </w:p>
     <w:p>
@@ -1341,61 +1117,7 @@
           <w:color w:val="808080"/>
           <w:sz w:val="18"/>
         </w:rPr>
-        <w:t xml:space="preserve">&lt;http://localhost/ChatWeb/web/api/users?page=1&gt;; </w:t>
-      </w:r>
-      <w:proofErr w:type="spellStart"/>
-      <w:r>
-        <w:rPr>
-          <w:rFonts w:ascii="Segoe UI" w:eastAsia="Times New Roman" w:hAnsi="Segoe UI" w:cs="Segoe UI"/>
-          <w:color w:val="808080"/>
-          <w:sz w:val="18"/>
-        </w:rPr>
-        <w:t>rel</w:t>
-      </w:r>
-      <w:proofErr w:type="spellEnd"/>
-      <w:r>
-        <w:rPr>
-          <w:rFonts w:ascii="Segoe UI" w:eastAsia="Times New Roman" w:hAnsi="Segoe UI" w:cs="Segoe UI"/>
-          <w:color w:val="808080"/>
-          <w:sz w:val="18"/>
-        </w:rPr>
-        <w:t xml:space="preserve">=self, &lt;http://localhost/ChatWeb/web/api/users?page=2&gt;; </w:t>
-      </w:r>
-      <w:proofErr w:type="spellStart"/>
-      <w:r>
-        <w:rPr>
-          <w:rFonts w:ascii="Segoe UI" w:eastAsia="Times New Roman" w:hAnsi="Segoe UI" w:cs="Segoe UI"/>
-          <w:color w:val="808080"/>
-          <w:sz w:val="18"/>
-        </w:rPr>
-        <w:t>rel</w:t>
-      </w:r>
-      <w:proofErr w:type="spellEnd"/>
-      <w:r>
-        <w:rPr>
-          <w:rFonts w:ascii="Segoe UI" w:eastAsia="Times New Roman" w:hAnsi="Segoe UI" w:cs="Segoe UI"/>
-          <w:color w:val="808080"/>
-          <w:sz w:val="18"/>
-        </w:rPr>
-        <w:t xml:space="preserve">=next, &lt;http://localhost/ChatWeb/web/api/users?page=2&gt;; </w:t>
-      </w:r>
-      <w:proofErr w:type="spellStart"/>
-      <w:r>
-        <w:rPr>
-          <w:rFonts w:ascii="Segoe UI" w:eastAsia="Times New Roman" w:hAnsi="Segoe UI" w:cs="Segoe UI"/>
-          <w:color w:val="808080"/>
-          <w:sz w:val="18"/>
-        </w:rPr>
-        <w:t>rel</w:t>
-      </w:r>
-      <w:proofErr w:type="spellEnd"/>
-      <w:r>
-        <w:rPr>
-          <w:rFonts w:ascii="Segoe UI" w:eastAsia="Times New Roman" w:hAnsi="Segoe UI" w:cs="Segoe UI"/>
-          <w:color w:val="808080"/>
-          <w:sz w:val="18"/>
-        </w:rPr>
-        <w:t>=last</w:t>
+        <w:t>&lt;http://localhost/ChatWeb/web/api/users?page=1&gt;; rel=self, &lt;http://localhost/ChatWeb/web/api/users?page=2&gt;; rel=next, &lt;http://localhost/ChatWeb/web/api/users?page=2&gt;; rel=last</w:t>
       </w:r>
     </w:p>
     <w:p>
@@ -1796,28 +1518,7 @@
     </w:p>
     <w:p>
       <w:r>
-        <w:t xml:space="preserve">The above </w:t>
-      </w:r>
-      <w:proofErr w:type="spellStart"/>
-      <w:r>
-        <w:t>webservice</w:t>
-      </w:r>
-      <w:proofErr w:type="spellEnd"/>
-      <w:r>
-        <w:t xml:space="preserve"> will return Users full profile and </w:t>
-      </w:r>
-      <w:proofErr w:type="spellStart"/>
-      <w:r>
-        <w:t>id</w:t>
-      </w:r>
-      <w:proofErr w:type="gramStart"/>
-      <w:r>
-        <w:t>,username</w:t>
-      </w:r>
-      <w:proofErr w:type="spellEnd"/>
-      <w:proofErr w:type="gramEnd"/>
-      <w:r>
-        <w:t xml:space="preserve"> field from user table</w:t>
+        <w:t>The above webservice will return Users full profile and id,username field from user table</w:t>
       </w:r>
     </w:p>
     <w:p/>
@@ -1879,16 +1580,8 @@
         <w:rPr>
           <w:b/>
         </w:rPr>
-        <w:t xml:space="preserve">User object </w:t>
-      </w:r>
-      <w:proofErr w:type="gramStart"/>
-      <w:r>
-        <w:rPr>
-          <w:b/>
-        </w:rPr>
-        <w:t>URL :</w:t>
-      </w:r>
-      <w:proofErr w:type="gramEnd"/>
+        <w:t>User object URL :</w:t>
+      </w:r>
       <w:r>
         <w:t xml:space="preserve"> </w:t>
       </w:r>
@@ -1903,15 +1596,7 @@
     </w:p>
     <w:p>
       <w:r>
-        <w:t xml:space="preserve">This API’s working is same but rather then providing list of users in array it will give you </w:t>
-      </w:r>
-      <w:proofErr w:type="spellStart"/>
-      <w:r>
-        <w:t>json</w:t>
-      </w:r>
-      <w:proofErr w:type="spellEnd"/>
-      <w:r>
-        <w:t xml:space="preserve"> object for user with ID 30</w:t>
+        <w:t>This API’s working is same but rather then providing list of users in array it will give you json object for user with ID 30</w:t>
       </w:r>
     </w:p>
     <w:p/>
@@ -1964,16 +1649,8 @@
         <w:rPr>
           <w:b/>
         </w:rPr>
-        <w:t xml:space="preserve">User object </w:t>
-      </w:r>
-      <w:proofErr w:type="gramStart"/>
-      <w:r>
-        <w:rPr>
-          <w:b/>
-        </w:rPr>
-        <w:t>URL :</w:t>
-      </w:r>
-      <w:proofErr w:type="gramEnd"/>
+        <w:t>User object URL :</w:t>
+      </w:r>
       <w:r>
         <w:t xml:space="preserve"> </w:t>
       </w:r>
@@ -2119,11 +1796,9 @@
             <w:tcW w:w="1485" w:type="dxa"/>
           </w:tcPr>
           <w:p>
-            <w:proofErr w:type="spellStart"/>
             <w:r>
               <w:t>first_name</w:t>
             </w:r>
-            <w:proofErr w:type="spellEnd"/>
           </w:p>
         </w:tc>
         <w:tc>
@@ -2156,11 +1831,9 @@
             <w:tcW w:w="1485" w:type="dxa"/>
           </w:tcPr>
           <w:p>
-            <w:proofErr w:type="spellStart"/>
             <w:r>
               <w:t>last_name</w:t>
             </w:r>
-            <w:proofErr w:type="spellEnd"/>
           </w:p>
         </w:tc>
         <w:tc>
@@ -2193,11 +1866,9 @@
             <w:tcW w:w="1485" w:type="dxa"/>
           </w:tcPr>
           <w:p>
-            <w:proofErr w:type="spellStart"/>
             <w:r>
               <w:t>languages_id</w:t>
             </w:r>
-            <w:proofErr w:type="spellEnd"/>
           </w:p>
         </w:tc>
         <w:tc>
@@ -2206,13 +1877,8 @@
           </w:tcPr>
           <w:p>
             <w:r>
-              <w:t xml:space="preserve">Small </w:t>
-            </w:r>
-            <w:proofErr w:type="spellStart"/>
-            <w:r>
-              <w:t>int</w:t>
-            </w:r>
-            <w:proofErr w:type="spellEnd"/>
+              <w:t>Small int</w:t>
+            </w:r>
           </w:p>
         </w:tc>
         <w:tc>
@@ -2226,30 +1892,15 @@
           </w:p>
           <w:p>
             <w:r>
-              <w:t xml:space="preserve">2 = </w:t>
-            </w:r>
-            <w:proofErr w:type="spellStart"/>
-            <w:r>
-              <w:t>spanish</w:t>
-            </w:r>
-            <w:proofErr w:type="spellEnd"/>
+              <w:t>2 = spanish</w:t>
+            </w:r>
           </w:p>
         </w:tc>
       </w:tr>
     </w:tbl>
     <w:p>
       <w:r>
-        <w:t xml:space="preserve">When you hit above API </w:t>
-      </w:r>
-      <w:proofErr w:type="spellStart"/>
-      <w:proofErr w:type="gramStart"/>
-      <w:r>
-        <w:t>url</w:t>
-      </w:r>
-      <w:proofErr w:type="spellEnd"/>
-      <w:proofErr w:type="gramEnd"/>
-      <w:r>
-        <w:t xml:space="preserve"> with post data, This API assume you are trying to insert data in users object, which mean it is create new user request.</w:t>
+        <w:t>When you hit above API url with post data, This API assume you are trying to insert data in users object, which mean it is create new user request.</w:t>
       </w:r>
     </w:p>
     <w:p>
@@ -2258,39 +1909,29 @@
       </w:r>
     </w:p>
     <w:p>
-      <w:proofErr w:type="gramStart"/>
       <w:r>
         <w:t>email</w:t>
       </w:r>
-      <w:proofErr w:type="gramEnd"/>
-    </w:p>
-    <w:p>
-      <w:proofErr w:type="gramStart"/>
+    </w:p>
+    <w:p>
       <w:r>
         <w:t>password</w:t>
       </w:r>
-      <w:proofErr w:type="gramEnd"/>
-    </w:p>
-    <w:p>
-      <w:proofErr w:type="spellStart"/>
+    </w:p>
+    <w:p>
       <w:r>
         <w:t>first_name</w:t>
       </w:r>
-      <w:proofErr w:type="spellEnd"/>
-    </w:p>
-    <w:p>
-      <w:proofErr w:type="spellStart"/>
+    </w:p>
+    <w:p>
       <w:r>
         <w:t>last_name</w:t>
       </w:r>
-      <w:proofErr w:type="spellEnd"/>
-    </w:p>
-    <w:p>
-      <w:proofErr w:type="spellStart"/>
+    </w:p>
+    <w:p>
       <w:r>
         <w:t>languages_id</w:t>
       </w:r>
-      <w:proofErr w:type="spellEnd"/>
     </w:p>
     <w:p/>
     <w:p>
@@ -2299,15 +1940,7 @@
         <w:t xml:space="preserve">Because our High priority work is to build chat API, we will expand profile information later, I already created table to store users full profile but it will make our testing job hard if </w:t>
       </w:r>
       <w:r>
-        <w:t xml:space="preserve">need to fill big form to create new </w:t>
-      </w:r>
-      <w:proofErr w:type="spellStart"/>
-      <w:r>
-        <w:t>user.So</w:t>
-      </w:r>
-      <w:proofErr w:type="spellEnd"/>
-      <w:r>
-        <w:t xml:space="preserve"> we will expand this Profile creation API later with more inputs</w:t>
+        <w:t>need to fill big form to create new user.So we will expand this Profile creation API later with more inputs</w:t>
       </w:r>
       <w:r>
         <w:t>.</w:t>
@@ -2390,16 +2023,8 @@
         <w:rPr>
           <w:b/>
         </w:rPr>
-        <w:t xml:space="preserve">User object </w:t>
-      </w:r>
-      <w:proofErr w:type="gramStart"/>
-      <w:r>
-        <w:rPr>
-          <w:b/>
-        </w:rPr>
-        <w:t>URL :</w:t>
-      </w:r>
-      <w:proofErr w:type="gramEnd"/>
+        <w:t>User object URL :</w:t>
+      </w:r>
       <w:r>
         <w:t xml:space="preserve"> </w:t>
       </w:r>
@@ -2467,16 +2092,8 @@
         <w:rPr>
           <w:b/>
         </w:rPr>
-        <w:t xml:space="preserve">User object </w:t>
-      </w:r>
-      <w:proofErr w:type="gramStart"/>
-      <w:r>
-        <w:rPr>
-          <w:b/>
-        </w:rPr>
-        <w:t>URL :</w:t>
-      </w:r>
-      <w:proofErr w:type="gramEnd"/>
+        <w:t>User object URL :</w:t>
+      </w:r>
       <w:r>
         <w:t xml:space="preserve"> </w:t>
       </w:r>
@@ -2616,23 +2233,22 @@
           <w:sz w:val="28"/>
           <w:szCs w:val="28"/>
         </w:rPr>
-        <w:t xml:space="preserve">    "</w:t>
-      </w:r>
-      <w:proofErr w:type="gramStart"/>
-      <w:r>
+        <w:t xml:space="preserve">    "id": 1,</w:t>
+      </w:r>
+    </w:p>
+    <w:p>
+      <w:pPr>
         <w:rPr>
           <w:sz w:val="28"/>
           <w:szCs w:val="28"/>
         </w:rPr>
-        <w:t>id</w:t>
-      </w:r>
-      <w:proofErr w:type="gramEnd"/>
+      </w:pPr>
       <w:r>
         <w:rPr>
           <w:sz w:val="28"/>
           <w:szCs w:val="28"/>
         </w:rPr>
-        <w:t>": 1,</w:t>
+        <w:t xml:space="preserve">    "language_name": "English",</w:t>
       </w:r>
     </w:p>
     <w:p>
@@ -2647,23 +2263,22 @@
           <w:sz w:val="28"/>
           <w:szCs w:val="28"/>
         </w:rPr>
-        <w:t xml:space="preserve">    "</w:t>
-      </w:r>
-      <w:proofErr w:type="spellStart"/>
-      <w:r>
+        <w:t xml:space="preserve">    "language_code": "en"</w:t>
+      </w:r>
+    </w:p>
+    <w:p>
+      <w:pPr>
         <w:rPr>
           <w:sz w:val="28"/>
           <w:szCs w:val="28"/>
         </w:rPr>
-        <w:t>language_name</w:t>
-      </w:r>
-      <w:proofErr w:type="spellEnd"/>
+      </w:pPr>
       <w:r>
         <w:rPr>
           <w:sz w:val="28"/>
           <w:szCs w:val="28"/>
         </w:rPr>
-        <w:t>": "English",</w:t>
+        <w:t xml:space="preserve">  },</w:t>
       </w:r>
     </w:p>
     <w:p>
@@ -2678,23 +2293,23 @@
           <w:sz w:val="28"/>
           <w:szCs w:val="28"/>
         </w:rPr>
-        <w:t xml:space="preserve">    "</w:t>
-      </w:r>
-      <w:proofErr w:type="spellStart"/>
-      <w:r>
+        <w:t xml:space="preserve">  {</w:t>
+      </w:r>
+    </w:p>
+    <w:p>
+      <w:pPr>
         <w:rPr>
           <w:sz w:val="28"/>
           <w:szCs w:val="28"/>
         </w:rPr>
-        <w:t>language_code</w:t>
-      </w:r>
-      <w:proofErr w:type="spellEnd"/>
+      </w:pPr>
       <w:r>
         <w:rPr>
           <w:sz w:val="28"/>
           <w:szCs w:val="28"/>
         </w:rPr>
-        <w:t>": "en"</w:t>
+        <w:lastRenderedPageBreak/>
+        <w:t xml:space="preserve">    "id": 2,</w:t>
       </w:r>
     </w:p>
     <w:p>
@@ -2709,7 +2324,7 @@
           <w:sz w:val="28"/>
           <w:szCs w:val="28"/>
         </w:rPr>
-        <w:t xml:space="preserve">  },</w:t>
+        <w:t xml:space="preserve">    "language_name": "Spanish",</w:t>
       </w:r>
     </w:p>
     <w:p>
@@ -2724,117 +2339,7 @@
           <w:sz w:val="28"/>
           <w:szCs w:val="28"/>
         </w:rPr>
-        <w:t xml:space="preserve">  {</w:t>
-      </w:r>
-    </w:p>
-    <w:p>
-      <w:pPr>
-        <w:rPr>
-          <w:sz w:val="28"/>
-          <w:szCs w:val="28"/>
-        </w:rPr>
-      </w:pPr>
-      <w:r>
-        <w:rPr>
-          <w:sz w:val="28"/>
-          <w:szCs w:val="28"/>
-        </w:rPr>
-        <w:lastRenderedPageBreak/>
-        <w:t xml:space="preserve">    "</w:t>
-      </w:r>
-      <w:proofErr w:type="gramStart"/>
-      <w:r>
-        <w:rPr>
-          <w:sz w:val="28"/>
-          <w:szCs w:val="28"/>
-        </w:rPr>
-        <w:t>id</w:t>
-      </w:r>
-      <w:proofErr w:type="gramEnd"/>
-      <w:r>
-        <w:rPr>
-          <w:sz w:val="28"/>
-          <w:szCs w:val="28"/>
-        </w:rPr>
-        <w:t>": 2,</w:t>
-      </w:r>
-    </w:p>
-    <w:p>
-      <w:pPr>
-        <w:rPr>
-          <w:sz w:val="28"/>
-          <w:szCs w:val="28"/>
-        </w:rPr>
-      </w:pPr>
-      <w:r>
-        <w:rPr>
-          <w:sz w:val="28"/>
-          <w:szCs w:val="28"/>
-        </w:rPr>
-        <w:t xml:space="preserve">    "</w:t>
-      </w:r>
-      <w:proofErr w:type="spellStart"/>
-      <w:r>
-        <w:rPr>
-          <w:sz w:val="28"/>
-          <w:szCs w:val="28"/>
-        </w:rPr>
-        <w:t>language_name</w:t>
-      </w:r>
-      <w:proofErr w:type="spellEnd"/>
-      <w:r>
-        <w:rPr>
-          <w:sz w:val="28"/>
-          <w:szCs w:val="28"/>
-        </w:rPr>
-        <w:t>": "Spanish",</w:t>
-      </w:r>
-    </w:p>
-    <w:p>
-      <w:pPr>
-        <w:rPr>
-          <w:sz w:val="28"/>
-          <w:szCs w:val="28"/>
-        </w:rPr>
-      </w:pPr>
-      <w:r>
-        <w:rPr>
-          <w:sz w:val="28"/>
-          <w:szCs w:val="28"/>
-        </w:rPr>
-        <w:t xml:space="preserve">    "</w:t>
-      </w:r>
-      <w:proofErr w:type="spellStart"/>
-      <w:r>
-        <w:rPr>
-          <w:sz w:val="28"/>
-          <w:szCs w:val="28"/>
-        </w:rPr>
-        <w:t>language_code</w:t>
-      </w:r>
-      <w:proofErr w:type="spellEnd"/>
-      <w:r>
-        <w:rPr>
-          <w:sz w:val="28"/>
-          <w:szCs w:val="28"/>
-        </w:rPr>
-        <w:t>": "</w:t>
-      </w:r>
-      <w:proofErr w:type="spellStart"/>
-      <w:r>
-        <w:rPr>
-          <w:sz w:val="28"/>
-          <w:szCs w:val="28"/>
-        </w:rPr>
-        <w:t>es</w:t>
-      </w:r>
-      <w:proofErr w:type="spellEnd"/>
-      <w:r>
-        <w:rPr>
-          <w:sz w:val="28"/>
-          <w:szCs w:val="28"/>
-        </w:rPr>
-        <w:t>"</w:t>
+        <w:t xml:space="preserve">    "language_code": "es"</w:t>
       </w:r>
     </w:p>
     <w:p>
@@ -3086,12 +2591,10 @@
             <w:tcW w:w="2618" w:type="dxa"/>
           </w:tcPr>
           <w:p>
-            <w:proofErr w:type="spellStart"/>
             <w:r>
               <w:lastRenderedPageBreak/>
               <w:t>from_id</w:t>
             </w:r>
-            <w:proofErr w:type="spellEnd"/>
           </w:p>
         </w:tc>
         <w:tc>
@@ -3099,11 +2602,9 @@
             <w:tcW w:w="2080" w:type="dxa"/>
           </w:tcPr>
           <w:p>
-            <w:proofErr w:type="spellStart"/>
             <w:r>
               <w:t>int</w:t>
             </w:r>
-            <w:proofErr w:type="spellEnd"/>
           </w:p>
         </w:tc>
         <w:tc>
@@ -3131,11 +2632,9 @@
             <w:tcW w:w="2618" w:type="dxa"/>
           </w:tcPr>
           <w:p>
-            <w:proofErr w:type="spellStart"/>
             <w:r>
               <w:t>to_id</w:t>
             </w:r>
-            <w:proofErr w:type="spellEnd"/>
           </w:p>
         </w:tc>
         <w:tc>
@@ -3143,11 +2642,9 @@
             <w:tcW w:w="2080" w:type="dxa"/>
           </w:tcPr>
           <w:p>
-            <w:proofErr w:type="spellStart"/>
             <w:r>
               <w:t>int</w:t>
             </w:r>
-            <w:proofErr w:type="spellEnd"/>
           </w:p>
         </w:tc>
         <w:tc>
@@ -3181,14 +2678,12 @@
             <w:tcW w:w="2618" w:type="dxa"/>
           </w:tcPr>
           <w:p>
-            <w:proofErr w:type="spellStart"/>
             <w:r>
               <w:t>chat_message</w:t>
             </w:r>
             <w:r>
               <w:t>_en</w:t>
             </w:r>
-            <w:proofErr w:type="spellEnd"/>
           </w:p>
         </w:tc>
         <w:tc>
@@ -3224,14 +2719,9 @@
             <w:tcW w:w="2618" w:type="dxa"/>
           </w:tcPr>
           <w:p>
-            <w:proofErr w:type="spellStart"/>
-            <w:r>
-              <w:t>chat_message_e</w:t>
-            </w:r>
-            <w:r>
-              <w:t>s</w:t>
-            </w:r>
-            <w:proofErr w:type="spellEnd"/>
+            <w:r>
+              <w:t>chat_message_es</w:t>
+            </w:r>
           </w:p>
         </w:tc>
         <w:tc>
@@ -3250,10 +2740,7 @@
           </w:tcPr>
           <w:p>
             <w:r>
-              <w:t xml:space="preserve">Spanish </w:t>
-            </w:r>
-            <w:r>
-              <w:t xml:space="preserve"> version - Context of the message, it will be plain text message</w:t>
+              <w:t>Spanish  version - Context of the message, it will be plain text message</w:t>
             </w:r>
           </w:p>
         </w:tc>
@@ -3267,11 +2754,9 @@
             <w:tcW w:w="2618" w:type="dxa"/>
           </w:tcPr>
           <w:p>
-            <w:proofErr w:type="spellStart"/>
             <w:r>
               <w:t>languages_id</w:t>
             </w:r>
-            <w:proofErr w:type="spellEnd"/>
           </w:p>
         </w:tc>
         <w:tc>
@@ -3280,13 +2765,8 @@
           </w:tcPr>
           <w:p>
             <w:r>
-              <w:t xml:space="preserve">Small </w:t>
-            </w:r>
-            <w:proofErr w:type="spellStart"/>
-            <w:r>
-              <w:t>int</w:t>
-            </w:r>
-            <w:proofErr w:type="spellEnd"/>
+              <w:t>Small int</w:t>
+            </w:r>
           </w:p>
         </w:tc>
         <w:tc>
@@ -3300,13 +2780,8 @@
           </w:p>
           <w:p>
             <w:r>
-              <w:t xml:space="preserve">2 = </w:t>
-            </w:r>
-            <w:proofErr w:type="spellStart"/>
-            <w:r>
-              <w:t>spanish</w:t>
-            </w:r>
-            <w:proofErr w:type="spellEnd"/>
+              <w:t>2 = spanish</w:t>
+            </w:r>
           </w:p>
         </w:tc>
       </w:tr>
@@ -3319,11 +2794,9 @@
             <w:tcW w:w="2618" w:type="dxa"/>
           </w:tcPr>
           <w:p>
-            <w:proofErr w:type="spellStart"/>
             <w:r>
               <w:t>rabbitmq_exchange_name</w:t>
             </w:r>
-            <w:proofErr w:type="spellEnd"/>
           </w:p>
         </w:tc>
         <w:tc>
@@ -3341,11 +2814,9 @@
             <w:tcW w:w="4547" w:type="dxa"/>
           </w:tcPr>
           <w:p>
-            <w:proofErr w:type="spellStart"/>
             <w:r>
               <w:t>chat.message.exchange</w:t>
             </w:r>
-            <w:proofErr w:type="spellEnd"/>
           </w:p>
           <w:p>
             <w:r>
@@ -3363,11 +2834,9 @@
             <w:tcW w:w="2618" w:type="dxa"/>
           </w:tcPr>
           <w:p>
-            <w:proofErr w:type="spellStart"/>
             <w:r>
               <w:t>rabbitmq_queue_name</w:t>
             </w:r>
-            <w:proofErr w:type="spellEnd"/>
           </w:p>
         </w:tc>
         <w:tc>
@@ -3405,11 +2874,9 @@
             <w:tcW w:w="2618" w:type="dxa"/>
           </w:tcPr>
           <w:p>
-            <w:proofErr w:type="spellStart"/>
             <w:r>
               <w:t>rabbitmq_routing_key</w:t>
             </w:r>
-            <w:proofErr w:type="spellEnd"/>
           </w:p>
         </w:tc>
         <w:tc>
@@ -3553,39 +3020,14 @@
           <w:sz w:val="24"/>
           <w:szCs w:val="24"/>
         </w:rPr>
-        <w:t>First our publisher (</w:t>
-      </w:r>
-      <w:proofErr w:type="spellStart"/>
-      <w:r>
-        <w:rPr>
-          <w:sz w:val="24"/>
-          <w:szCs w:val="24"/>
-        </w:rPr>
-        <w:t>RabbitMQ</w:t>
-      </w:r>
-      <w:proofErr w:type="spellEnd"/>
-      <w:proofErr w:type="gramStart"/>
-      <w:r>
-        <w:rPr>
-          <w:sz w:val="24"/>
-          <w:szCs w:val="24"/>
-        </w:rPr>
-        <w:t xml:space="preserve">) </w:t>
-      </w:r>
-      <w:r>
-        <w:rPr>
-          <w:sz w:val="24"/>
-          <w:szCs w:val="24"/>
-        </w:rPr>
-        <w:t xml:space="preserve"> will</w:t>
-      </w:r>
-      <w:proofErr w:type="gramEnd"/>
-      <w:r>
-        <w:rPr>
-          <w:sz w:val="24"/>
-          <w:szCs w:val="24"/>
-        </w:rPr>
-        <w:t xml:space="preserve"> add this data in 2 queues </w:t>
+        <w:t xml:space="preserve">First our publisher (RabbitMQ) </w:t>
+      </w:r>
+      <w:r>
+        <w:rPr>
+          <w:sz w:val="24"/>
+          <w:szCs w:val="24"/>
+        </w:rPr>
+        <w:t xml:space="preserve"> will add this data in 2 queues </w:t>
       </w:r>
     </w:p>
     <w:p>
@@ -3620,37 +3062,12 @@
           <w:szCs w:val="24"/>
         </w:rPr>
       </w:pPr>
-      <w:proofErr w:type="spellStart"/>
-      <w:r>
-        <w:rPr>
-          <w:sz w:val="24"/>
-          <w:szCs w:val="24"/>
-        </w:rPr>
-        <w:t>Mysql</w:t>
-      </w:r>
-      <w:proofErr w:type="spellEnd"/>
-      <w:r>
-        <w:rPr>
-          <w:sz w:val="24"/>
-          <w:szCs w:val="24"/>
-        </w:rPr>
-        <w:t xml:space="preserve"> Database queue (at server my </w:t>
-      </w:r>
-      <w:proofErr w:type="spellStart"/>
-      <w:r>
-        <w:rPr>
-          <w:sz w:val="24"/>
-          <w:szCs w:val="24"/>
-        </w:rPr>
-        <w:t>php</w:t>
-      </w:r>
-      <w:proofErr w:type="spellEnd"/>
-      <w:r>
-        <w:rPr>
-          <w:sz w:val="24"/>
-          <w:szCs w:val="24"/>
-        </w:rPr>
-        <w:t xml:space="preserve"> script will be consumer of this queue)</w:t>
+      <w:r>
+        <w:rPr>
+          <w:sz w:val="24"/>
+          <w:szCs w:val="24"/>
+        </w:rPr>
+        <w:t>Mysql Database queue (at server my php script will be consumer of this queue)</w:t>
       </w:r>
     </w:p>
     <w:p>
@@ -3814,22 +3231,8 @@
       </w:r>
       <w:r>
         <w:tab/>
-      </w:r>
-      <w:proofErr w:type="spellStart"/>
-      <w:proofErr w:type="gramStart"/>
-      <w:r>
-        <w:t>orderby</w:t>
-      </w:r>
-      <w:proofErr w:type="spellEnd"/>
-      <w:proofErr w:type="gramEnd"/>
-      <w:r>
-        <w:t xml:space="preserve"> = </w:t>
-      </w:r>
-      <w:proofErr w:type="spellStart"/>
-      <w:r>
-        <w:t>asc|desc</w:t>
-      </w:r>
-      <w:proofErr w:type="spellEnd"/>
+        <w:t>orderby = asc|desc</w:t>
+      </w:r>
     </w:p>
     <w:p>
       <w:r>
@@ -3837,24 +3240,7 @@
       </w:r>
       <w:r>
         <w:tab/>
-      </w:r>
-      <w:proofErr w:type="spellStart"/>
-      <w:proofErr w:type="gramStart"/>
-      <w:r>
-        <w:t>startpoint</w:t>
-      </w:r>
-      <w:proofErr w:type="spellEnd"/>
-      <w:proofErr w:type="gramEnd"/>
-      <w:r>
-        <w:t xml:space="preserve">: </w:t>
-      </w:r>
-      <w:proofErr w:type="spellStart"/>
-      <w:r>
-        <w:t>chat_message_id</w:t>
-      </w:r>
-      <w:proofErr w:type="spellEnd"/>
-      <w:r>
-        <w:t xml:space="preserve"> from where you want to get records</w:t>
+        <w:t>startpoint: chat_message_id from where you want to get records</w:t>
       </w:r>
     </w:p>
     <w:p/>
@@ -3926,70 +3312,37 @@
     </w:p>
     <w:p>
       <w:r>
-        <w:t xml:space="preserve">Where you need to send extra header when you hit </w:t>
-      </w:r>
-      <w:proofErr w:type="spellStart"/>
-      <w:proofErr w:type="gramStart"/>
-      <w:r>
-        <w:t>api</w:t>
-      </w:r>
-      <w:proofErr w:type="spellEnd"/>
-      <w:r>
-        <w:t>/</w:t>
-      </w:r>
-      <w:proofErr w:type="gramEnd"/>
+        <w:t>Where you need to send extra header when you hit api/</w:t>
+      </w:r>
       <w:r>
         <w:t>authenticates</w:t>
       </w:r>
       <w:r>
+        <w:t xml:space="preserve"> url</w:t>
+      </w:r>
+    </w:p>
+    <w:p>
+      <w:r>
+        <w:t xml:space="preserve">In basic auth method we send authorization header with value </w:t>
+      </w:r>
+    </w:p>
+    <w:p>
+      <w:r>
+        <w:t>addHeader("authorization", "Basic dGVzdDI6MTIzNDU2")</w:t>
+      </w:r>
+    </w:p>
+    <w:p/>
+    <w:p>
+      <w:r>
+        <w:t>Code to generate basic auth header in java</w:t>
+      </w:r>
+      <w:r>
         <w:t xml:space="preserve"> </w:t>
       </w:r>
-      <w:proofErr w:type="spellStart"/>
-      <w:r>
-        <w:t>url</w:t>
-      </w:r>
-      <w:proofErr w:type="spellEnd"/>
-    </w:p>
-    <w:p>
-      <w:r>
-        <w:t xml:space="preserve">In basic auth method we send authorization header with value </w:t>
-      </w:r>
-    </w:p>
-    <w:p>
-      <w:proofErr w:type="spellStart"/>
-      <w:proofErr w:type="gramStart"/>
-      <w:r>
-        <w:t>addHeader</w:t>
-      </w:r>
-      <w:proofErr w:type="spellEnd"/>
-      <w:r>
-        <w:t>(</w:t>
-      </w:r>
-      <w:proofErr w:type="gramEnd"/>
-      <w:r>
-        <w:t>"authorization", "Basic dGVzdDI6MTIzNDU2")</w:t>
-      </w:r>
-    </w:p>
-    <w:p/>
-    <w:p>
-      <w:r>
-        <w:t>Code to generate basic auth header in java</w:t>
-      </w:r>
-      <w:r>
-        <w:t xml:space="preserve"> </w:t>
-      </w:r>
-    </w:p>
-    <w:p>
-      <w:r>
-        <w:t xml:space="preserve">Where test2@gmail.com is </w:t>
-      </w:r>
-      <w:proofErr w:type="gramStart"/>
-      <w:r>
-        <w:t>username  and</w:t>
-      </w:r>
-      <w:proofErr w:type="gramEnd"/>
-      <w:r>
-        <w:t xml:space="preserve"> 123456 is password</w:t>
+    </w:p>
+    <w:p>
+      <w:r>
+        <w:t>Where test2@gmail.com is username  and 123456 is password</w:t>
       </w:r>
     </w:p>
     <w:p>
@@ -4095,69 +3448,13 @@
           <w:szCs w:val="20"/>
         </w:rPr>
       </w:pPr>
-      <w:proofErr w:type="spellStart"/>
       <w:r>
         <w:rPr>
           <w:rFonts w:ascii="Courier New" w:eastAsia="Times New Roman" w:hAnsi="Courier New" w:cs="Courier New"/>
           <w:sz w:val="20"/>
           <w:szCs w:val="20"/>
         </w:rPr>
-        <w:t>HttpPost</w:t>
-      </w:r>
-      <w:proofErr w:type="spellEnd"/>
-      <w:r>
-        <w:rPr>
-          <w:rFonts w:ascii="Courier New" w:eastAsia="Times New Roman" w:hAnsi="Courier New" w:cs="Courier New"/>
-          <w:sz w:val="20"/>
-          <w:szCs w:val="20"/>
-        </w:rPr>
-        <w:t xml:space="preserve"> </w:t>
-      </w:r>
-      <w:proofErr w:type="spellStart"/>
-      <w:r>
-        <w:rPr>
-          <w:rFonts w:ascii="Courier New" w:eastAsia="Times New Roman" w:hAnsi="Courier New" w:cs="Courier New"/>
-          <w:sz w:val="20"/>
-          <w:szCs w:val="20"/>
-        </w:rPr>
-        <w:t>httppost</w:t>
-      </w:r>
-      <w:proofErr w:type="spellEnd"/>
-      <w:r>
-        <w:rPr>
-          <w:rFonts w:ascii="Courier New" w:eastAsia="Times New Roman" w:hAnsi="Courier New" w:cs="Courier New"/>
-          <w:sz w:val="20"/>
-          <w:szCs w:val="20"/>
-        </w:rPr>
-        <w:t xml:space="preserve"> = new </w:t>
-      </w:r>
-      <w:proofErr w:type="spellStart"/>
-      <w:proofErr w:type="gramStart"/>
-      <w:r>
-        <w:rPr>
-          <w:rFonts w:ascii="Courier New" w:eastAsia="Times New Roman" w:hAnsi="Courier New" w:cs="Courier New"/>
-          <w:sz w:val="20"/>
-          <w:szCs w:val="20"/>
-        </w:rPr>
-        <w:t>HttpPost</w:t>
-      </w:r>
-      <w:proofErr w:type="spellEnd"/>
-      <w:r>
-        <w:rPr>
-          <w:rFonts w:ascii="Courier New" w:eastAsia="Times New Roman" w:hAnsi="Courier New" w:cs="Courier New"/>
-          <w:sz w:val="20"/>
-          <w:szCs w:val="20"/>
-        </w:rPr>
-        <w:t>(</w:t>
-      </w:r>
-      <w:proofErr w:type="gramEnd"/>
-      <w:r>
-        <w:rPr>
-          <w:rFonts w:ascii="Courier New" w:eastAsia="Times New Roman" w:hAnsi="Courier New" w:cs="Courier New"/>
-          <w:sz w:val="20"/>
-          <w:szCs w:val="20"/>
-        </w:rPr>
-        <w:t>"</w:t>
+        <w:t>HttpPost httppost = new HttpPost("</w:t>
       </w:r>
       <w:hyperlink r:id="rId17" w:history="1">
         <w:r>
@@ -4231,33 +3528,13 @@
           <w:szCs w:val="20"/>
         </w:rPr>
       </w:pPr>
-      <w:proofErr w:type="spellStart"/>
-      <w:proofErr w:type="gramStart"/>
       <w:r>
         <w:rPr>
           <w:rFonts w:ascii="Courier New" w:eastAsia="Times New Roman" w:hAnsi="Courier New" w:cs="Courier New"/>
           <w:sz w:val="20"/>
           <w:szCs w:val="20"/>
         </w:rPr>
-        <w:t>httppost.setHeader</w:t>
-      </w:r>
-      <w:proofErr w:type="spellEnd"/>
-      <w:r>
-        <w:rPr>
-          <w:rFonts w:ascii="Courier New" w:eastAsia="Times New Roman" w:hAnsi="Courier New" w:cs="Courier New"/>
-          <w:sz w:val="20"/>
-          <w:szCs w:val="20"/>
-        </w:rPr>
-        <w:t>(</w:t>
-      </w:r>
-      <w:proofErr w:type="gramEnd"/>
-      <w:r>
-        <w:rPr>
-          <w:rFonts w:ascii="Courier New" w:eastAsia="Times New Roman" w:hAnsi="Courier New" w:cs="Courier New"/>
-          <w:sz w:val="20"/>
-          <w:szCs w:val="20"/>
-        </w:rPr>
-        <w:t>"Authorization", "Basic " + encoding);</w:t>
+        <w:t>httppost.setHeader("Authorization", "Basic " + encoding);</w:t>
       </w:r>
     </w:p>
     <w:p/>
@@ -4289,189 +3566,785 @@
       </w:r>
     </w:p>
     <w:p>
-      <w:proofErr w:type="spellStart"/>
-      <w:r>
-        <w:t>OkHttpClient</w:t>
-      </w:r>
-      <w:proofErr w:type="spellEnd"/>
-      <w:r>
-        <w:t xml:space="preserve"> client = new </w:t>
-      </w:r>
-      <w:proofErr w:type="spellStart"/>
-      <w:proofErr w:type="gramStart"/>
-      <w:r>
-        <w:t>OkHttpClient</w:t>
-      </w:r>
-      <w:proofErr w:type="spellEnd"/>
-      <w:r>
-        <w:t>(</w:t>
-      </w:r>
-      <w:proofErr w:type="gramEnd"/>
-      <w:r>
-        <w:t>);</w:t>
-      </w:r>
-    </w:p>
-    <w:p>
-      <w:r>
-        <w:t xml:space="preserve">Request </w:t>
-      </w:r>
-      <w:proofErr w:type="spellStart"/>
-      <w:r>
-        <w:t>request</w:t>
-      </w:r>
-      <w:proofErr w:type="spellEnd"/>
-      <w:r>
-        <w:t xml:space="preserve"> = new </w:t>
-      </w:r>
-      <w:proofErr w:type="spellStart"/>
-      <w:proofErr w:type="gramStart"/>
-      <w:r>
-        <w:t>Request.Builder</w:t>
-      </w:r>
-      <w:proofErr w:type="spellEnd"/>
-      <w:r>
-        <w:t>()</w:t>
-      </w:r>
-      <w:proofErr w:type="gramEnd"/>
-    </w:p>
-    <w:p>
-      <w:r>
-        <w:t xml:space="preserve">  .</w:t>
-      </w:r>
-      <w:proofErr w:type="spellStart"/>
-      <w:proofErr w:type="gramStart"/>
-      <w:r>
-        <w:t>url</w:t>
-      </w:r>
-      <w:proofErr w:type="spellEnd"/>
-      <w:r>
-        <w:t>(</w:t>
-      </w:r>
-      <w:proofErr w:type="gramEnd"/>
-      <w:r>
-        <w:t>"http://api.chatndate.com/web/api/authenticates")</w:t>
-      </w:r>
-    </w:p>
-    <w:p>
-      <w:r>
-        <w:t xml:space="preserve">  .</w:t>
-      </w:r>
-      <w:proofErr w:type="gramStart"/>
-      <w:r>
-        <w:t>get()</w:t>
-      </w:r>
-      <w:proofErr w:type="gramEnd"/>
-    </w:p>
-    <w:p>
-      <w:r>
-        <w:t xml:space="preserve">  .</w:t>
-      </w:r>
-      <w:proofErr w:type="spellStart"/>
-      <w:proofErr w:type="gramStart"/>
-      <w:r>
-        <w:t>addHeader</w:t>
-      </w:r>
-      <w:proofErr w:type="spellEnd"/>
-      <w:r>
-        <w:t>(</w:t>
-      </w:r>
-      <w:proofErr w:type="gramEnd"/>
-      <w:r>
-        <w:t>"authorization", "Basic dGVzdDI6MTIzNDU2")</w:t>
+      <w:r>
+        <w:t>OkHttpClient client = new OkHttpClient();</w:t>
+      </w:r>
+    </w:p>
+    <w:p>
+      <w:r>
+        <w:t>Request request = new Request.Builder()</w:t>
+      </w:r>
+    </w:p>
+    <w:p>
+      <w:r>
+        <w:t xml:space="preserve">  .url("http://api.chatndate.com/web/api/authenticates")</w:t>
+      </w:r>
+    </w:p>
+    <w:p>
+      <w:r>
+        <w:t xml:space="preserve">  .get()</w:t>
+      </w:r>
+    </w:p>
+    <w:p>
+      <w:r>
+        <w:t xml:space="preserve">  .addHeader("authorization", "Basic dGVzdDI6MTIzNDU2")</w:t>
       </w:r>
     </w:p>
     <w:p>
       <w:r>
         <w:lastRenderedPageBreak/>
-        <w:t xml:space="preserve">  .</w:t>
-      </w:r>
-      <w:proofErr w:type="spellStart"/>
-      <w:proofErr w:type="gramStart"/>
-      <w:r>
-        <w:t>addHeader</w:t>
-      </w:r>
-      <w:proofErr w:type="spellEnd"/>
-      <w:r>
-        <w:t>(</w:t>
-      </w:r>
-      <w:proofErr w:type="gramEnd"/>
-      <w:r>
-        <w:t>"cache-control", "no-cache")</w:t>
-      </w:r>
-    </w:p>
-    <w:p>
-      <w:r>
-        <w:t xml:space="preserve">  .</w:t>
-      </w:r>
-      <w:proofErr w:type="spellStart"/>
-      <w:proofErr w:type="gramStart"/>
-      <w:r>
-        <w:t>addHeader</w:t>
-      </w:r>
-      <w:proofErr w:type="spellEnd"/>
-      <w:r>
-        <w:t>(</w:t>
-      </w:r>
-      <w:proofErr w:type="gramEnd"/>
-      <w:r>
-        <w:t>"postman-token", "d28a4598-5e6b-dcaa-b3c3-20446a60934d")</w:t>
-      </w:r>
-    </w:p>
-    <w:p>
-      <w:r>
-        <w:t xml:space="preserve">  .</w:t>
-      </w:r>
-      <w:proofErr w:type="gramStart"/>
-      <w:r>
-        <w:t>build(</w:t>
-      </w:r>
-      <w:proofErr w:type="gramEnd"/>
-      <w:r>
-        <w:t>);</w:t>
-      </w:r>
-    </w:p>
-    <w:p>
-      <w:r>
-        <w:t xml:space="preserve">Response </w:t>
-      </w:r>
-      <w:proofErr w:type="spellStart"/>
-      <w:r>
-        <w:t>response</w:t>
-      </w:r>
-      <w:proofErr w:type="spellEnd"/>
-      <w:r>
-        <w:t xml:space="preserve"> = </w:t>
-      </w:r>
-      <w:proofErr w:type="spellStart"/>
-      <w:proofErr w:type="gramStart"/>
-      <w:r>
-        <w:t>client.newCall</w:t>
-      </w:r>
-      <w:proofErr w:type="spellEnd"/>
-      <w:r>
-        <w:t>(</w:t>
-      </w:r>
-      <w:proofErr w:type="gramEnd"/>
-      <w:r>
-        <w:t>request).execute();</w:t>
-      </w:r>
-    </w:p>
-    <w:p>
-      <w:r>
-        <w:t xml:space="preserve">At very first login screen you will take user inputs with email and password, and send this as a header to authenticate these details, in return of if user credential exist I will return you user object with details same we found in </w:t>
-      </w:r>
-      <w:proofErr w:type="spellStart"/>
-      <w:r>
-        <w:t>api</w:t>
-      </w:r>
-      <w:proofErr w:type="spellEnd"/>
-      <w:r>
-        <w:t>/users/1</w:t>
+        <w:t xml:space="preserve">  .addHeader("cache-control", "no-cache")</w:t>
+      </w:r>
+    </w:p>
+    <w:p>
+      <w:r>
+        <w:t xml:space="preserve">  .addHeader("postman-token", "d28a4598-5e6b-dcaa-b3c3-20446a60934d")</w:t>
+      </w:r>
+    </w:p>
+    <w:p>
+      <w:r>
+        <w:t xml:space="preserve">  .build();</w:t>
+      </w:r>
+    </w:p>
+    <w:p>
+      <w:r>
+        <w:t>Response response = client.newCall(request).execute();</w:t>
+      </w:r>
+    </w:p>
+    <w:p>
+      <w:r>
+        <w:t>At very first login screen you will take user inputs with email and password, and send this as a header to authenticate these details, in return of if user credential exist I will return you user object with details same we found in api/users/1</w:t>
       </w:r>
     </w:p>
     <w:p>
       <w:r>
         <w:t>Now further you can set this return user as current user, store this user data in sessions or global variable and use through application.</w:t>
+      </w:r>
+    </w:p>
+    <w:p/>
+    <w:p/>
+    <w:p>
+      <w:pPr>
+        <w:rPr>
+          <w:sz w:val="48"/>
+          <w:szCs w:val="48"/>
+        </w:rPr>
+      </w:pPr>
+      <w:r>
+        <w:rPr>
+          <w:sz w:val="48"/>
+          <w:szCs w:val="48"/>
+        </w:rPr>
+        <w:t>PUT  /PROFILE</w:t>
+      </w:r>
+    </w:p>
+    <w:p>
+      <w:hyperlink r:id="rId18" w:history="1">
+        <w:r>
+          <w:rPr>
+            <w:rStyle w:val="Hyperlink"/>
+          </w:rPr>
+          <w:t>http://api.chatndate.com/web/api/profiles/1</w:t>
+        </w:r>
+      </w:hyperlink>
+    </w:p>
+    <w:p>
+      <w:r>
+        <w:t>Put profile API will update user (MEN/Women) profile</w:t>
+      </w:r>
+    </w:p>
+    <w:p/>
+    <w:p>
+      <w:r>
+        <w:t>We already created user create profile API, where we provide basic user information like email, password, first_name, last_name, gender and language</w:t>
+      </w:r>
+    </w:p>
+    <w:p>
+      <w:r>
+        <w:t xml:space="preserve">The user </w:t>
+      </w:r>
+      <w:r>
+        <w:t>registration</w:t>
+      </w:r>
+      <w:r>
+        <w:t xml:space="preserve"> for both App and Website will have 2 screens,</w:t>
+      </w:r>
+    </w:p>
+    <w:p>
+      <w:r>
+        <w:t>First screen will be used to get basic user details example:</w:t>
+      </w:r>
+    </w:p>
+    <w:p>
+      <w:r>
+        <w:t>email, password, first_name, last_name, gender and language</w:t>
+      </w:r>
+    </w:p>
+    <w:p>
+      <w:r>
+        <w:t>Using this basic info we will create users authentication, and will request him to enter more details on second screen</w:t>
+      </w:r>
+    </w:p>
+    <w:p>
+      <w:r>
+        <w:t>Second screen will be about user’s profile information second screen will contain fields based on User’s gender.</w:t>
+      </w:r>
+    </w:p>
+    <w:p>
+      <w:r>
+        <w:t>If in first screen user selected his gender male, it will contain basic information and if user was women she need to enter her complete details for creating profile.</w:t>
+      </w:r>
+    </w:p>
+    <w:p/>
+    <w:p>
+      <w:r>
+        <w:lastRenderedPageBreak/>
+        <w:t>For first screen I already gives  POST /users api</w:t>
+      </w:r>
+    </w:p>
+    <w:p>
+      <w:r>
+        <w:t>To extend our basic profile I have created API with detailed men/women informations</w:t>
+      </w:r>
+    </w:p>
+    <w:p>
+      <w:hyperlink r:id="rId19" w:history="1">
+        <w:r>
+          <w:rPr>
+            <w:rStyle w:val="Hyperlink"/>
+          </w:rPr>
+          <w:t>http://api.chatndate.com/web/api/profiles/1</w:t>
+        </w:r>
+      </w:hyperlink>
+      <w:r>
+        <w:t xml:space="preserve">  ( 1 means we are updating user’s profile with 1 user id)</w:t>
+      </w:r>
+    </w:p>
+    <w:p>
+      <w:r>
+        <w:t xml:space="preserve">Example: </w:t>
+      </w:r>
+    </w:p>
+    <w:p>
+      <w:r>
+        <w:t xml:space="preserve">curl -X PUT </w:t>
+      </w:r>
+      <w:r>
+        <w:t xml:space="preserve"> -d '{"first_name":"Jack","last_name":"Sparrow","height_ft":3.4}' "http://localhost/ChatWeb/web/api/profiles/3"</w:t>
+      </w:r>
+    </w:p>
+    <w:p>
+      <w:r>
+        <w:t>API support these variables for users profile</w:t>
+      </w:r>
+    </w:p>
+    <w:tbl>
+      <w:tblPr>
+        <w:tblW w:w="0" w:type="auto"/>
+        <w:tblInd w:w="331" w:type="dxa"/>
+        <w:tblBorders>
+          <w:top w:val="single" w:sz="4" w:space="0" w:color="auto"/>
+          <w:left w:val="single" w:sz="4" w:space="0" w:color="auto"/>
+          <w:bottom w:val="single" w:sz="4" w:space="0" w:color="auto"/>
+          <w:right w:val="single" w:sz="4" w:space="0" w:color="auto"/>
+          <w:insideH w:val="single" w:sz="4" w:space="0" w:color="auto"/>
+          <w:insideV w:val="single" w:sz="4" w:space="0" w:color="auto"/>
+        </w:tblBorders>
+        <w:tblLook w:val="0000"/>
+      </w:tblPr>
+      <w:tblGrid>
+        <w:gridCol w:w="2618"/>
+        <w:gridCol w:w="2080"/>
+        <w:gridCol w:w="4547"/>
+      </w:tblGrid>
+      <w:tr>
+        <w:trPr>
+          <w:trHeight w:val="379"/>
+        </w:trPr>
+        <w:tc>
+          <w:tcPr>
+            <w:tcW w:w="2618" w:type="dxa"/>
+          </w:tcPr>
+          <w:p>
+            <w:r>
+              <w:t>Input name</w:t>
+            </w:r>
+          </w:p>
+        </w:tc>
+        <w:tc>
+          <w:tcPr>
+            <w:tcW w:w="2080" w:type="dxa"/>
+          </w:tcPr>
+          <w:p>
+            <w:r>
+              <w:t>Data type</w:t>
+            </w:r>
+          </w:p>
+        </w:tc>
+        <w:tc>
+          <w:tcPr>
+            <w:tcW w:w="4547" w:type="dxa"/>
+          </w:tcPr>
+          <w:p/>
+        </w:tc>
+      </w:tr>
+      <w:tr>
+        <w:trPr>
+          <w:trHeight w:val="624"/>
+        </w:trPr>
+        <w:tc>
+          <w:tcPr>
+            <w:tcW w:w="2618" w:type="dxa"/>
+          </w:tcPr>
+          <w:p>
+            <w:r>
+              <w:t>first_name</w:t>
+            </w:r>
+          </w:p>
+        </w:tc>
+        <w:tc>
+          <w:tcPr>
+            <w:tcW w:w="2080" w:type="dxa"/>
+          </w:tcPr>
+          <w:p>
+            <w:r>
+              <w:t>string</w:t>
+            </w:r>
+          </w:p>
+        </w:tc>
+        <w:tc>
+          <w:tcPr>
+            <w:tcW w:w="4547" w:type="dxa"/>
+          </w:tcPr>
+          <w:p/>
+        </w:tc>
+      </w:tr>
+      <w:tr>
+        <w:trPr>
+          <w:trHeight w:val="624"/>
+        </w:trPr>
+        <w:tc>
+          <w:tcPr>
+            <w:tcW w:w="2618" w:type="dxa"/>
+          </w:tcPr>
+          <w:p>
+            <w:r>
+              <w:t>last_name</w:t>
+            </w:r>
+          </w:p>
+        </w:tc>
+        <w:tc>
+          <w:tcPr>
+            <w:tcW w:w="2080" w:type="dxa"/>
+          </w:tcPr>
+          <w:p>
+            <w:r>
+              <w:t>string</w:t>
+            </w:r>
+          </w:p>
+        </w:tc>
+        <w:tc>
+          <w:tcPr>
+            <w:tcW w:w="4547" w:type="dxa"/>
+          </w:tcPr>
+          <w:p/>
+        </w:tc>
+      </w:tr>
+      <w:tr>
+        <w:trPr>
+          <w:trHeight w:val="624"/>
+        </w:trPr>
+        <w:tc>
+          <w:tcPr>
+            <w:tcW w:w="2618" w:type="dxa"/>
+          </w:tcPr>
+          <w:p>
+            <w:r>
+              <w:t>gender</w:t>
+            </w:r>
+          </w:p>
+        </w:tc>
+        <w:tc>
+          <w:tcPr>
+            <w:tcW w:w="2080" w:type="dxa"/>
+          </w:tcPr>
+          <w:p>
+            <w:r>
+              <w:t xml:space="preserve">MALE/ </w:t>
+            </w:r>
+            <w:r>
+              <w:t>FEMALE</w:t>
+            </w:r>
+          </w:p>
+        </w:tc>
+        <w:tc>
+          <w:tcPr>
+            <w:tcW w:w="4547" w:type="dxa"/>
+          </w:tcPr>
+          <w:p/>
+        </w:tc>
+      </w:tr>
+      <w:tr>
+        <w:trPr>
+          <w:trHeight w:val="624"/>
+        </w:trPr>
+        <w:tc>
+          <w:tcPr>
+            <w:tcW w:w="2618" w:type="dxa"/>
+          </w:tcPr>
+          <w:p>
+            <w:r>
+              <w:t>appellido_paterno</w:t>
+            </w:r>
+          </w:p>
+        </w:tc>
+        <w:tc>
+          <w:tcPr>
+            <w:tcW w:w="2080" w:type="dxa"/>
+          </w:tcPr>
+          <w:p>
+            <w:r>
+              <w:t>string</w:t>
+            </w:r>
+          </w:p>
+        </w:tc>
+        <w:tc>
+          <w:tcPr>
+            <w:tcW w:w="4547" w:type="dxa"/>
+          </w:tcPr>
+          <w:p/>
+        </w:tc>
+      </w:tr>
+      <w:tr>
+        <w:trPr>
+          <w:trHeight w:val="624"/>
+        </w:trPr>
+        <w:tc>
+          <w:tcPr>
+            <w:tcW w:w="2618" w:type="dxa"/>
+          </w:tcPr>
+          <w:p>
+            <w:r>
+              <w:t>appellido_mother</w:t>
+            </w:r>
+          </w:p>
+        </w:tc>
+        <w:tc>
+          <w:tcPr>
+            <w:tcW w:w="2080" w:type="dxa"/>
+          </w:tcPr>
+          <w:p>
+            <w:r>
+              <w:t>string</w:t>
+            </w:r>
+          </w:p>
+        </w:tc>
+        <w:tc>
+          <w:tcPr>
+            <w:tcW w:w="4547" w:type="dxa"/>
+          </w:tcPr>
+          <w:p/>
+        </w:tc>
+      </w:tr>
+      <w:tr>
+        <w:trPr>
+          <w:trHeight w:val="624"/>
+        </w:trPr>
+        <w:tc>
+          <w:tcPr>
+            <w:tcW w:w="2618" w:type="dxa"/>
+          </w:tcPr>
+          <w:p>
+            <w:r>
+              <w:t>places_country_id</w:t>
+            </w:r>
+          </w:p>
+        </w:tc>
+        <w:tc>
+          <w:tcPr>
+            <w:tcW w:w="2080" w:type="dxa"/>
+          </w:tcPr>
+          <w:p>
+            <w:r>
+              <w:t>int</w:t>
+            </w:r>
+          </w:p>
+        </w:tc>
+        <w:tc>
+          <w:tcPr>
+            <w:tcW w:w="4547" w:type="dxa"/>
+          </w:tcPr>
+          <w:p/>
+        </w:tc>
+      </w:tr>
+      <w:tr>
+        <w:trPr>
+          <w:trHeight w:val="624"/>
+        </w:trPr>
+        <w:tc>
+          <w:tcPr>
+            <w:tcW w:w="2618" w:type="dxa"/>
+          </w:tcPr>
+          <w:p>
+            <w:r>
+              <w:t>places_state_id</w:t>
+            </w:r>
+          </w:p>
+        </w:tc>
+        <w:tc>
+          <w:tcPr>
+            <w:tcW w:w="2080" w:type="dxa"/>
+          </w:tcPr>
+          <w:p>
+            <w:r>
+              <w:t>int</w:t>
+            </w:r>
+          </w:p>
+        </w:tc>
+        <w:tc>
+          <w:tcPr>
+            <w:tcW w:w="4547" w:type="dxa"/>
+          </w:tcPr>
+          <w:p/>
+        </w:tc>
+      </w:tr>
+      <w:tr>
+        <w:trPr>
+          <w:trHeight w:val="624"/>
+        </w:trPr>
+        <w:tc>
+          <w:tcPr>
+            <w:tcW w:w="2618" w:type="dxa"/>
+          </w:tcPr>
+          <w:p>
+            <w:r>
+              <w:t>places_city_id</w:t>
+            </w:r>
+          </w:p>
+        </w:tc>
+        <w:tc>
+          <w:tcPr>
+            <w:tcW w:w="2080" w:type="dxa"/>
+          </w:tcPr>
+          <w:p>
+            <w:r>
+              <w:t>int</w:t>
+            </w:r>
+          </w:p>
+        </w:tc>
+        <w:tc>
+          <w:tcPr>
+            <w:tcW w:w="4547" w:type="dxa"/>
+          </w:tcPr>
+          <w:p/>
+        </w:tc>
+      </w:tr>
+      <w:tr>
+        <w:trPr>
+          <w:trHeight w:val="624"/>
+        </w:trPr>
+        <w:tc>
+          <w:tcPr>
+            <w:tcW w:w="2618" w:type="dxa"/>
+          </w:tcPr>
+          <w:p>
+            <w:r>
+              <w:t>address</w:t>
+            </w:r>
+          </w:p>
+        </w:tc>
+        <w:tc>
+          <w:tcPr>
+            <w:tcW w:w="2080" w:type="dxa"/>
+          </w:tcPr>
+          <w:p>
+            <w:r>
+              <w:t>string</w:t>
+            </w:r>
+          </w:p>
+        </w:tc>
+        <w:tc>
+          <w:tcPr>
+            <w:tcW w:w="4547" w:type="dxa"/>
+          </w:tcPr>
+          <w:p/>
+        </w:tc>
+      </w:tr>
+      <w:tr>
+        <w:trPr>
+          <w:trHeight w:val="624"/>
+        </w:trPr>
+        <w:tc>
+          <w:tcPr>
+            <w:tcW w:w="2618" w:type="dxa"/>
+          </w:tcPr>
+          <w:p>
+            <w:r>
+              <w:t>languages_id</w:t>
+            </w:r>
+          </w:p>
+        </w:tc>
+        <w:tc>
+          <w:tcPr>
+            <w:tcW w:w="2080" w:type="dxa"/>
+          </w:tcPr>
+          <w:p>
+            <w:r>
+              <w:t>int</w:t>
+            </w:r>
+          </w:p>
+        </w:tc>
+        <w:tc>
+          <w:tcPr>
+            <w:tcW w:w="4547" w:type="dxa"/>
+          </w:tcPr>
+          <w:p/>
+        </w:tc>
+      </w:tr>
+      <w:tr>
+        <w:trPr>
+          <w:trHeight w:val="624"/>
+        </w:trPr>
+        <w:tc>
+          <w:tcPr>
+            <w:tcW w:w="2618" w:type="dxa"/>
+          </w:tcPr>
+          <w:p>
+            <w:r>
+              <w:t>dob</w:t>
+            </w:r>
+          </w:p>
+        </w:tc>
+        <w:tc>
+          <w:tcPr>
+            <w:tcW w:w="2080" w:type="dxa"/>
+          </w:tcPr>
+          <w:p>
+            <w:r>
+              <w:t>string</w:t>
+            </w:r>
+          </w:p>
+        </w:tc>
+        <w:tc>
+          <w:tcPr>
+            <w:tcW w:w="4547" w:type="dxa"/>
+          </w:tcPr>
+          <w:p/>
+        </w:tc>
+      </w:tr>
+      <w:tr>
+        <w:trPr>
+          <w:trHeight w:val="624"/>
+        </w:trPr>
+        <w:tc>
+          <w:tcPr>
+            <w:tcW w:w="2618" w:type="dxa"/>
+          </w:tcPr>
+          <w:p>
+            <w:r>
+              <w:t>height_ft</w:t>
+            </w:r>
+          </w:p>
+        </w:tc>
+        <w:tc>
+          <w:tcPr>
+            <w:tcW w:w="2080" w:type="dxa"/>
+          </w:tcPr>
+          <w:p>
+            <w:r>
+              <w:t>decimal</w:t>
+            </w:r>
+          </w:p>
+        </w:tc>
+        <w:tc>
+          <w:tcPr>
+            <w:tcW w:w="4547" w:type="dxa"/>
+          </w:tcPr>
+          <w:p/>
+        </w:tc>
+      </w:tr>
+      <w:tr>
+        <w:trPr>
+          <w:trHeight w:val="624"/>
+        </w:trPr>
+        <w:tc>
+          <w:tcPr>
+            <w:tcW w:w="2618" w:type="dxa"/>
+          </w:tcPr>
+          <w:p>
+            <w:r>
+              <w:t>weight_kg</w:t>
+            </w:r>
+          </w:p>
+        </w:tc>
+        <w:tc>
+          <w:tcPr>
+            <w:tcW w:w="2080" w:type="dxa"/>
+          </w:tcPr>
+          <w:p>
+            <w:r>
+              <w:t>decimal</w:t>
+            </w:r>
+          </w:p>
+        </w:tc>
+        <w:tc>
+          <w:tcPr>
+            <w:tcW w:w="4547" w:type="dxa"/>
+          </w:tcPr>
+          <w:p/>
+        </w:tc>
+      </w:tr>
+      <w:tr>
+        <w:trPr>
+          <w:trHeight w:val="624"/>
+        </w:trPr>
+        <w:tc>
+          <w:tcPr>
+            <w:tcW w:w="2618" w:type="dxa"/>
+          </w:tcPr>
+          <w:p>
+            <w:r>
+              <w:t>profession</w:t>
+            </w:r>
+          </w:p>
+        </w:tc>
+        <w:tc>
+          <w:tcPr>
+            <w:tcW w:w="2080" w:type="dxa"/>
+          </w:tcPr>
+          <w:p>
+            <w:r>
+              <w:t>string</w:t>
+            </w:r>
+          </w:p>
+        </w:tc>
+        <w:tc>
+          <w:tcPr>
+            <w:tcW w:w="4547" w:type="dxa"/>
+          </w:tcPr>
+          <w:p/>
+        </w:tc>
+      </w:tr>
+      <w:tr>
+        <w:trPr>
+          <w:trHeight w:val="624"/>
+        </w:trPr>
+        <w:tc>
+          <w:tcPr>
+            <w:tcW w:w="2618" w:type="dxa"/>
+          </w:tcPr>
+          <w:p>
+            <w:r>
+              <w:lastRenderedPageBreak/>
+              <w:t>education</w:t>
+            </w:r>
+          </w:p>
+        </w:tc>
+        <w:tc>
+          <w:tcPr>
+            <w:tcW w:w="2080" w:type="dxa"/>
+          </w:tcPr>
+          <w:p>
+            <w:r>
+              <w:t>string</w:t>
+            </w:r>
+          </w:p>
+        </w:tc>
+        <w:tc>
+          <w:tcPr>
+            <w:tcW w:w="4547" w:type="dxa"/>
+          </w:tcPr>
+          <w:p/>
+        </w:tc>
+      </w:tr>
+      <w:tr>
+        <w:trPr>
+          <w:trHeight w:val="624"/>
+        </w:trPr>
+        <w:tc>
+          <w:tcPr>
+            <w:tcW w:w="2618" w:type="dxa"/>
+          </w:tcPr>
+          <w:p>
+            <w:r>
+              <w:t>description</w:t>
+            </w:r>
+          </w:p>
+        </w:tc>
+        <w:tc>
+          <w:tcPr>
+            <w:tcW w:w="2080" w:type="dxa"/>
+          </w:tcPr>
+          <w:p>
+            <w:r>
+              <w:t>string</w:t>
+            </w:r>
+          </w:p>
+        </w:tc>
+        <w:tc>
+          <w:tcPr>
+            <w:tcW w:w="4547" w:type="dxa"/>
+          </w:tcPr>
+          <w:p/>
+        </w:tc>
+      </w:tr>
+    </w:tbl>
+    <w:p/>
+    <w:p>
+      <w:r>
+        <w:t>POST MAN Example of sending PUT Request</w:t>
+      </w:r>
+    </w:p>
+    <w:p>
+      <w:r>
+        <w:rPr>
+          <w:noProof/>
+        </w:rPr>
+        <w:drawing>
+          <wp:inline distT="0" distB="0" distL="0" distR="0">
+            <wp:extent cx="5943600" cy="3342133"/>
+            <wp:effectExtent l="19050" t="0" r="0" b="0"/>
+            <wp:docPr id="1" name="Picture 1"/>
+            <wp:cNvGraphicFramePr>
+              <a:graphicFrameLocks xmlns:a="http://schemas.openxmlformats.org/drawingml/2006/main" noChangeAspect="1"/>
+            </wp:cNvGraphicFramePr>
+            <a:graphic xmlns:a="http://schemas.openxmlformats.org/drawingml/2006/main">
+              <a:graphicData uri="http://schemas.openxmlformats.org/drawingml/2006/picture">
+                <pic:pic xmlns:pic="http://schemas.openxmlformats.org/drawingml/2006/picture">
+                  <pic:nvPicPr>
+                    <pic:cNvPr id="0" name="Picture 1"/>
+                    <pic:cNvPicPr>
+                      <a:picLocks noChangeAspect="1" noChangeArrowheads="1"/>
+                    </pic:cNvPicPr>
+                  </pic:nvPicPr>
+                  <pic:blipFill>
+                    <a:blip r:embed="rId20"/>
+                    <a:srcRect/>
+                    <a:stretch>
+                      <a:fillRect/>
+                    </a:stretch>
+                  </pic:blipFill>
+                  <pic:spPr bwMode="auto">
+                    <a:xfrm>
+                      <a:off x="0" y="0"/>
+                      <a:ext cx="5943600" cy="3342133"/>
+                    </a:xfrm>
+                    <a:prstGeom prst="rect">
+                      <a:avLst/>
+                    </a:prstGeom>
+                    <a:noFill/>
+                    <a:ln w="9525">
+                      <a:noFill/>
+                      <a:miter lim="800000"/>
+                      <a:headEnd/>
+                      <a:tailEnd/>
+                    </a:ln>
+                  </pic:spPr>
+                </pic:pic>
+              </a:graphicData>
+            </a:graphic>
+          </wp:inline>
+        </w:drawing>
       </w:r>
     </w:p>
     <w:sectPr>

</xml_diff>